<commit_message>
Update demand planning knowledgebase - add MTS Vs MTO
</commit_message>
<xml_diff>
--- a/Web_DemandPlanning_Tutorial.docx
+++ b/Web_DemandPlanning_Tutorial.docx
@@ -36,8 +36,13 @@
     <w:p/>
     <w:p>
       <w:r>
-        <w:t>Lot for lot planing</w:t>
-      </w:r>
+        <w:t xml:space="preserve">Lot for lot </w:t>
+      </w:r>
+      <w:proofErr w:type="spellStart"/>
+      <w:r>
+        <w:t>planing</w:t>
+      </w:r>
+      <w:proofErr w:type="spellEnd"/>
     </w:p>
     <w:p/>
     <w:p>
@@ -93,8 +98,6 @@
         </w:rPr>
         <w:t xml:space="preserve"> 13-8-18</w:t>
       </w:r>
-      <w:bookmarkStart w:id="0" w:name="_GoBack"/>
-      <w:bookmarkEnd w:id="0"/>
     </w:p>
     <w:p>
       <w:pPr>
@@ -501,7 +504,6 @@
         <w:rPr>
           <w:color w:val="FF0000"/>
         </w:rPr>
-        <w:lastRenderedPageBreak/>
         <w:t>19/6/2018</w:t>
       </w:r>
     </w:p>
@@ -608,7 +610,23 @@
           <w:rFonts w:ascii="Arial" w:hAnsi="Arial" w:cs="Arial"/>
           <w:color w:val="FF0000"/>
         </w:rPr>
-        <w:t>MRP, DRP, MPS SYSTEM For Inventory Planning and Replenishment</w:t>
+        <w:t xml:space="preserve">MRP, DRP, MPS SYSTEM </w:t>
+      </w:r>
+      <w:proofErr w:type="gramStart"/>
+      <w:r>
+        <w:rPr>
+          <w:rFonts w:ascii="Arial" w:hAnsi="Arial" w:cs="Arial"/>
+          <w:color w:val="FF0000"/>
+        </w:rPr>
+        <w:t>For</w:t>
+      </w:r>
+      <w:proofErr w:type="gramEnd"/>
+      <w:r>
+        <w:rPr>
+          <w:rFonts w:ascii="Arial" w:hAnsi="Arial" w:cs="Arial"/>
+          <w:color w:val="FF0000"/>
+        </w:rPr>
+        <w:t xml:space="preserve"> Inventory Planning and Replenishment</w:t>
       </w:r>
     </w:p>
     <w:p>
@@ -714,6 +732,7 @@
         </w:rPr>
         <w:t>SCP’s </w:t>
       </w:r>
+      <w:proofErr w:type="gramStart"/>
       <w:r>
         <w:rPr>
           <w:rStyle w:val="Strong"/>
@@ -724,6 +743,7 @@
         </w:rPr>
         <w:t>Planning</w:t>
       </w:r>
+      <w:proofErr w:type="gramEnd"/>
       <w:r>
         <w:rPr>
           <w:rFonts w:ascii="Arial" w:hAnsi="Arial" w:cs="Arial"/>
@@ -926,21 +946,19 @@
           <w:sz w:val="20"/>
           <w:szCs w:val="20"/>
         </w:rPr>
-        <w:t> chain accurately. Plants supplying distribution centers (DCs), central warehouses supplying remote locations, point of sale data from stores, or a combination of all of the above… SCP can easily be configured to accommodate a variety of models.</w:t>
-      </w:r>
-    </w:p>
-    <w:p>
-      <w:pPr>
-        <w:pStyle w:val="NormalWeb"/>
-        <w:shd w:val="clear" w:color="auto" w:fill="FFFFFF"/>
-        <w:spacing w:before="0" w:beforeAutospacing="0" w:after="0" w:afterAutospacing="0"/>
+        <w:t xml:space="preserve"> chain accurately. Plants supplying distribution </w:t>
+      </w:r>
+      <w:proofErr w:type="spellStart"/>
+      <w:r>
         <w:rPr>
           <w:rFonts w:ascii="Arial" w:hAnsi="Arial" w:cs="Arial"/>
           <w:color w:val="333333"/>
           <w:sz w:val="20"/>
           <w:szCs w:val="20"/>
         </w:rPr>
-      </w:pPr>
+        <w:t>centers</w:t>
+      </w:r>
+      <w:proofErr w:type="spellEnd"/>
       <w:r>
         <w:rPr>
           <w:rFonts w:ascii="Arial" w:hAnsi="Arial" w:cs="Arial"/>
@@ -948,7 +966,50 @@
           <w:sz w:val="20"/>
           <w:szCs w:val="20"/>
         </w:rPr>
-        <w:t>Forecasting in SCP is accomplished through multiple formulas ranging from simple moving averages to more complex seasonal, trend, exponential smoothing, etc. algorithms. For the optimum in automated forecasting, select the award-winning </w:t>
+        <w:t xml:space="preserve"> (DCs), central warehouses supplying remote locations, point of sale data from stores, or a combination of all of the above… SCP can easily be configured to accommodate a variety of models.</w:t>
+      </w:r>
+    </w:p>
+    <w:p>
+      <w:pPr>
+        <w:pStyle w:val="NormalWeb"/>
+        <w:shd w:val="clear" w:color="auto" w:fill="FFFFFF"/>
+        <w:spacing w:before="0" w:beforeAutospacing="0" w:after="0" w:afterAutospacing="0"/>
+        <w:rPr>
+          <w:rFonts w:ascii="Arial" w:hAnsi="Arial" w:cs="Arial"/>
+          <w:color w:val="333333"/>
+          <w:sz w:val="20"/>
+          <w:szCs w:val="20"/>
+        </w:rPr>
+      </w:pPr>
+      <w:r>
+        <w:rPr>
+          <w:rFonts w:ascii="Arial" w:hAnsi="Arial" w:cs="Arial"/>
+          <w:color w:val="333333"/>
+          <w:sz w:val="20"/>
+          <w:szCs w:val="20"/>
+        </w:rPr>
+        <w:lastRenderedPageBreak/>
+        <w:t xml:space="preserve">Forecasting in SCP is accomplished through multiple formulas ranging from simple moving averages to more complex seasonal, trend, exponential smoothing, </w:t>
+      </w:r>
+      <w:proofErr w:type="gramStart"/>
+      <w:r>
+        <w:rPr>
+          <w:rFonts w:ascii="Arial" w:hAnsi="Arial" w:cs="Arial"/>
+          <w:color w:val="333333"/>
+          <w:sz w:val="20"/>
+          <w:szCs w:val="20"/>
+        </w:rPr>
+        <w:t>etc</w:t>
+      </w:r>
+      <w:proofErr w:type="gramEnd"/>
+      <w:r>
+        <w:rPr>
+          <w:rFonts w:ascii="Arial" w:hAnsi="Arial" w:cs="Arial"/>
+          <w:color w:val="333333"/>
+          <w:sz w:val="20"/>
+          <w:szCs w:val="20"/>
+        </w:rPr>
+        <w:t>. algorithms. For the optimum in automated forecasting, select the award-winning </w:t>
       </w:r>
       <w:r>
         <w:rPr>
@@ -1059,7 +1120,6 @@
           <w:sz w:val="20"/>
           <w:szCs w:val="20"/>
         </w:rPr>
-        <w:lastRenderedPageBreak/>
         <w:t>For manufacturers needing to plan raw materials in addition to finished goods, SCP supports a multi-level bill of materials, </w:t>
       </w:r>
       <w:r>
@@ -1222,7 +1282,27 @@
           <w:sz w:val="21"/>
           <w:szCs w:val="21"/>
         </w:rPr>
-        <w:t> in SCP. Shipment, Manufacturing, Excess, Stockout, Inactivity, Performance, ABC Analysis and many more are included in this module. Please see the </w:t>
+        <w:t xml:space="preserve"> in SCP. Shipment, Manufacturing, Excess, </w:t>
+      </w:r>
+      <w:proofErr w:type="spellStart"/>
+      <w:r>
+        <w:rPr>
+          <w:rFonts w:ascii="Arial" w:hAnsi="Arial" w:cs="Arial"/>
+          <w:color w:val="333333"/>
+          <w:sz w:val="21"/>
+          <w:szCs w:val="21"/>
+        </w:rPr>
+        <w:t>Stockout</w:t>
+      </w:r>
+      <w:proofErr w:type="spellEnd"/>
+      <w:r>
+        <w:rPr>
+          <w:rFonts w:ascii="Arial" w:hAnsi="Arial" w:cs="Arial"/>
+          <w:color w:val="333333"/>
+          <w:sz w:val="21"/>
+          <w:szCs w:val="21"/>
+        </w:rPr>
+        <w:t>, Inactivity, Performance, ABC Analysis and many more are included in this module. Please see the </w:t>
       </w:r>
       <w:hyperlink r:id="rId34" w:history="1">
         <w:r>
@@ -2014,6 +2094,7 @@
           <w:sz w:val="23"/>
           <w:szCs w:val="23"/>
         </w:rPr>
+        <w:lastRenderedPageBreak/>
         <w:t>“What would you consider a good level of forecast accuracy in our business?” is probably the single most frequent question we get from customers, consultants and other business experts alike.</w:t>
       </w:r>
     </w:p>
@@ -2036,7 +2117,6 @@
           <w:sz w:val="23"/>
           <w:szCs w:val="23"/>
         </w:rPr>
-        <w:lastRenderedPageBreak/>
         <w:t>Unfortunately, we feel that isn’t the right question to ask. Firstly, because in any retail or supply chain planning context, forecasting is always a means to an end, not the end itself. We need to keep in mind that a forecast is relevant only in its capacity of enabling us to achieve other goals, such as improved on-shelf availability, reduced food waste, or more effective assortments.</w:t>
       </w:r>
     </w:p>
@@ -2250,6 +2330,7 @@
           <w:szCs w:val="23"/>
           <w:bdr w:val="none" w:sz="0" w:space="0" w:color="auto" w:frame="1"/>
         </w:rPr>
+        <w:lastRenderedPageBreak/>
         <w:t>4. How the main forecast accuracy metrics work.</w:t>
       </w:r>
       <w:r>
@@ -2283,7 +2364,6 @@
           <w:szCs w:val="23"/>
           <w:bdr w:val="none" w:sz="0" w:space="0" w:color="auto" w:frame="1"/>
         </w:rPr>
-        <w:lastRenderedPageBreak/>
         <w:t>5. How to monitor forecast accuracy.</w:t>
       </w:r>
       <w:r>
@@ -2441,6 +2521,7 @@
           <w:szCs w:val="21"/>
           <w:lang w:eastAsia="en-AU"/>
         </w:rPr>
+        <w:lastRenderedPageBreak/>
         <w:drawing>
           <wp:inline distT="0" distB="0" distL="0" distR="0">
             <wp:extent cx="6667500" cy="4533900"/>
@@ -2576,7 +2657,17 @@
           <w:sz w:val="23"/>
           <w:szCs w:val="23"/>
         </w:rPr>
-        <w:t> See Figure 1 for an example of using forecasting to drive replenishment planning for grocery stores. Although the forecast accuracy for the example product and store is quite good, there is still systematic waste due to product spoilage. When digging deeper into the matter, it becomes clear that the main culprit behind the excessive waste is the product’s presentation stock, i.e. the amount of stock needed to keep its shelf space sufficiently full to maintain an attractive display. By assigning less space to the product in question (Figure 2), the inventory levels can be pushed down, allowing for 100% availability with no waste, without changing the forecast.</w:t>
+        <w:t xml:space="preserve"> See Figure 1 for an example of using forecasting to drive replenishment planning for grocery stores. Although the forecast accuracy for the example product and store is quite good, there is still systematic waste due to product spoilage. When digging deeper into the matter, it becomes clear that the main culprit behind the excessive waste is the product’s presentation stock, i.e. the amount of stock needed to keep its shelf space sufficiently full to </w:t>
+      </w:r>
+      <w:r>
+        <w:rPr>
+          <w:rFonts w:ascii="Helvetica" w:hAnsi="Helvetica" w:cs="Helvetica"/>
+          <w:color w:val="565656"/>
+          <w:sz w:val="23"/>
+          <w:szCs w:val="23"/>
+        </w:rPr>
+        <w:lastRenderedPageBreak/>
+        <w:t>maintain an attractive display. By assigning less space to the product in question (Figure 2), the inventory levels can be pushed down, allowing for 100% availability with no waste, without changing the forecast.</w:t>
       </w:r>
     </w:p>
     <w:p>
@@ -2813,6 +2904,7 @@
           <w:sz w:val="23"/>
           <w:szCs w:val="23"/>
         </w:rPr>
+        <w:lastRenderedPageBreak/>
         <w:t>The conclusion that can be drawn from the above examples is that </w:t>
       </w:r>
       <w:r>
@@ -2954,7 +3046,27 @@
           <w:sz w:val="23"/>
           <w:szCs w:val="23"/>
         </w:rPr>
-        <w:t>We are very much in favor of all approaches to buying software that include customers getting hands-on experience of the software and an opportunity to test its capabilities before making a purchase decision.</w:t>
+        <w:t xml:space="preserve">We are very much in </w:t>
+      </w:r>
+      <w:proofErr w:type="spellStart"/>
+      <w:r>
+        <w:rPr>
+          <w:rFonts w:ascii="Helvetica" w:hAnsi="Helvetica" w:cs="Helvetica"/>
+          <w:color w:val="565656"/>
+          <w:sz w:val="23"/>
+          <w:szCs w:val="23"/>
+        </w:rPr>
+        <w:t>favor</w:t>
+      </w:r>
+      <w:proofErr w:type="spellEnd"/>
+      <w:r>
+        <w:rPr>
+          <w:rFonts w:ascii="Helvetica" w:hAnsi="Helvetica" w:cs="Helvetica"/>
+          <w:color w:val="565656"/>
+          <w:sz w:val="23"/>
+          <w:szCs w:val="23"/>
+        </w:rPr>
+        <w:t xml:space="preserve"> of all approaches to buying software that include customers getting hands-on experience of the software and an opportunity to test its capabilities before making a purchase decision.</w:t>
       </w:r>
     </w:p>
     <w:p>
@@ -3020,6 +3132,7 @@
           <w:sz w:val="23"/>
           <w:szCs w:val="23"/>
         </w:rPr>
+        <w:lastRenderedPageBreak/>
         <w:t>Our first example product is a typical slow-mover (see Figure 3). The day-level forecast accuracy measured as 1-MAD/Mean (</w:t>
       </w:r>
       <w:hyperlink r:id="rId56" w:anchor="fa-chapter-four" w:history="1">
@@ -3174,6 +3287,7 @@
           <w:sz w:val="23"/>
           <w:szCs w:val="23"/>
         </w:rPr>
+        <w:lastRenderedPageBreak/>
         <w:drawing>
           <wp:inline distT="0" distB="0" distL="0" distR="0">
             <wp:extent cx="5539202" cy="3171825"/>
@@ -3280,7 +3394,27 @@
           <w:sz w:val="23"/>
           <w:szCs w:val="23"/>
         </w:rPr>
-        <w:t>Interestingly, by manipulating the forecast model to consistently under-estimate demand, the day-level forecast accuracy for our example product can be significantly increased. However, at the same time, this would introduce a significant bias to the forecast with the potential of significantly hurting supply planning, in a situation where store forecasts form the basis for the distribution center forecast. Furthermore, there would be no positive impact on store replenishment.</w:t>
+        <w:t xml:space="preserve">Interestingly, by manipulating the forecast model to consistently under-estimate demand, the day-level forecast accuracy for our example product can be significantly increased. However, at the same time, this would introduce a significant bias to the forecast with the potential of significantly hurting supply planning, in a situation where store forecasts form the basis for the distribution </w:t>
+      </w:r>
+      <w:proofErr w:type="spellStart"/>
+      <w:r>
+        <w:rPr>
+          <w:rFonts w:ascii="Helvetica" w:hAnsi="Helvetica" w:cs="Helvetica"/>
+          <w:color w:val="565656"/>
+          <w:sz w:val="23"/>
+          <w:szCs w:val="23"/>
+        </w:rPr>
+        <w:t>center</w:t>
+      </w:r>
+      <w:proofErr w:type="spellEnd"/>
+      <w:r>
+        <w:rPr>
+          <w:rFonts w:ascii="Helvetica" w:hAnsi="Helvetica" w:cs="Helvetica"/>
+          <w:color w:val="565656"/>
+          <w:sz w:val="23"/>
+          <w:szCs w:val="23"/>
+        </w:rPr>
+        <w:t xml:space="preserve"> forecast. Furthermore, there would be no positive impact on store replenishment.</w:t>
       </w:r>
     </w:p>
     <w:p>
@@ -3303,7 +3437,27 @@
           <w:sz w:val="23"/>
           <w:szCs w:val="23"/>
         </w:rPr>
-        <w:t>So, for our slow-moving example product, the forecast giving us a better score for the selected forecast accuracy metric is less fit for its purpose of driving replenishment to the stores and distribution centers than the forecast attaining a worse forecast accuracy score.</w:t>
+        <w:t xml:space="preserve">So, for our slow-moving example product, the forecast giving us a better score for the selected forecast accuracy metric is less fit for its purpose of driving replenishment to the stores and distribution </w:t>
+      </w:r>
+      <w:proofErr w:type="spellStart"/>
+      <w:r>
+        <w:rPr>
+          <w:rFonts w:ascii="Helvetica" w:hAnsi="Helvetica" w:cs="Helvetica"/>
+          <w:color w:val="666666"/>
+          <w:sz w:val="23"/>
+          <w:szCs w:val="23"/>
+        </w:rPr>
+        <w:t>centers</w:t>
+      </w:r>
+      <w:proofErr w:type="spellEnd"/>
+      <w:r>
+        <w:rPr>
+          <w:rFonts w:ascii="Helvetica" w:hAnsi="Helvetica" w:cs="Helvetica"/>
+          <w:color w:val="666666"/>
+          <w:sz w:val="23"/>
+          <w:szCs w:val="23"/>
+        </w:rPr>
+        <w:t xml:space="preserve"> than the forecast attaining a worse forecast accuracy score.</w:t>
       </w:r>
     </w:p>
     <w:p>
@@ -3348,6 +3502,7 @@
           <w:sz w:val="23"/>
           <w:szCs w:val="23"/>
         </w:rPr>
+        <w:lastRenderedPageBreak/>
         <w:drawing>
           <wp:inline distT="0" distB="0" distL="0" distR="0">
             <wp:extent cx="6848475" cy="3943350"/>
@@ -3562,6 +3717,7 @@
           <w:sz w:val="23"/>
           <w:szCs w:val="23"/>
         </w:rPr>
+        <w:lastRenderedPageBreak/>
         <w:t>For the fast-moving product, the same forecast accuracy metric that was problematic for the slow-moving product truly reflects the forecast’s fit for purpose.</w:t>
       </w:r>
     </w:p>
@@ -3748,7 +3904,57 @@
           <w:sz w:val="23"/>
           <w:szCs w:val="23"/>
         </w:rPr>
-        <w:t> It is in general easier to attain a good forecast accuracy for large sales volumes. If a store only sells one or two units of an item per day, even a one-unit random variation in sales will result in a large percentage forecast error. By the same token, large volumes lend themselves to leveling out random variation. For example, if hundreds of people buy the same product, such as a 12 oz. Coke can, on a daily basis, even a bus load of tourists stopping by that store to pick up a can each will not have a significant impact on forecast accuracy. However, if the same tourists have on their way happened to receive a mouthwatering recommendation for a very beer seasoned mustard stocked by the store, their purchases will correspond to a months’ worth of normal sales and most likely leave the shelves all cleaned out.</w:t>
+        <w:t xml:space="preserve"> It is in general easier to attain a good forecast accuracy for large sales volumes. If a store only sells one or two units of an item per </w:t>
+      </w:r>
+      <w:r>
+        <w:rPr>
+          <w:rFonts w:ascii="Helvetica" w:hAnsi="Helvetica" w:cs="Helvetica"/>
+          <w:color w:val="565656"/>
+          <w:sz w:val="23"/>
+          <w:szCs w:val="23"/>
+        </w:rPr>
+        <w:lastRenderedPageBreak/>
+        <w:t xml:space="preserve">day, even a one-unit random variation in sales will result in a large percentage forecast error. By the same token, large volumes lend themselves to </w:t>
+      </w:r>
+      <w:proofErr w:type="spellStart"/>
+      <w:r>
+        <w:rPr>
+          <w:rFonts w:ascii="Helvetica" w:hAnsi="Helvetica" w:cs="Helvetica"/>
+          <w:color w:val="565656"/>
+          <w:sz w:val="23"/>
+          <w:szCs w:val="23"/>
+        </w:rPr>
+        <w:t>leveling</w:t>
+      </w:r>
+      <w:proofErr w:type="spellEnd"/>
+      <w:r>
+        <w:rPr>
+          <w:rFonts w:ascii="Helvetica" w:hAnsi="Helvetica" w:cs="Helvetica"/>
+          <w:color w:val="565656"/>
+          <w:sz w:val="23"/>
+          <w:szCs w:val="23"/>
+        </w:rPr>
+        <w:t xml:space="preserve"> out random variation. For example, if hundreds of people buy the same product, such as a 12 oz. Coke can, on a daily basis, even a bus load of tourists stopping by that store to pick up a can each will not have a significant impact on forecast accuracy. However, if the same tourists have on their way happened to receive a </w:t>
+      </w:r>
+      <w:proofErr w:type="spellStart"/>
+      <w:r>
+        <w:rPr>
+          <w:rFonts w:ascii="Helvetica" w:hAnsi="Helvetica" w:cs="Helvetica"/>
+          <w:color w:val="565656"/>
+          <w:sz w:val="23"/>
+          <w:szCs w:val="23"/>
+        </w:rPr>
+        <w:t>mouthwatering</w:t>
+      </w:r>
+      <w:proofErr w:type="spellEnd"/>
+      <w:r>
+        <w:rPr>
+          <w:rFonts w:ascii="Helvetica" w:hAnsi="Helvetica" w:cs="Helvetica"/>
+          <w:color w:val="565656"/>
+          <w:sz w:val="23"/>
+          <w:szCs w:val="23"/>
+        </w:rPr>
+        <w:t xml:space="preserve"> recommendation for a very beer seasoned mustard stocked by the store, their purchases will correspond to a months’ worth of normal sales and most likely leave the shelves all cleaned out.</w:t>
       </w:r>
     </w:p>
     <w:p>
@@ -3909,6 +4115,7 @@
           <w:sz w:val="23"/>
           <w:szCs w:val="23"/>
         </w:rPr>
+        <w:lastRenderedPageBreak/>
         <w:t>Now that we have established that there cannot be any universal benchmarks for when forecast accuracy can be considered satisfactory or unsatisfactory, how do we go about identifying the potential for improvement in forecast accuracy?</w:t>
       </w:r>
     </w:p>
@@ -4066,6 +4273,7 @@
           <w:sz w:val="23"/>
           <w:szCs w:val="23"/>
         </w:rPr>
+        <w:lastRenderedPageBreak/>
         <w:drawing>
           <wp:inline distT="0" distB="0" distL="0" distR="0">
             <wp:extent cx="7604256" cy="3943350"/>
@@ -4190,29 +4398,59 @@
           <w:sz w:val="23"/>
           <w:szCs w:val="23"/>
         </w:rPr>
-        <w:t>A good example of this is a FMCG manufacturer we have worked with, who has a process for identifying potential “stars” in their portfolio of new products. “Star” products have the potential of really breaking the bank, but they are rare and seen only a couple of times per year. As the products have limited shelf-life, the manufacturer does not want to risk potentially very inflated forecasts driving up inventory just in case, rather they make sure they have production capacity, raw materials and packaging supplies to be able to deal with a situation where the original forecast turns out to be too low.</w:t>
-      </w:r>
-    </w:p>
-    <w:p>
-      <w:pPr>
-        <w:pStyle w:val="NormalWeb"/>
-        <w:spacing w:before="0" w:beforeAutospacing="0" w:after="0" w:afterAutospacing="0" w:line="480" w:lineRule="atLeast"/>
-        <w:textAlignment w:val="baseline"/>
-        <w:rPr>
-          <w:rFonts w:ascii="Helvetica" w:hAnsi="Helvetica" w:cs="Helvetica"/>
-          <w:color w:val="565656"/>
-          <w:sz w:val="23"/>
-          <w:szCs w:val="23"/>
-        </w:rPr>
-      </w:pPr>
-      <w:r>
-        <w:rPr>
-          <w:rFonts w:ascii="Helvetica" w:hAnsi="Helvetica" w:cs="Helvetica"/>
-          <w:color w:val="565656"/>
-          <w:sz w:val="23"/>
-          <w:szCs w:val="23"/>
-        </w:rPr>
-        <w:t>The need for predictable forecast behavior is also the reason why we apply extreme care when taking new forecasting methods, such as different machine learning algorithms into use. For example, when testing different variants of machine learning on promotion data, we discarded one approach that was on average slightly more accurate than some others, but significantly less robust and more difficult for the average demand planner to understand. Occasional extreme forecast errors can be very detrimental to your performance, when the planning process has been set up to tolerate a certain level of uncertainty. Furthermore, it reduces the demand planners’ confidence in the forecast calculations, which can significantly hurt work efficiency.</w:t>
+        <w:t xml:space="preserve">A good example of this is a FMCG manufacturer we have worked with, who has a process for identifying potential “stars” in their portfolio of new products. “Star” products have the potential of </w:t>
+      </w:r>
+      <w:r>
+        <w:rPr>
+          <w:rFonts w:ascii="Helvetica" w:hAnsi="Helvetica" w:cs="Helvetica"/>
+          <w:color w:val="565656"/>
+          <w:sz w:val="23"/>
+          <w:szCs w:val="23"/>
+        </w:rPr>
+        <w:lastRenderedPageBreak/>
+        <w:t>really breaking the bank, but they are rare and seen only a couple of times per year. As the products have limited shelf-life, the manufacturer does not want to risk potentially very inflated forecasts driving up inventory just in case, rather they make sure they have production capacity, raw materials and packaging supplies to be able to deal with a situation where the original forecast turns out to be too low.</w:t>
+      </w:r>
+    </w:p>
+    <w:p>
+      <w:pPr>
+        <w:pStyle w:val="NormalWeb"/>
+        <w:spacing w:before="0" w:beforeAutospacing="0" w:after="0" w:afterAutospacing="0" w:line="480" w:lineRule="atLeast"/>
+        <w:textAlignment w:val="baseline"/>
+        <w:rPr>
+          <w:rFonts w:ascii="Helvetica" w:hAnsi="Helvetica" w:cs="Helvetica"/>
+          <w:color w:val="565656"/>
+          <w:sz w:val="23"/>
+          <w:szCs w:val="23"/>
+        </w:rPr>
+      </w:pPr>
+      <w:r>
+        <w:rPr>
+          <w:rFonts w:ascii="Helvetica" w:hAnsi="Helvetica" w:cs="Helvetica"/>
+          <w:color w:val="565656"/>
+          <w:sz w:val="23"/>
+          <w:szCs w:val="23"/>
+        </w:rPr>
+        <w:t xml:space="preserve">The need for predictable forecast </w:t>
+      </w:r>
+      <w:proofErr w:type="spellStart"/>
+      <w:r>
+        <w:rPr>
+          <w:rFonts w:ascii="Helvetica" w:hAnsi="Helvetica" w:cs="Helvetica"/>
+          <w:color w:val="565656"/>
+          <w:sz w:val="23"/>
+          <w:szCs w:val="23"/>
+        </w:rPr>
+        <w:t>behavior</w:t>
+      </w:r>
+      <w:proofErr w:type="spellEnd"/>
+      <w:r>
+        <w:rPr>
+          <w:rFonts w:ascii="Helvetica" w:hAnsi="Helvetica" w:cs="Helvetica"/>
+          <w:color w:val="565656"/>
+          <w:sz w:val="23"/>
+          <w:szCs w:val="23"/>
+        </w:rPr>
+        <w:t xml:space="preserve"> is also the reason why we apply extreme care when taking new forecasting methods, such as different machine learning algorithms into use. For example, when testing different variants of machine learning on promotion data, we discarded one approach that was on average slightly more accurate than some others, but significantly less robust and more difficult for the average demand planner to understand. Occasional extreme forecast errors can be very detrimental to your performance, when the planning process has been set up to tolerate a certain level of uncertainty. Furthermore, it reduces the demand planners’ confidence in the forecast calculations, which can significantly hurt work efficiency.</w:t>
       </w:r>
     </w:p>
     <w:p>
@@ -4305,7 +4543,27 @@
           <w:sz w:val="23"/>
           <w:szCs w:val="23"/>
         </w:rPr>
-        <w:t>In very weather-dependent businesses, such as winter sports gear, our recommendation is to make a business decision concerning what inventory levels to go for. For high-margin items, the business impact of losing sales due to stock-outs is usually worse than the impact of needing to resort to clearance sales to get rid of excess stock, which is why it may make sense to plan in accordance with favorable weather. For low-margin items, rebates may quickly turn products unprofitable, why it may be wiser to have a more cautious inventory plan.</w:t>
+        <w:t xml:space="preserve">In very weather-dependent businesses, such as winter sports gear, our recommendation is to make a business decision concerning what inventory levels to go for. For high-margin items, the business impact of losing sales due to stock-outs is usually worse than the impact of needing to resort to clearance sales to get rid of excess stock, which is why it may make sense to plan in accordance with </w:t>
+      </w:r>
+      <w:proofErr w:type="spellStart"/>
+      <w:r>
+        <w:rPr>
+          <w:rFonts w:ascii="Helvetica" w:hAnsi="Helvetica" w:cs="Helvetica"/>
+          <w:color w:val="565656"/>
+          <w:sz w:val="23"/>
+          <w:szCs w:val="23"/>
+        </w:rPr>
+        <w:t>favorable</w:t>
+      </w:r>
+      <w:proofErr w:type="spellEnd"/>
+      <w:r>
+        <w:rPr>
+          <w:rFonts w:ascii="Helvetica" w:hAnsi="Helvetica" w:cs="Helvetica"/>
+          <w:color w:val="565656"/>
+          <w:sz w:val="23"/>
+          <w:szCs w:val="23"/>
+        </w:rPr>
+        <w:t xml:space="preserve"> weather. For low-margin items, rebates may quickly turn products unprofitable, why it may be wiser to have a more cautious inventory plan.</w:t>
       </w:r>
     </w:p>
     <w:p>
@@ -4327,6 +4585,7 @@
           <w:szCs w:val="21"/>
           <w:lang w:eastAsia="en-AU"/>
         </w:rPr>
+        <w:lastRenderedPageBreak/>
         <w:drawing>
           <wp:inline distT="0" distB="0" distL="0" distR="0">
             <wp:extent cx="4178853" cy="3838575"/>
@@ -4396,7 +4655,47 @@
           <w:sz w:val="23"/>
           <w:szCs w:val="23"/>
         </w:rPr>
-        <w:t>In any case, setting your operations up so that final decisions on where to position stock are made as late as possible allow for collecting more information and improving forecast accuracy. In practice, this can mean holding back a proportion of inventory at your distribution centers to be allocated to the regions that have the most favorable conditions and the best chance of selling the goods at full price. (You can read more about </w:t>
+        <w:t xml:space="preserve">In any case, setting your operations up so that final decisions on where to position stock are made as late as possible allow for collecting more information and improving forecast accuracy. In practice, this can mean holding back a proportion of inventory at your distribution </w:t>
+      </w:r>
+      <w:proofErr w:type="spellStart"/>
+      <w:r>
+        <w:rPr>
+          <w:rFonts w:ascii="Helvetica" w:hAnsi="Helvetica" w:cs="Helvetica"/>
+          <w:color w:val="565656"/>
+          <w:sz w:val="23"/>
+          <w:szCs w:val="23"/>
+        </w:rPr>
+        <w:t>centers</w:t>
+      </w:r>
+      <w:proofErr w:type="spellEnd"/>
+      <w:r>
+        <w:rPr>
+          <w:rFonts w:ascii="Helvetica" w:hAnsi="Helvetica" w:cs="Helvetica"/>
+          <w:color w:val="565656"/>
+          <w:sz w:val="23"/>
+          <w:szCs w:val="23"/>
+        </w:rPr>
+        <w:t xml:space="preserve"> to be allocated to the regions that have the most </w:t>
+      </w:r>
+      <w:proofErr w:type="spellStart"/>
+      <w:r>
+        <w:rPr>
+          <w:rFonts w:ascii="Helvetica" w:hAnsi="Helvetica" w:cs="Helvetica"/>
+          <w:color w:val="565656"/>
+          <w:sz w:val="23"/>
+          <w:szCs w:val="23"/>
+        </w:rPr>
+        <w:t>favorable</w:t>
+      </w:r>
+      <w:proofErr w:type="spellEnd"/>
+      <w:r>
+        <w:rPr>
+          <w:rFonts w:ascii="Helvetica" w:hAnsi="Helvetica" w:cs="Helvetica"/>
+          <w:color w:val="565656"/>
+          <w:sz w:val="23"/>
+          <w:szCs w:val="23"/>
+        </w:rPr>
+        <w:t xml:space="preserve"> conditions and the best chance of selling the goods at full price. (You can read more about </w:t>
       </w:r>
       <w:hyperlink r:id="rId66" w:history="1">
         <w:r>
@@ -4460,7 +4759,27 @@
           <w:sz w:val="23"/>
           <w:szCs w:val="23"/>
         </w:rPr>
-        <w:t>Depending on the chosen metric, level of aggregation and forecasting horizon, you can get very different results on forecast accuracy for the exact same data set. To be able to analyze forecasts and track the development of forecasts accuracy over time, it is necessary to understand the basic characteristics of the most commonly used forecast accuracy metrics.</w:t>
+        <w:t xml:space="preserve">Depending on the chosen metric, level of aggregation and forecasting horizon, you can get very different results on forecast accuracy for the exact same data set. To be able to </w:t>
+      </w:r>
+      <w:proofErr w:type="spellStart"/>
+      <w:r>
+        <w:rPr>
+          <w:rFonts w:ascii="Helvetica" w:hAnsi="Helvetica" w:cs="Helvetica"/>
+          <w:color w:val="565656"/>
+          <w:sz w:val="23"/>
+          <w:szCs w:val="23"/>
+        </w:rPr>
+        <w:t>analyze</w:t>
+      </w:r>
+      <w:proofErr w:type="spellEnd"/>
+      <w:r>
+        <w:rPr>
+          <w:rFonts w:ascii="Helvetica" w:hAnsi="Helvetica" w:cs="Helvetica"/>
+          <w:color w:val="565656"/>
+          <w:sz w:val="23"/>
+          <w:szCs w:val="23"/>
+        </w:rPr>
+        <w:t xml:space="preserve"> forecasts and track the development of forecasts accuracy over time, it is necessary to understand the basic characteristics of the most commonly used forecast accuracy metrics.</w:t>
       </w:r>
     </w:p>
     <w:p>
@@ -4506,6 +4825,7 @@
           <w:szCs w:val="23"/>
           <w:bdr w:val="none" w:sz="0" w:space="0" w:color="auto" w:frame="1"/>
         </w:rPr>
+        <w:lastRenderedPageBreak/>
         <w:t>Forecast bias</w:t>
       </w:r>
       <w:r>
@@ -4607,7 +4927,27 @@
           <w:sz w:val="23"/>
           <w:szCs w:val="23"/>
         </w:rPr>
-        <w:t>In many cases it is useful to know if demand is systematically over- or under-estimated. For example, even if a slight forecast bias would not have notable effect on store replenishment, it can lead to over- or under-supply at the central warehouse or distribution centers if this kind of systematic error concerns many stores.</w:t>
+        <w:t xml:space="preserve">In many cases it is useful to know if demand is systematically over- or under-estimated. For example, even if a slight forecast bias would not have notable effect on store replenishment, it can lead to over- or under-supply at the central warehouse or distribution </w:t>
+      </w:r>
+      <w:proofErr w:type="spellStart"/>
+      <w:r>
+        <w:rPr>
+          <w:rFonts w:ascii="Helvetica" w:hAnsi="Helvetica" w:cs="Helvetica"/>
+          <w:color w:val="565656"/>
+          <w:sz w:val="23"/>
+          <w:szCs w:val="23"/>
+        </w:rPr>
+        <w:t>centers</w:t>
+      </w:r>
+      <w:proofErr w:type="spellEnd"/>
+      <w:r>
+        <w:rPr>
+          <w:rFonts w:ascii="Helvetica" w:hAnsi="Helvetica" w:cs="Helvetica"/>
+          <w:color w:val="565656"/>
+          <w:sz w:val="23"/>
+          <w:szCs w:val="23"/>
+        </w:rPr>
+        <w:t xml:space="preserve"> if this kind of systematic error concerns many stores.</w:t>
       </w:r>
     </w:p>
     <w:p>
@@ -4760,6 +5100,7 @@
           <w:szCs w:val="23"/>
           <w:bdr w:val="none" w:sz="0" w:space="0" w:color="auto" w:frame="1"/>
         </w:rPr>
+        <w:lastRenderedPageBreak/>
         <w:t>Mean absolute deviation (MAD)</w:t>
       </w:r>
       <w:r>
@@ -4987,6 +5328,7 @@
           <w:sz w:val="23"/>
           <w:szCs w:val="23"/>
         </w:rPr>
+        <w:lastRenderedPageBreak/>
         <w:drawing>
           <wp:inline distT="0" distB="0" distL="0" distR="0">
             <wp:extent cx="8093638" cy="3162300"/>
@@ -5181,7 +5523,17 @@
           <w:sz w:val="23"/>
           <w:szCs w:val="23"/>
         </w:rPr>
-        <w:t>In the example (see Table 3), we have a group of three products, their sales and forecasts from a single week as well as their respective MAPEs. The bottom row shows sales, forecasts, and the MAPE calculated at a product group level, based on the aggregated numbers. Using this method, we get a group-level MAPE of 3%. However, as we saw earlier in Table 2, if one first calculates the product-level MAPE metrics and then calculates a group-level average, we arrive at a group-level MAPE of 33%.</w:t>
+        <w:t xml:space="preserve">In the example (see Table 3), we have a group of three products, their sales and forecasts from a single week as well as their respective MAPEs. The bottom row shows sales, forecasts, and the MAPE calculated at a product group level, based on the aggregated numbers. Using this method, we get a group-level MAPE of 3%. However, as we saw earlier in Table 2, if one first calculates the </w:t>
+      </w:r>
+      <w:r>
+        <w:rPr>
+          <w:rFonts w:ascii="Helvetica" w:hAnsi="Helvetica" w:cs="Helvetica"/>
+          <w:color w:val="565656"/>
+          <w:sz w:val="23"/>
+          <w:szCs w:val="23"/>
+        </w:rPr>
+        <w:lastRenderedPageBreak/>
+        <w:t>product-level MAPE metrics and then calculates a group-level average, we arrive at a group-level MAPE of 33%.</w:t>
       </w:r>
     </w:p>
     <w:p>
@@ -5332,29 +5684,59 @@
           <w:sz w:val="23"/>
           <w:szCs w:val="23"/>
         </w:rPr>
-        <w:t>For example, when assessing forecast quality from a store replenishment perspective, one could easily argue that the low forecast error of 3% on the aggregated level would in this case be quite misleading. However, if the forecast is used for business decisions on a more aggregated level, such as planning picking resources at a distribution center, the lower forecast error of 3% may be perfectly relevant.</w:t>
-      </w:r>
-    </w:p>
-    <w:p>
-      <w:pPr>
-        <w:pStyle w:val="NormalWeb"/>
-        <w:spacing w:before="0" w:beforeAutospacing="0" w:after="0" w:afterAutospacing="0" w:line="480" w:lineRule="atLeast"/>
-        <w:textAlignment w:val="baseline"/>
-        <w:rPr>
-          <w:rFonts w:ascii="Helvetica" w:hAnsi="Helvetica" w:cs="Helvetica"/>
-          <w:color w:val="565656"/>
-          <w:sz w:val="23"/>
-          <w:szCs w:val="23"/>
-        </w:rPr>
-      </w:pPr>
-      <w:r>
-        <w:rPr>
-          <w:rFonts w:ascii="Helvetica" w:hAnsi="Helvetica" w:cs="Helvetica"/>
-          <w:color w:val="565656"/>
-          <w:sz w:val="23"/>
-          <w:szCs w:val="23"/>
-        </w:rPr>
-        <w:t>The same dynamics are at play when aggregating over periods of time. The data in the previous examples were on a weekly level, but the results would look quite different if we calculated the MAPE for each weekday separately and then took the average of those metrics. In the first example (Table 2), the product-level MAPE scores based on weekly data were between 12% and 50%. However, the product-level averages calculated based on the day-level MAPE scores vary between 23% and 71% (see Table 4). By calculating the average of these latter MAPEs we get a third suggestion for the error across the group of products: 54%. This score is again quite different from the 33% we got when calculating MAPE based on week and product level data and the 3% we got when calculating it based on week and product group level data.</w:t>
+        <w:t xml:space="preserve">For example, when assessing forecast quality from a store replenishment perspective, one could easily argue that the low forecast error of 3% on the aggregated level would in this case be quite misleading. However, if the forecast is used for business decisions on a more aggregated level, such as planning picking resources at a distribution </w:t>
+      </w:r>
+      <w:proofErr w:type="spellStart"/>
+      <w:r>
+        <w:rPr>
+          <w:rFonts w:ascii="Helvetica" w:hAnsi="Helvetica" w:cs="Helvetica"/>
+          <w:color w:val="565656"/>
+          <w:sz w:val="23"/>
+          <w:szCs w:val="23"/>
+        </w:rPr>
+        <w:t>center</w:t>
+      </w:r>
+      <w:proofErr w:type="spellEnd"/>
+      <w:r>
+        <w:rPr>
+          <w:rFonts w:ascii="Helvetica" w:hAnsi="Helvetica" w:cs="Helvetica"/>
+          <w:color w:val="565656"/>
+          <w:sz w:val="23"/>
+          <w:szCs w:val="23"/>
+        </w:rPr>
+        <w:t>, the lower forecast error of 3% may be perfectly relevant.</w:t>
+      </w:r>
+    </w:p>
+    <w:p>
+      <w:pPr>
+        <w:pStyle w:val="NormalWeb"/>
+        <w:spacing w:before="0" w:beforeAutospacing="0" w:after="0" w:afterAutospacing="0" w:line="480" w:lineRule="atLeast"/>
+        <w:textAlignment w:val="baseline"/>
+        <w:rPr>
+          <w:rFonts w:ascii="Helvetica" w:hAnsi="Helvetica" w:cs="Helvetica"/>
+          <w:color w:val="565656"/>
+          <w:sz w:val="23"/>
+          <w:szCs w:val="23"/>
+        </w:rPr>
+      </w:pPr>
+      <w:r>
+        <w:rPr>
+          <w:rFonts w:ascii="Helvetica" w:hAnsi="Helvetica" w:cs="Helvetica"/>
+          <w:color w:val="565656"/>
+          <w:sz w:val="23"/>
+          <w:szCs w:val="23"/>
+        </w:rPr>
+        <w:t xml:space="preserve">The same dynamics are at play when aggregating over periods of time. The data in the previous examples were on a weekly level, but the results would look quite different if we calculated the MAPE for each weekday separately and then took the average of those metrics. In the first example (Table 2), the product-level MAPE scores based on weekly data were between 12% and 50%. However, the product-level averages calculated based on the day-level MAPE scores vary between 23% and 71% (see Table 4). By calculating the average of these latter MAPEs we get a third suggestion for the error across the group of products: 54%. This score is again quite different from </w:t>
+      </w:r>
+      <w:r>
+        <w:rPr>
+          <w:rFonts w:ascii="Helvetica" w:hAnsi="Helvetica" w:cs="Helvetica"/>
+          <w:color w:val="565656"/>
+          <w:sz w:val="23"/>
+          <w:szCs w:val="23"/>
+        </w:rPr>
+        <w:lastRenderedPageBreak/>
+        <w:t>the 33% we got when calculating MAPE based on week and product level data and the 3% we got when calculating it based on week and product group level data.</w:t>
       </w:r>
     </w:p>
     <w:p>
@@ -5609,6 +5991,7 @@
           <w:sz w:val="23"/>
           <w:szCs w:val="23"/>
         </w:rPr>
+        <w:lastRenderedPageBreak/>
         <w:drawing>
           <wp:inline distT="0" distB="0" distL="0" distR="0">
             <wp:extent cx="6167120" cy="2689227"/>
@@ -5792,7 +6175,17 @@
           <w:sz w:val="23"/>
           <w:szCs w:val="23"/>
         </w:rPr>
-        <w:t>The forecast version you should use when measuring forecast accuracy is the forecast for which the time lag matches when important business decisions are made. In retail distribution and inventory management, the relevant lag is usually the lead time for a product. If a supplier delivers from the Far East with a lead time of 12 weeks, what matters is what your forecast quality was when the order was created, not what the forecast was when the products arrived.</w:t>
+        <w:t xml:space="preserve">The forecast version you should use when measuring forecast accuracy is the forecast for which the time lag matches when important business decisions are made. In retail distribution and inventory management, the relevant lag is usually the lead time for a product. If a supplier delivers from the </w:t>
+      </w:r>
+      <w:r>
+        <w:rPr>
+          <w:rFonts w:ascii="Helvetica" w:hAnsi="Helvetica" w:cs="Helvetica"/>
+          <w:color w:val="565656"/>
+          <w:sz w:val="23"/>
+          <w:szCs w:val="23"/>
+        </w:rPr>
+        <w:lastRenderedPageBreak/>
+        <w:t>Far East with a lead time of 12 weeks, what matters is what your forecast quality was when the order was created, not what the forecast was when the products arrived.</w:t>
       </w:r>
     </w:p>
     <w:p>
@@ -6007,6 +6400,7 @@
           <w:sz w:val="23"/>
           <w:szCs w:val="23"/>
         </w:rPr>
+        <w:lastRenderedPageBreak/>
         <w:drawing>
           <wp:inline distT="0" distB="0" distL="0" distR="0">
             <wp:extent cx="6411356" cy="4466892"/>
@@ -6142,29 +6536,79 @@
           <w:sz w:val="23"/>
           <w:szCs w:val="23"/>
         </w:rPr>
-        <w:t>A good example is store replenishment and inventory management at the supplying distribution center. Our recommendation is to use the same forecast that drives store replenishment translated into projected store orders to drive inventory management at the distribution center (DC). In this way, changes in the stores’ inventory parameters, replenishment schedules as well as planned changes in the stores’ stock positions, caused for example by the need to build stock in stores to prepare for a promotion or in association with a product launch, are immediately reflected in the DC’s order forecast.</w:t>
-      </w:r>
-    </w:p>
-    <w:p>
-      <w:pPr>
-        <w:pStyle w:val="NormalWeb"/>
-        <w:spacing w:before="0" w:beforeAutospacing="0" w:after="0" w:afterAutospacing="0" w:line="480" w:lineRule="atLeast"/>
-        <w:textAlignment w:val="baseline"/>
-        <w:rPr>
-          <w:rFonts w:ascii="Helvetica" w:hAnsi="Helvetica" w:cs="Helvetica"/>
-          <w:color w:val="565656"/>
-          <w:sz w:val="23"/>
-          <w:szCs w:val="23"/>
-        </w:rPr>
-      </w:pPr>
-      <w:r>
-        <w:rPr>
-          <w:rFonts w:ascii="Helvetica" w:hAnsi="Helvetica" w:cs="Helvetica"/>
-          <w:color w:val="565656"/>
-          <w:sz w:val="23"/>
-          <w:szCs w:val="23"/>
-        </w:rPr>
-        <w:t>This means that the stores’ forecasts need to be sufficiently accurate not only days but in many cases several weeks or even months ahead. The requirements for the store forecasts and the DC forecast are, however, not the same. The store-level forecast need to be accurate on the store and product level whereas the DC-level forecast needs to be accurate for the full order volume per product and all stores. On the DC level, aggregation typically reduces the forecast error per product. However, we need to be careful about systematic bias in the forecasts, as a tendency to over- or under-forecast store demand may become aggravated through aggregation.</w:t>
+        <w:t xml:space="preserve">A good example is store replenishment and inventory management at the supplying distribution </w:t>
+      </w:r>
+      <w:proofErr w:type="spellStart"/>
+      <w:r>
+        <w:rPr>
+          <w:rFonts w:ascii="Helvetica" w:hAnsi="Helvetica" w:cs="Helvetica"/>
+          <w:color w:val="565656"/>
+          <w:sz w:val="23"/>
+          <w:szCs w:val="23"/>
+        </w:rPr>
+        <w:t>center</w:t>
+      </w:r>
+      <w:proofErr w:type="spellEnd"/>
+      <w:r>
+        <w:rPr>
+          <w:rFonts w:ascii="Helvetica" w:hAnsi="Helvetica" w:cs="Helvetica"/>
+          <w:color w:val="565656"/>
+          <w:sz w:val="23"/>
+          <w:szCs w:val="23"/>
+        </w:rPr>
+        <w:t xml:space="preserve">. Our recommendation is to use the same forecast that drives store replenishment translated into projected store orders to drive inventory management at the distribution </w:t>
+      </w:r>
+      <w:proofErr w:type="spellStart"/>
+      <w:r>
+        <w:rPr>
+          <w:rFonts w:ascii="Helvetica" w:hAnsi="Helvetica" w:cs="Helvetica"/>
+          <w:color w:val="565656"/>
+          <w:sz w:val="23"/>
+          <w:szCs w:val="23"/>
+        </w:rPr>
+        <w:t>center</w:t>
+      </w:r>
+      <w:proofErr w:type="spellEnd"/>
+      <w:r>
+        <w:rPr>
+          <w:rFonts w:ascii="Helvetica" w:hAnsi="Helvetica" w:cs="Helvetica"/>
+          <w:color w:val="565656"/>
+          <w:sz w:val="23"/>
+          <w:szCs w:val="23"/>
+        </w:rPr>
+        <w:t xml:space="preserve"> (DC). In this way, changes in the stores’ inventory parameters, replenishment schedules as well as planned changes in the stores’ stock positions, caused for example by the need to build stock in stores to prepare for a promotion or in association with a product launch, are immediately reflected in the DC’s order forecast.</w:t>
+      </w:r>
+    </w:p>
+    <w:p>
+      <w:pPr>
+        <w:pStyle w:val="NormalWeb"/>
+        <w:spacing w:before="0" w:beforeAutospacing="0" w:after="0" w:afterAutospacing="0" w:line="480" w:lineRule="atLeast"/>
+        <w:textAlignment w:val="baseline"/>
+        <w:rPr>
+          <w:rFonts w:ascii="Helvetica" w:hAnsi="Helvetica" w:cs="Helvetica"/>
+          <w:color w:val="565656"/>
+          <w:sz w:val="23"/>
+          <w:szCs w:val="23"/>
+        </w:rPr>
+      </w:pPr>
+      <w:r>
+        <w:rPr>
+          <w:rFonts w:ascii="Helvetica" w:hAnsi="Helvetica" w:cs="Helvetica"/>
+          <w:color w:val="565656"/>
+          <w:sz w:val="23"/>
+          <w:szCs w:val="23"/>
+        </w:rPr>
+        <w:t xml:space="preserve">This means that the stores’ forecasts need to be sufficiently accurate not only days but in many cases several weeks or even months ahead. The requirements for the store forecasts and the DC forecast are, however, not the same. The store-level forecast need to be accurate on the store and product level whereas the DC-level forecast needs to be accurate for the full order volume per product and all stores. On the DC level, aggregation typically reduces the forecast error per product. </w:t>
+      </w:r>
+      <w:r>
+        <w:rPr>
+          <w:rFonts w:ascii="Helvetica" w:hAnsi="Helvetica" w:cs="Helvetica"/>
+          <w:color w:val="565656"/>
+          <w:sz w:val="23"/>
+          <w:szCs w:val="23"/>
+        </w:rPr>
+        <w:lastRenderedPageBreak/>
+        <w:t>However, we need to be careful about systematic bias in the forecasts, as a tendency to over- or under-forecast store demand may become aggravated through aggregation.</w:t>
       </w:r>
     </w:p>
     <w:p>
@@ -6333,6 +6777,7 @@
           <w:sz w:val="23"/>
           <w:szCs w:val="23"/>
         </w:rPr>
+        <w:lastRenderedPageBreak/>
         <w:t>Sophisticated forecasting involves using a multitude of forecasting methods considering many different demand-influencing factors. To be able to adjust forecasts that do not meet your business requirements, you need to understand where the forecast errors come from.</w:t>
       </w:r>
     </w:p>
@@ -6506,7 +6951,17 @@
           <w:sz w:val="23"/>
           <w:szCs w:val="23"/>
         </w:rPr>
-        <w:t>Some forecasting systems on the market look like black boxes to the users: data goes in, forecasts come out. This approach would work fine if forecasts were 100% accurate, but forecasts are never fully reliable. Therefore, you need to make sure your forecasting system 1) is transparent enough for your demand planners to understand how any given forecast was formed and 2) allows your demand planners to control how forecasts are calculated. (You can read more about how we allow users to manage forecast and other calculations using our </w:t>
+        <w:t xml:space="preserve">Some forecasting systems on the market look like black boxes to the users: data goes in, forecasts come out. This approach would work fine if forecasts were 100% accurate, but forecasts are never fully reliable. Therefore, you need to make sure your forecasting system 1) is transparent enough for </w:t>
+      </w:r>
+      <w:r>
+        <w:rPr>
+          <w:rFonts w:ascii="Helvetica" w:hAnsi="Helvetica" w:cs="Helvetica"/>
+          <w:color w:val="565656"/>
+          <w:sz w:val="23"/>
+          <w:szCs w:val="23"/>
+        </w:rPr>
+        <w:lastRenderedPageBreak/>
+        <w:t>your demand planners to understand how any given forecast was formed and 2) allows your demand planners to control how forecasts are calculated. (You can read more about how we allow users to manage forecast and other calculations using our </w:t>
       </w:r>
       <w:hyperlink r:id="rId78" w:history="1">
         <w:r>
@@ -6702,7 +7157,17 @@
           <w:sz w:val="23"/>
           <w:szCs w:val="23"/>
         </w:rPr>
-        <w:t> Optimize safety stocks, lead times, planning cycles and demand forecasting in a coordinated fashion, focusing on the parts of the process that matter the most. Critically review assortments, batch sizes and promotional activities that do not drive business performance. Great forecast accuracy is no consolation if you are not getting the most important things right.</w:t>
+        <w:t xml:space="preserve"> Optimize safety stocks, lead times, planning cycles and demand forecasting in a coordinated fashion, focusing on the parts of the process that matter the most. Critically review assortments, batch sizes and promotional activities </w:t>
+      </w:r>
+      <w:r>
+        <w:rPr>
+          <w:rFonts w:ascii="Helvetica" w:hAnsi="Helvetica" w:cs="Helvetica"/>
+          <w:color w:val="565656"/>
+          <w:sz w:val="23"/>
+          <w:szCs w:val="23"/>
+        </w:rPr>
+        <w:lastRenderedPageBreak/>
+        <w:t>that do not drive business performance. Great forecast accuracy is no consolation if you are not getting the most important things right.</w:t>
       </w:r>
     </w:p>
     <w:p>
@@ -7294,6 +7759,7 @@
           <w:sz w:val="20"/>
           <w:szCs w:val="20"/>
         </w:rPr>
+        <w:lastRenderedPageBreak/>
         <w:drawing>
           <wp:inline distT="0" distB="0" distL="0" distR="0">
             <wp:extent cx="6610350" cy="5181600"/>
@@ -7667,6 +8133,7 @@
                 <w:sz w:val="20"/>
                 <w:szCs w:val="20"/>
               </w:rPr>
+              <w:lastRenderedPageBreak/>
               <w:t>Forecast Start</w:t>
             </w:r>
           </w:p>
@@ -8247,7 +8714,27 @@
                 <w:sz w:val="20"/>
                 <w:szCs w:val="20"/>
               </w:rPr>
-              <w:t>To handle missing points, Excel uses interpolation, meaning that a missing point will be completed as the weighted average of its neighboring points as long as fewer than 30% of the points are missing. To treat the missing points as zeros instead, click </w:t>
+              <w:t xml:space="preserve">To handle missing points, Excel uses interpolation, meaning that a missing point will be completed as the weighted average of its </w:t>
+            </w:r>
+            <w:proofErr w:type="spellStart"/>
+            <w:r>
+              <w:rPr>
+                <w:rFonts w:ascii="Segoe UI" w:hAnsi="Segoe UI" w:cs="Segoe UI"/>
+                <w:color w:val="2F2F2F"/>
+                <w:sz w:val="20"/>
+                <w:szCs w:val="20"/>
+              </w:rPr>
+              <w:t>neighboring</w:t>
+            </w:r>
+            <w:proofErr w:type="spellEnd"/>
+            <w:r>
+              <w:rPr>
+                <w:rFonts w:ascii="Segoe UI" w:hAnsi="Segoe UI" w:cs="Segoe UI"/>
+                <w:color w:val="2F2F2F"/>
+                <w:sz w:val="20"/>
+                <w:szCs w:val="20"/>
+              </w:rPr>
+              <w:t xml:space="preserve"> points as long as fewer than 30% of the points are missing. To treat the missing points as zeros instead, click </w:t>
             </w:r>
             <w:r>
               <w:rPr>
@@ -8467,8 +8954,8 @@
           <w:szCs w:val="20"/>
         </w:rPr>
       </w:pPr>
-      <w:bookmarkStart w:id="1" w:name="bkmk_calculation"/>
-      <w:bookmarkEnd w:id="1"/>
+      <w:bookmarkStart w:id="0" w:name="bkmk_calculation"/>
+      <w:bookmarkEnd w:id="0"/>
       <w:r>
         <w:rPr>
           <w:rFonts w:ascii="Segoe UI Light" w:hAnsi="Segoe UI Light" w:cs="Segoe UI Light"/>
@@ -8568,6 +9055,7 @@
           <w:sz w:val="20"/>
           <w:szCs w:val="20"/>
         </w:rPr>
+        <w:lastRenderedPageBreak/>
         <w:t>Historical values column (your corresponding values data series)</w:t>
       </w:r>
     </w:p>
@@ -9004,6 +9492,7 @@
           <w:szCs w:val="23"/>
           <w:bdr w:val="none" w:sz="0" w:space="0" w:color="auto" w:frame="1"/>
         </w:rPr>
+        <w:lastRenderedPageBreak/>
         <w:t>2. What factors affect the attainable forecast accuracy.</w:t>
       </w:r>
       <w:r>
@@ -9260,6 +9749,7 @@
           <w:szCs w:val="21"/>
           <w:lang w:eastAsia="en-AU"/>
         </w:rPr>
+        <w:lastRenderedPageBreak/>
         <w:drawing>
           <wp:inline distT="0" distB="0" distL="0" distR="0">
             <wp:extent cx="5056654" cy="3438525"/>
@@ -9418,6 +9908,7 @@
           <w:sz w:val="23"/>
           <w:szCs w:val="23"/>
         </w:rPr>
+        <w:lastRenderedPageBreak/>
         <w:drawing>
           <wp:inline distT="0" distB="0" distL="0" distR="0">
             <wp:extent cx="6701702" cy="3790950"/>
@@ -9632,6 +10123,7 @@
           <w:sz w:val="23"/>
           <w:szCs w:val="23"/>
         </w:rPr>
+        <w:lastRenderedPageBreak/>
         <w:t>The conclusion that can be drawn from the above examples is that </w:t>
       </w:r>
       <w:r>
@@ -9774,7 +10266,27 @@
           <w:sz w:val="23"/>
           <w:szCs w:val="23"/>
         </w:rPr>
-        <w:t>We are very much in favor of all approaches to buying software that include customers getting hands-on experience of the software and an opportunity to test its capabilities before making a purchase decision.</w:t>
+        <w:t xml:space="preserve">We are very much in </w:t>
+      </w:r>
+      <w:proofErr w:type="spellStart"/>
+      <w:r>
+        <w:rPr>
+          <w:rFonts w:ascii="Helvetica" w:hAnsi="Helvetica" w:cs="Helvetica"/>
+          <w:color w:val="565656"/>
+          <w:sz w:val="23"/>
+          <w:szCs w:val="23"/>
+        </w:rPr>
+        <w:t>favor</w:t>
+      </w:r>
+      <w:proofErr w:type="spellEnd"/>
+      <w:r>
+        <w:rPr>
+          <w:rFonts w:ascii="Helvetica" w:hAnsi="Helvetica" w:cs="Helvetica"/>
+          <w:color w:val="565656"/>
+          <w:sz w:val="23"/>
+          <w:szCs w:val="23"/>
+        </w:rPr>
+        <w:t xml:space="preserve"> of all approaches to buying software that include customers getting hands-on experience of the software and an opportunity to test its capabilities before making a purchase decision.</w:t>
       </w:r>
     </w:p>
     <w:p>
@@ -9840,6 +10352,7 @@
           <w:sz w:val="23"/>
           <w:szCs w:val="23"/>
         </w:rPr>
+        <w:lastRenderedPageBreak/>
         <w:t>Our first example product is a typical slow-mover (see Figure 3). The day-level forecast accuracy measured as 1-MAD/Mean (</w:t>
       </w:r>
       <w:hyperlink r:id="rId88" w:anchor="fa-chapter-four" w:history="1">
@@ -9995,6 +10508,7 @@
           <w:sz w:val="23"/>
           <w:szCs w:val="23"/>
         </w:rPr>
+        <w:lastRenderedPageBreak/>
         <w:drawing>
           <wp:inline distT="0" distB="0" distL="0" distR="0">
             <wp:extent cx="6004960" cy="3438525"/>
@@ -10101,7 +10615,27 @@
           <w:sz w:val="23"/>
           <w:szCs w:val="23"/>
         </w:rPr>
-        <w:t>Interestingly, by manipulating the forecast model to consistently under-estimate demand, the day-level forecast accuracy for our example product can be significantly increased. However, at the same time, this would introduce a significant bias to the forecast with the potential of significantly hurting supply planning, in a situation where store forecasts form the basis for the distribution center forecast. Furthermore, there would be no positive impact on store replenishment.</w:t>
+        <w:t xml:space="preserve">Interestingly, by manipulating the forecast model to consistently under-estimate demand, the day-level forecast accuracy for our example product can be significantly increased. However, at the same time, this would introduce a significant bias to the forecast with the potential of significantly hurting supply planning, in a situation where store forecasts form the basis for the distribution </w:t>
+      </w:r>
+      <w:proofErr w:type="spellStart"/>
+      <w:r>
+        <w:rPr>
+          <w:rFonts w:ascii="Helvetica" w:hAnsi="Helvetica" w:cs="Helvetica"/>
+          <w:color w:val="565656"/>
+          <w:sz w:val="23"/>
+          <w:szCs w:val="23"/>
+        </w:rPr>
+        <w:t>center</w:t>
+      </w:r>
+      <w:proofErr w:type="spellEnd"/>
+      <w:r>
+        <w:rPr>
+          <w:rFonts w:ascii="Helvetica" w:hAnsi="Helvetica" w:cs="Helvetica"/>
+          <w:color w:val="565656"/>
+          <w:sz w:val="23"/>
+          <w:szCs w:val="23"/>
+        </w:rPr>
+        <w:t xml:space="preserve"> forecast. Furthermore, there would be no positive impact on store replenishment.</w:t>
       </w:r>
     </w:p>
     <w:p>
@@ -10124,7 +10658,27 @@
           <w:sz w:val="23"/>
           <w:szCs w:val="23"/>
         </w:rPr>
-        <w:t>So, for our slow-moving example product, the forecast giving us a better score for the selected forecast accuracy metric is less fit for its purpose of driving replenishment to the stores and distribution centers than the forecast attaining a worse forecast accuracy score.</w:t>
+        <w:t xml:space="preserve">So, for our slow-moving example product, the forecast giving us a better score for the selected forecast accuracy metric is less fit for its purpose of driving replenishment to the stores and distribution </w:t>
+      </w:r>
+      <w:proofErr w:type="spellStart"/>
+      <w:r>
+        <w:rPr>
+          <w:rFonts w:ascii="Helvetica" w:hAnsi="Helvetica" w:cs="Helvetica"/>
+          <w:color w:val="666666"/>
+          <w:sz w:val="23"/>
+          <w:szCs w:val="23"/>
+        </w:rPr>
+        <w:t>centers</w:t>
+      </w:r>
+      <w:proofErr w:type="spellEnd"/>
+      <w:r>
+        <w:rPr>
+          <w:rFonts w:ascii="Helvetica" w:hAnsi="Helvetica" w:cs="Helvetica"/>
+          <w:color w:val="666666"/>
+          <w:sz w:val="23"/>
+          <w:szCs w:val="23"/>
+        </w:rPr>
+        <w:t xml:space="preserve"> than the forecast attaining a worse forecast accuracy score.</w:t>
       </w:r>
     </w:p>
     <w:p>
@@ -10169,6 +10723,7 @@
           <w:sz w:val="23"/>
           <w:szCs w:val="23"/>
         </w:rPr>
+        <w:lastRenderedPageBreak/>
         <w:drawing>
           <wp:inline distT="0" distB="0" distL="0" distR="0">
             <wp:extent cx="5905500" cy="3400385"/>
@@ -10405,6 +10960,7 @@
           <w:sz w:val="23"/>
           <w:szCs w:val="23"/>
         </w:rPr>
+        <w:lastRenderedPageBreak/>
         <w:t>You may be interested in knowing what we did when we faced the ethical dilemma of either presenting our potential customer with a better scoring or more fit-for-purpose forecast? We did not consort to delivering simply what the customer asked for but rather what they needed. However, we did present both forecasts and use detailed stock simulations to explain why our recommended choice was a better fit. Without this analysis, the conclusion of the forecast competition would have been wrong. Therefore, we strongly encourage companies to review the effectiveness of forecasts in the context they will be used in, for example using simulation.</w:t>
       </w:r>
     </w:p>
@@ -10569,7 +11125,57 @@
           <w:sz w:val="23"/>
           <w:szCs w:val="23"/>
         </w:rPr>
-        <w:t> It is in general easier to attain a good forecast accuracy for large sales volumes. If a store only sells one or two units of an item per day, even a one-unit random variation in sales will result in a large percentage forecast error. By the same token, large volumes lend themselves to leveling out random variation. For example, if hundreds of people buy the same product, such as a 12 oz. Coke can, on a daily basis, even a bus load of tourists stopping by that store to pick up a can each will not have a significant impact on forecast accuracy. However, if the same tourists have on their way happened to receive a mouthwatering recommendation for a very beer seasoned mustard stocked by the store, their purchases will correspond to a months’ worth of normal sales and most likely leave the shelves all cleaned out.</w:t>
+        <w:t xml:space="preserve"> It is in general easier to attain a good forecast accuracy for large sales volumes. If a store only sells one or two units of an item per day, even a one-unit random variation in sales will result in a large percentage forecast error. By the same token, large volumes lend themselves to </w:t>
+      </w:r>
+      <w:proofErr w:type="spellStart"/>
+      <w:r>
+        <w:rPr>
+          <w:rFonts w:ascii="Helvetica" w:hAnsi="Helvetica" w:cs="Helvetica"/>
+          <w:color w:val="565656"/>
+          <w:sz w:val="23"/>
+          <w:szCs w:val="23"/>
+        </w:rPr>
+        <w:t>leveling</w:t>
+      </w:r>
+      <w:proofErr w:type="spellEnd"/>
+      <w:r>
+        <w:rPr>
+          <w:rFonts w:ascii="Helvetica" w:hAnsi="Helvetica" w:cs="Helvetica"/>
+          <w:color w:val="565656"/>
+          <w:sz w:val="23"/>
+          <w:szCs w:val="23"/>
+        </w:rPr>
+        <w:t xml:space="preserve"> out random variation. For example, if hundreds of people buy the same product, such as a 12 oz. Coke can, on a daily basis, even a bus load of tourists stopping by that store to pick up a can each will not have a significant impact on forecast accuracy. However, if the same tourists have on their way happened to receive a </w:t>
+      </w:r>
+      <w:proofErr w:type="spellStart"/>
+      <w:r>
+        <w:rPr>
+          <w:rFonts w:ascii="Helvetica" w:hAnsi="Helvetica" w:cs="Helvetica"/>
+          <w:color w:val="565656"/>
+          <w:sz w:val="23"/>
+          <w:szCs w:val="23"/>
+        </w:rPr>
+        <w:t>mouthwatering</w:t>
+      </w:r>
+      <w:proofErr w:type="spellEnd"/>
+      <w:r>
+        <w:rPr>
+          <w:rFonts w:ascii="Helvetica" w:hAnsi="Helvetica" w:cs="Helvetica"/>
+          <w:color w:val="565656"/>
+          <w:sz w:val="23"/>
+          <w:szCs w:val="23"/>
+        </w:rPr>
+        <w:t xml:space="preserve"> recommendation for a very beer seasoned mustard stocked by the store, their </w:t>
+      </w:r>
+      <w:r>
+        <w:rPr>
+          <w:rFonts w:ascii="Helvetica" w:hAnsi="Helvetica" w:cs="Helvetica"/>
+          <w:color w:val="565656"/>
+          <w:sz w:val="23"/>
+          <w:szCs w:val="23"/>
+        </w:rPr>
+        <w:lastRenderedPageBreak/>
+        <w:t>purchases will correspond to a months’ worth of normal sales and most likely leave the shelves all cleaned out.</w:t>
       </w:r>
     </w:p>
     <w:p>
@@ -10752,7 +11358,17 @@
           <w:sz w:val="23"/>
           <w:szCs w:val="23"/>
         </w:rPr>
-        <w:t>As stated in the introduction, the first step is assessing your business results and the role forecasting plays in attaining them. If forecasting turns out to be a main culprit explaining disappointing business results, you need to assess whether your forecasting performance is satisfying.</w:t>
+        <w:t xml:space="preserve">As stated in the introduction, the first step is assessing your business results and the role forecasting plays in attaining them. If forecasting turns out to be a main culprit explaining </w:t>
+      </w:r>
+      <w:r>
+        <w:rPr>
+          <w:rFonts w:ascii="Helvetica" w:hAnsi="Helvetica" w:cs="Helvetica"/>
+          <w:color w:val="565656"/>
+          <w:sz w:val="23"/>
+          <w:szCs w:val="23"/>
+        </w:rPr>
+        <w:lastRenderedPageBreak/>
+        <w:t>disappointing business results, you need to assess whether your forecasting performance is satisfying.</w:t>
       </w:r>
     </w:p>
     <w:p>
@@ -10957,7 +11573,17 @@
           <w:sz w:val="23"/>
           <w:szCs w:val="23"/>
         </w:rPr>
-        <w:t>In addition to your organization’s own business decisions, there are external factors that have an impact on demand. Some of these are known well in advance, such as holidays or local festivals. One-off events typically require manual planning, but for recurring events, such as Easter, for which past data is available, forecasting can be highly automated. Some external factors naturally take us by surprise, such as a specific product taking off in social media. In Finland, this happened recently with cauliflower, for which demand doubled in response to a social media campaign initiated by a few concerned citizens who wanted to help farmers move an exceptionally large crop. Even when the information becomes available only after important business decisions have been made, it is important to use the information to cleanse the data used for forecasting to avoid errors in future forecasts.</w:t>
+        <w:t xml:space="preserve">In addition to your organization’s own business decisions, there are external factors that have an impact on demand. Some of these are known well in advance, such as holidays or local festivals. One-off events typically require manual planning, but for recurring events, such as Easter, for which </w:t>
+      </w:r>
+      <w:r>
+        <w:rPr>
+          <w:rFonts w:ascii="Helvetica" w:hAnsi="Helvetica" w:cs="Helvetica"/>
+          <w:color w:val="565656"/>
+          <w:sz w:val="23"/>
+          <w:szCs w:val="23"/>
+        </w:rPr>
+        <w:lastRenderedPageBreak/>
+        <w:t>past data is available, forecasting can be highly automated. Some external factors naturally take us by surprise, such as a specific product taking off in social media. In Finland, this happened recently with cauliflower, for which demand doubled in response to a social media campaign initiated by a few concerned citizens who wanted to help farmers move an exceptionally large crop. Even when the information becomes available only after important business decisions have been made, it is important to use the information to cleanse the data used for forecasting to avoid errors in future forecasts.</w:t>
       </w:r>
     </w:p>
     <w:p>
@@ -11034,7 +11660,27 @@
           <w:sz w:val="23"/>
           <w:szCs w:val="23"/>
         </w:rPr>
-        <w:t>The need for predictable forecast behavior is also the reason why we apply extreme care when taking new forecasting methods, such as different machine learning algorithms into use. For example, when testing different variants of machine learning on promotion data, we discarded one approach that was on average slightly more accurate than some others, but significantly less robust and more difficult for the average demand planner to understand. Occasional extreme forecast errors can be very detrimental to your performance, when the planning process has been set up to tolerate a certain level of uncertainty. Furthermore, it reduces the demand planners’ confidence in the forecast calculations, which can significantly hurt work efficiency.</w:t>
+        <w:t xml:space="preserve">The need for predictable forecast </w:t>
+      </w:r>
+      <w:proofErr w:type="spellStart"/>
+      <w:r>
+        <w:rPr>
+          <w:rFonts w:ascii="Helvetica" w:hAnsi="Helvetica" w:cs="Helvetica"/>
+          <w:color w:val="565656"/>
+          <w:sz w:val="23"/>
+          <w:szCs w:val="23"/>
+        </w:rPr>
+        <w:t>behavior</w:t>
+      </w:r>
+      <w:proofErr w:type="spellEnd"/>
+      <w:r>
+        <w:rPr>
+          <w:rFonts w:ascii="Helvetica" w:hAnsi="Helvetica" w:cs="Helvetica"/>
+          <w:color w:val="565656"/>
+          <w:sz w:val="23"/>
+          <w:szCs w:val="23"/>
+        </w:rPr>
+        <w:t xml:space="preserve"> is also the reason why we apply extreme care when taking new forecasting methods, such as different machine learning algorithms into use. For example, when testing different variants of machine learning on promotion data, we discarded one approach that was on average slightly more accurate than some others, but significantly less robust and more difficult for the average demand planner to understand. Occasional extreme forecast errors can be very detrimental to your performance, when the planning process has been set up to tolerate a certain level of uncertainty. Furthermore, it reduces the demand planners’ confidence in the forecast calculations, which can significantly hurt work efficiency.</w:t>
       </w:r>
     </w:p>
     <w:p>
@@ -11081,6 +11727,7 @@
           <w:sz w:val="23"/>
           <w:szCs w:val="23"/>
         </w:rPr>
+        <w:lastRenderedPageBreak/>
         <w:t>We already mentioned weather as one external factor having an impact on demand. In the short-term, weather forecasts can be used to drive replenishment to stores (you can read more about </w:t>
       </w:r>
       <w:hyperlink r:id="rId90" w:history="1">
@@ -11128,7 +11775,27 @@
           <w:sz w:val="23"/>
           <w:szCs w:val="23"/>
         </w:rPr>
-        <w:t>In very weather-dependent businesses, such as winter sports gear, our recommendation is to make a business decision concerning what inventory levels to go for. For high-margin items, the business impact of losing sales due to stock-outs is usually worse than the impact of needing to resort to clearance sales to get rid of excess stock, which is why it may make sense to plan in accordance with favorable weather. For low-margin items, rebates may quickly turn products unprofitable, why it may be wiser to have a more cautious inventory plan.</w:t>
+        <w:t xml:space="preserve">In very weather-dependent businesses, such as winter sports gear, our recommendation is to make a business decision concerning what inventory levels to go for. For high-margin items, the business impact of losing sales due to stock-outs is usually worse than the impact of needing to resort to clearance sales to get rid of excess stock, which is why it may make sense to plan in accordance with </w:t>
+      </w:r>
+      <w:proofErr w:type="spellStart"/>
+      <w:r>
+        <w:rPr>
+          <w:rFonts w:ascii="Helvetica" w:hAnsi="Helvetica" w:cs="Helvetica"/>
+          <w:color w:val="565656"/>
+          <w:sz w:val="23"/>
+          <w:szCs w:val="23"/>
+        </w:rPr>
+        <w:t>favorable</w:t>
+      </w:r>
+      <w:proofErr w:type="spellEnd"/>
+      <w:r>
+        <w:rPr>
+          <w:rFonts w:ascii="Helvetica" w:hAnsi="Helvetica" w:cs="Helvetica"/>
+          <w:color w:val="565656"/>
+          <w:sz w:val="23"/>
+          <w:szCs w:val="23"/>
+        </w:rPr>
+        <w:t xml:space="preserve"> weather. For low-margin items, rebates may quickly turn products unprofitable, why it may be wiser to have a more cautious inventory plan.</w:t>
       </w:r>
     </w:p>
     <w:p>
@@ -11219,7 +11886,47 @@
           <w:sz w:val="23"/>
           <w:szCs w:val="23"/>
         </w:rPr>
-        <w:t>In any case, setting your operations up so that final decisions on where to position stock are made as late as possible allow for collecting more information and improving forecast accuracy. In practice, this can mean holding back a proportion of inventory at your distribution centers to be allocated to the regions that have the most favorable conditions and the best chance of selling the goods at full price. (You can read more about </w:t>
+        <w:t xml:space="preserve">In any case, setting your operations up so that final decisions on where to position stock are made as late as possible allow for collecting more information and improving forecast accuracy. In practice, this can mean holding back a proportion of inventory at your distribution </w:t>
+      </w:r>
+      <w:proofErr w:type="spellStart"/>
+      <w:r>
+        <w:rPr>
+          <w:rFonts w:ascii="Helvetica" w:hAnsi="Helvetica" w:cs="Helvetica"/>
+          <w:color w:val="565656"/>
+          <w:sz w:val="23"/>
+          <w:szCs w:val="23"/>
+        </w:rPr>
+        <w:t>centers</w:t>
+      </w:r>
+      <w:proofErr w:type="spellEnd"/>
+      <w:r>
+        <w:rPr>
+          <w:rFonts w:ascii="Helvetica" w:hAnsi="Helvetica" w:cs="Helvetica"/>
+          <w:color w:val="565656"/>
+          <w:sz w:val="23"/>
+          <w:szCs w:val="23"/>
+        </w:rPr>
+        <w:t xml:space="preserve"> to be allocated to the regions that have the most </w:t>
+      </w:r>
+      <w:proofErr w:type="spellStart"/>
+      <w:r>
+        <w:rPr>
+          <w:rFonts w:ascii="Helvetica" w:hAnsi="Helvetica" w:cs="Helvetica"/>
+          <w:color w:val="565656"/>
+          <w:sz w:val="23"/>
+          <w:szCs w:val="23"/>
+        </w:rPr>
+        <w:t>favorable</w:t>
+      </w:r>
+      <w:proofErr w:type="spellEnd"/>
+      <w:r>
+        <w:rPr>
+          <w:rFonts w:ascii="Helvetica" w:hAnsi="Helvetica" w:cs="Helvetica"/>
+          <w:color w:val="565656"/>
+          <w:sz w:val="23"/>
+          <w:szCs w:val="23"/>
+        </w:rPr>
+        <w:t xml:space="preserve"> conditions and the best chance of selling the goods at full price. (You can read more about </w:t>
       </w:r>
       <w:hyperlink r:id="rId91" w:history="1">
         <w:r>
@@ -11284,7 +11991,37 @@
           <w:sz w:val="23"/>
           <w:szCs w:val="23"/>
         </w:rPr>
-        <w:t>Depending on the chosen metric, level of aggregation and forecasting horizon, you can get very different results on forecast accuracy for the exact same data set. To be able to analyze forecasts and track the development of forecasts accuracy over time, it is necessary to understand the basic characteristics of the most commonly used forecast accuracy metrics.</w:t>
+        <w:t xml:space="preserve">Depending on the chosen metric, level of aggregation and forecasting horizon, you can get very different results on forecast accuracy for the exact same data set. To be able to </w:t>
+      </w:r>
+      <w:proofErr w:type="spellStart"/>
+      <w:r>
+        <w:rPr>
+          <w:rFonts w:ascii="Helvetica" w:hAnsi="Helvetica" w:cs="Helvetica"/>
+          <w:color w:val="565656"/>
+          <w:sz w:val="23"/>
+          <w:szCs w:val="23"/>
+        </w:rPr>
+        <w:t>analyze</w:t>
+      </w:r>
+      <w:proofErr w:type="spellEnd"/>
+      <w:r>
+        <w:rPr>
+          <w:rFonts w:ascii="Helvetica" w:hAnsi="Helvetica" w:cs="Helvetica"/>
+          <w:color w:val="565656"/>
+          <w:sz w:val="23"/>
+          <w:szCs w:val="23"/>
+        </w:rPr>
+        <w:t xml:space="preserve"> forecasts </w:t>
+      </w:r>
+      <w:r>
+        <w:rPr>
+          <w:rFonts w:ascii="Helvetica" w:hAnsi="Helvetica" w:cs="Helvetica"/>
+          <w:color w:val="565656"/>
+          <w:sz w:val="23"/>
+          <w:szCs w:val="23"/>
+        </w:rPr>
+        <w:lastRenderedPageBreak/>
+        <w:t>and track the development of forecasts accuracy over time, it is necessary to understand the basic characteristics of the most commonly used forecast accuracy metrics.</w:t>
       </w:r>
     </w:p>
     <w:p>
@@ -11431,7 +12168,27 @@
           <w:sz w:val="23"/>
           <w:szCs w:val="23"/>
         </w:rPr>
-        <w:t>In many cases it is useful to know if demand is systematically over- or under-estimated. For example, even if a slight forecast bias would not have notable effect on store replenishment, it can lead to over- or under-supply at the central warehouse or distribution centers if this kind of systematic error concerns many stores.</w:t>
+        <w:t xml:space="preserve">In many cases it is useful to know if demand is systematically over- or under-estimated. For example, even if a slight forecast bias would not have notable effect on store replenishment, it can lead to over- or under-supply at the central warehouse or distribution </w:t>
+      </w:r>
+      <w:proofErr w:type="spellStart"/>
+      <w:r>
+        <w:rPr>
+          <w:rFonts w:ascii="Helvetica" w:hAnsi="Helvetica" w:cs="Helvetica"/>
+          <w:color w:val="565656"/>
+          <w:sz w:val="23"/>
+          <w:szCs w:val="23"/>
+        </w:rPr>
+        <w:t>centers</w:t>
+      </w:r>
+      <w:proofErr w:type="spellEnd"/>
+      <w:r>
+        <w:rPr>
+          <w:rFonts w:ascii="Helvetica" w:hAnsi="Helvetica" w:cs="Helvetica"/>
+          <w:color w:val="565656"/>
+          <w:sz w:val="23"/>
+          <w:szCs w:val="23"/>
+        </w:rPr>
+        <w:t xml:space="preserve"> if this kind of systematic error concerns many stores.</w:t>
       </w:r>
     </w:p>
     <w:p>
@@ -11549,6 +12306,7 @@
           <w:szCs w:val="23"/>
           <w:bdr w:val="none" w:sz="0" w:space="0" w:color="auto" w:frame="1"/>
         </w:rPr>
+        <w:lastRenderedPageBreak/>
         <w:t>Table 1:</w:t>
       </w:r>
       <w:r>
@@ -11827,6 +12585,7 @@
           <w:sz w:val="23"/>
           <w:szCs w:val="23"/>
         </w:rPr>
+        <w:lastRenderedPageBreak/>
         <w:drawing>
           <wp:inline distT="0" distB="0" distL="0" distR="0">
             <wp:extent cx="4953000" cy="1935208"/>
@@ -12044,6 +12803,7 @@
           <w:sz w:val="23"/>
           <w:szCs w:val="23"/>
         </w:rPr>
+        <w:lastRenderedPageBreak/>
         <w:drawing>
           <wp:inline distT="0" distB="0" distL="0" distR="0">
             <wp:extent cx="4848225" cy="1894271"/>
@@ -12172,7 +12932,27 @@
           <w:sz w:val="23"/>
           <w:szCs w:val="23"/>
         </w:rPr>
-        <w:t>For example, when assessing forecast quality from a store replenishment perspective, one could easily argue that the low forecast error of 3% on the aggregated level would in this case be quite misleading. However, if the forecast is used for business decisions on a more aggregated level, such as planning picking resources at a distribution center, the lower forecast error of 3% may be perfectly relevant.</w:t>
+        <w:t xml:space="preserve">For example, when assessing forecast quality from a store replenishment perspective, one could easily argue that the low forecast error of 3% on the aggregated level would in this case be quite misleading. However, if the forecast is used for business decisions on a more aggregated level, such as planning picking resources at a distribution </w:t>
+      </w:r>
+      <w:proofErr w:type="spellStart"/>
+      <w:r>
+        <w:rPr>
+          <w:rFonts w:ascii="Helvetica" w:hAnsi="Helvetica" w:cs="Helvetica"/>
+          <w:color w:val="565656"/>
+          <w:sz w:val="23"/>
+          <w:szCs w:val="23"/>
+        </w:rPr>
+        <w:t>center</w:t>
+      </w:r>
+      <w:proofErr w:type="spellEnd"/>
+      <w:r>
+        <w:rPr>
+          <w:rFonts w:ascii="Helvetica" w:hAnsi="Helvetica" w:cs="Helvetica"/>
+          <w:color w:val="565656"/>
+          <w:sz w:val="23"/>
+          <w:szCs w:val="23"/>
+        </w:rPr>
+        <w:t>, the lower forecast error of 3% may be perfectly relevant.</w:t>
       </w:r>
     </w:p>
     <w:p>
@@ -12217,6 +12997,7 @@
           <w:sz w:val="23"/>
           <w:szCs w:val="23"/>
         </w:rPr>
+        <w:lastRenderedPageBreak/>
         <w:drawing>
           <wp:inline distT="0" distB="0" distL="0" distR="0">
             <wp:extent cx="6019800" cy="2469338"/>
@@ -12449,6 +13230,7 @@
           <w:sz w:val="23"/>
           <w:szCs w:val="23"/>
         </w:rPr>
+        <w:lastRenderedPageBreak/>
         <w:drawing>
           <wp:inline distT="0" distB="0" distL="0" distR="0">
             <wp:extent cx="6067425" cy="2645753"/>
@@ -12632,7 +13414,17 @@
           <w:sz w:val="23"/>
           <w:szCs w:val="23"/>
         </w:rPr>
-        <w:t>The forecast version you should use when measuring forecast accuracy is the forecast for which the time lag matches when important business decisions are made. In retail distribution and inventory management, the relevant lag is usually the lead time for a product. If a supplier delivers from the Far East with a lead time of 12 weeks, what matters is what your forecast quality was when the order was created, not what the forecast was when the products arrived.</w:t>
+        <w:t xml:space="preserve">The forecast version you should use when measuring forecast accuracy is the forecast for which the time lag matches when important business decisions are made. In retail distribution and inventory management, the relevant lag is usually the lead time for a product. If a supplier delivers from the </w:t>
+      </w:r>
+      <w:r>
+        <w:rPr>
+          <w:rFonts w:ascii="Helvetica" w:hAnsi="Helvetica" w:cs="Helvetica"/>
+          <w:color w:val="565656"/>
+          <w:sz w:val="23"/>
+          <w:szCs w:val="23"/>
+        </w:rPr>
+        <w:lastRenderedPageBreak/>
+        <w:t>Far East with a lead time of 12 weeks, what matters is what your forecast quality was when the order was created, not what the forecast was when the products arrived.</w:t>
       </w:r>
     </w:p>
     <w:p>
@@ -12847,6 +13639,7 @@
           <w:sz w:val="23"/>
           <w:szCs w:val="23"/>
         </w:rPr>
+        <w:lastRenderedPageBreak/>
         <w:drawing>
           <wp:inline distT="0" distB="0" distL="0" distR="0">
             <wp:extent cx="6067425" cy="4227270"/>
@@ -12982,29 +13775,79 @@
           <w:sz w:val="23"/>
           <w:szCs w:val="23"/>
         </w:rPr>
-        <w:t>A good example is store replenishment and inventory management at the supplying distribution center. Our recommendation is to use the same forecast that drives store replenishment translated into projected store orders to drive inventory management at the distribution center (DC). In this way, changes in the stores’ inventory parameters, replenishment schedules as well as planned changes in the stores’ stock positions, caused for example by the need to build stock in stores to prepare for a promotion or in association with a product launch, are immediately reflected in the DC’s order forecast.</w:t>
-      </w:r>
-    </w:p>
-    <w:p>
-      <w:pPr>
-        <w:pStyle w:val="NormalWeb"/>
-        <w:spacing w:before="0" w:beforeAutospacing="0" w:after="0" w:afterAutospacing="0" w:line="480" w:lineRule="atLeast"/>
-        <w:textAlignment w:val="baseline"/>
-        <w:rPr>
-          <w:rFonts w:ascii="Helvetica" w:hAnsi="Helvetica" w:cs="Helvetica"/>
-          <w:color w:val="565656"/>
-          <w:sz w:val="23"/>
-          <w:szCs w:val="23"/>
-        </w:rPr>
-      </w:pPr>
-      <w:r>
-        <w:rPr>
-          <w:rFonts w:ascii="Helvetica" w:hAnsi="Helvetica" w:cs="Helvetica"/>
-          <w:color w:val="565656"/>
-          <w:sz w:val="23"/>
-          <w:szCs w:val="23"/>
-        </w:rPr>
-        <w:t>This means that the stores’ forecasts need to be sufficiently accurate not only days but in many cases several weeks or even months ahead. The requirements for the store forecasts and the DC forecast are, however, not the same. The store-level forecast need to be accurate on the store and product level whereas the DC-level forecast needs to be accurate for the full order volume per product and all stores. On the DC level, aggregation typically reduces the forecast error per product. However, we need to be careful about systematic bias in the forecasts, as a tendency to over- or under-forecast store demand may become aggravated through aggregation.</w:t>
+        <w:t xml:space="preserve">A good example is store replenishment and inventory management at the supplying distribution </w:t>
+      </w:r>
+      <w:proofErr w:type="spellStart"/>
+      <w:r>
+        <w:rPr>
+          <w:rFonts w:ascii="Helvetica" w:hAnsi="Helvetica" w:cs="Helvetica"/>
+          <w:color w:val="565656"/>
+          <w:sz w:val="23"/>
+          <w:szCs w:val="23"/>
+        </w:rPr>
+        <w:t>center</w:t>
+      </w:r>
+      <w:proofErr w:type="spellEnd"/>
+      <w:r>
+        <w:rPr>
+          <w:rFonts w:ascii="Helvetica" w:hAnsi="Helvetica" w:cs="Helvetica"/>
+          <w:color w:val="565656"/>
+          <w:sz w:val="23"/>
+          <w:szCs w:val="23"/>
+        </w:rPr>
+        <w:t xml:space="preserve">. Our recommendation is to use the same forecast that drives store replenishment translated into projected store orders to drive inventory management at the distribution </w:t>
+      </w:r>
+      <w:proofErr w:type="spellStart"/>
+      <w:r>
+        <w:rPr>
+          <w:rFonts w:ascii="Helvetica" w:hAnsi="Helvetica" w:cs="Helvetica"/>
+          <w:color w:val="565656"/>
+          <w:sz w:val="23"/>
+          <w:szCs w:val="23"/>
+        </w:rPr>
+        <w:t>center</w:t>
+      </w:r>
+      <w:proofErr w:type="spellEnd"/>
+      <w:r>
+        <w:rPr>
+          <w:rFonts w:ascii="Helvetica" w:hAnsi="Helvetica" w:cs="Helvetica"/>
+          <w:color w:val="565656"/>
+          <w:sz w:val="23"/>
+          <w:szCs w:val="23"/>
+        </w:rPr>
+        <w:t xml:space="preserve"> (DC). In this way, changes in the stores’ inventory parameters, replenishment schedules as well as planned changes in the stores’ stock positions, caused for example by the need to build stock in stores to prepare for a promotion or in association with a product launch, are immediately reflected in the DC’s order forecast.</w:t>
+      </w:r>
+    </w:p>
+    <w:p>
+      <w:pPr>
+        <w:pStyle w:val="NormalWeb"/>
+        <w:spacing w:before="0" w:beforeAutospacing="0" w:after="0" w:afterAutospacing="0" w:line="480" w:lineRule="atLeast"/>
+        <w:textAlignment w:val="baseline"/>
+        <w:rPr>
+          <w:rFonts w:ascii="Helvetica" w:hAnsi="Helvetica" w:cs="Helvetica"/>
+          <w:color w:val="565656"/>
+          <w:sz w:val="23"/>
+          <w:szCs w:val="23"/>
+        </w:rPr>
+      </w:pPr>
+      <w:r>
+        <w:rPr>
+          <w:rFonts w:ascii="Helvetica" w:hAnsi="Helvetica" w:cs="Helvetica"/>
+          <w:color w:val="565656"/>
+          <w:sz w:val="23"/>
+          <w:szCs w:val="23"/>
+        </w:rPr>
+        <w:t xml:space="preserve">This means that the stores’ forecasts need to be sufficiently accurate not only days but in many cases several weeks or even months ahead. The requirements for the store forecasts and the DC forecast are, however, not the same. The store-level forecast need to be accurate on the store and product level whereas the DC-level forecast needs to be accurate for the full order volume per product and all stores. On the DC level, aggregation typically reduces the forecast error per product. </w:t>
+      </w:r>
+      <w:r>
+        <w:rPr>
+          <w:rFonts w:ascii="Helvetica" w:hAnsi="Helvetica" w:cs="Helvetica"/>
+          <w:color w:val="565656"/>
+          <w:sz w:val="23"/>
+          <w:szCs w:val="23"/>
+        </w:rPr>
+        <w:lastRenderedPageBreak/>
+        <w:t>However, we need to be careful about systematic bias in the forecasts, as a tendency to over- or under-forecast store demand may become aggravated through aggregation.</w:t>
       </w:r>
     </w:p>
     <w:p>
@@ -13173,6 +14016,7 @@
           <w:sz w:val="23"/>
           <w:szCs w:val="23"/>
         </w:rPr>
+        <w:lastRenderedPageBreak/>
         <w:t>Sophisticated forecasting involves using a multitude of forecasting methods considering many different demand-influencing factors. To be able to adjust forecasts that do not meet your business requirements, you need to understand where the forecast errors come from.</w:t>
       </w:r>
     </w:p>
@@ -13346,7 +14190,17 @@
           <w:sz w:val="23"/>
           <w:szCs w:val="23"/>
         </w:rPr>
-        <w:t>Some forecasting systems on the market look like black boxes to the users: data goes in, forecasts come out. This approach would work fine if forecasts were 100% accurate, but forecasts are never fully reliable. Therefore, you need to make sure your forecasting system 1) is transparent enough for your demand planners to understand how any given forecast was formed and 2) allows your demand planners to control how forecasts are calculated. (You can read more about how we allow users to manage forecast and other calculations using our </w:t>
+        <w:t xml:space="preserve">Some forecasting systems on the market look like black boxes to the users: data goes in, forecasts come out. This approach would work fine if forecasts were 100% accurate, but forecasts are never fully reliable. Therefore, you need to make sure your forecasting system 1) is transparent enough for your demand planners to understand how any given forecast was formed and 2) allows your </w:t>
+      </w:r>
+      <w:r>
+        <w:rPr>
+          <w:rFonts w:ascii="Helvetica" w:hAnsi="Helvetica" w:cs="Helvetica"/>
+          <w:color w:val="565656"/>
+          <w:sz w:val="23"/>
+          <w:szCs w:val="23"/>
+        </w:rPr>
+        <w:lastRenderedPageBreak/>
+        <w:t>demand planners to control how forecasts are calculated. (You can read more about how we allow users to manage forecast and other calculations using our </w:t>
       </w:r>
       <w:hyperlink r:id="rId92" w:history="1">
         <w:r>
@@ -13542,7 +14396,17 @@
           <w:sz w:val="23"/>
           <w:szCs w:val="23"/>
         </w:rPr>
-        <w:t> Optimize safety stocks, lead times, planning cycles and demand forecasting in a coordinated fashion, focusing on the parts of the process that matter the most. Critically review assortments, batch sizes and promotional activities that do not drive business performance. Great forecast accuracy is no consolation if you are not getting the most important things right.</w:t>
+        <w:t xml:space="preserve"> Optimize safety stocks, lead times, planning cycles and demand forecasting in a coordinated fashion, focusing on the parts of the process that matter the most. Critically review assortments, batch sizes and promotional activities </w:t>
+      </w:r>
+      <w:r>
+        <w:rPr>
+          <w:rFonts w:ascii="Helvetica" w:hAnsi="Helvetica" w:cs="Helvetica"/>
+          <w:color w:val="565656"/>
+          <w:sz w:val="23"/>
+          <w:szCs w:val="23"/>
+        </w:rPr>
+        <w:lastRenderedPageBreak/>
+        <w:t>that do not drive business performance. Great forecast accuracy is no consolation if you are not getting the most important things right.</w:t>
       </w:r>
     </w:p>
     <w:p>
@@ -13646,6 +14510,1206 @@
       <w:pPr>
         <w:rPr>
           <w:sz w:val="20"/>
+          <w:szCs w:val="20"/>
+        </w:rPr>
+      </w:pPr>
+      <w:r>
+        <w:rPr>
+          <w:sz w:val="20"/>
+          <w:szCs w:val="20"/>
+        </w:rPr>
+        <w:t>20/8</w:t>
+      </w:r>
+      <w:bookmarkStart w:id="1" w:name="_GoBack"/>
+      <w:bookmarkEnd w:id="1"/>
+      <w:r>
+        <w:rPr>
+          <w:sz w:val="20"/>
+          <w:szCs w:val="20"/>
+        </w:rPr>
+        <w:t>/2018</w:t>
+      </w:r>
+    </w:p>
+    <w:p>
+      <w:pPr>
+        <w:rPr>
+          <w:sz w:val="20"/>
+          <w:szCs w:val="20"/>
+        </w:rPr>
+      </w:pPr>
+    </w:p>
+    <w:p>
+      <w:pPr>
+        <w:rPr>
+          <w:color w:val="FF0000"/>
+          <w:sz w:val="24"/>
+          <w:szCs w:val="20"/>
+        </w:rPr>
+      </w:pPr>
+      <w:hyperlink r:id="rId93" w:history="1">
+        <w:r>
+          <w:rPr>
+            <w:rStyle w:val="Hyperlink"/>
+            <w:color w:val="FF0000"/>
+            <w:sz w:val="24"/>
+            <w:szCs w:val="20"/>
+          </w:rPr>
+          <w:t>https://www.investopedia.com/terms/m/make-to-stock.asp</w:t>
+        </w:r>
+      </w:hyperlink>
+    </w:p>
+    <w:p>
+      <w:pPr>
+        <w:rPr>
+          <w:sz w:val="20"/>
+          <w:szCs w:val="20"/>
+        </w:rPr>
+      </w:pPr>
+    </w:p>
+    <w:p>
+      <w:pPr>
+        <w:rPr>
+          <w:rFonts w:ascii="Arial" w:hAnsi="Arial" w:cs="Arial"/>
+          <w:color w:val="FF0000"/>
+          <w:szCs w:val="69"/>
+          <w:shd w:val="clear" w:color="auto" w:fill="FFFFFF"/>
+        </w:rPr>
+      </w:pPr>
+      <w:r>
+        <w:rPr>
+          <w:rFonts w:ascii="Arial" w:hAnsi="Arial" w:cs="Arial"/>
+          <w:color w:val="FF0000"/>
+          <w:szCs w:val="69"/>
+          <w:highlight w:val="yellow"/>
+          <w:shd w:val="clear" w:color="auto" w:fill="FFFFFF"/>
+        </w:rPr>
+        <w:t>Make To Stock – MTS</w:t>
+      </w:r>
+    </w:p>
+    <w:p>
+      <w:pPr>
+        <w:pStyle w:val="Heading2"/>
+        <w:spacing w:before="24" w:beforeAutospacing="0" w:after="24" w:afterAutospacing="0"/>
+        <w:rPr>
+          <w:rFonts w:ascii="Arial" w:hAnsi="Arial" w:cs="Arial"/>
+          <w:b w:val="0"/>
+          <w:bCs w:val="0"/>
+          <w:color w:val="362F2D"/>
+          <w:sz w:val="22"/>
+          <w:szCs w:val="33"/>
+        </w:rPr>
+      </w:pPr>
+      <w:r>
+        <w:rPr>
+          <w:rFonts w:ascii="Arial" w:hAnsi="Arial" w:cs="Arial"/>
+          <w:b w:val="0"/>
+          <w:bCs w:val="0"/>
+          <w:color w:val="362F2D"/>
+          <w:sz w:val="22"/>
+          <w:szCs w:val="33"/>
+        </w:rPr>
+        <w:t>What does 'Make To Stock - MTS' mean</w:t>
+      </w:r>
+    </w:p>
+    <w:p>
+      <w:pPr>
+        <w:pStyle w:val="NormalWeb"/>
+        <w:rPr>
+          <w:rFonts w:ascii="Arial" w:hAnsi="Arial" w:cs="Arial"/>
+          <w:color w:val="000000"/>
+        </w:rPr>
+      </w:pPr>
+      <w:r>
+        <w:rPr>
+          <w:rFonts w:ascii="Arial" w:hAnsi="Arial" w:cs="Arial"/>
+          <w:color w:val="000000"/>
+        </w:rPr>
+        <w:t>Make to stock (MTS) is a traditional production strategy that is used by businesses to match production and inventory with consumer demand forecasts. The</w:t>
+      </w:r>
+      <w:proofErr w:type="gramStart"/>
+      <w:r>
+        <w:rPr>
+          <w:rFonts w:ascii="Arial" w:hAnsi="Arial" w:cs="Arial"/>
+          <w:color w:val="000000"/>
+        </w:rPr>
+        <w:t>  MTS</w:t>
+      </w:r>
+      <w:proofErr w:type="gramEnd"/>
+      <w:r>
+        <w:rPr>
+          <w:rFonts w:ascii="Arial" w:hAnsi="Arial" w:cs="Arial"/>
+          <w:color w:val="000000"/>
+        </w:rPr>
+        <w:t xml:space="preserve"> method requires an accurate forecast of demand in order to determine how much stock should be produced. If demand for the product can be accurately forecasted, the MTS strategy is an efficient choice for production.</w:t>
+      </w:r>
+    </w:p>
+    <w:p>
+      <w:pPr>
+        <w:pStyle w:val="Heading2"/>
+        <w:spacing w:before="24" w:beforeAutospacing="0" w:after="24" w:afterAutospacing="0"/>
+        <w:rPr>
+          <w:rFonts w:ascii="Arial" w:hAnsi="Arial" w:cs="Arial"/>
+          <w:b w:val="0"/>
+          <w:bCs w:val="0"/>
+          <w:color w:val="362F2D"/>
+          <w:sz w:val="33"/>
+          <w:szCs w:val="33"/>
+        </w:rPr>
+      </w:pPr>
+      <w:r>
+        <w:rPr>
+          <w:rFonts w:ascii="Arial" w:hAnsi="Arial" w:cs="Arial"/>
+          <w:color w:val="000000"/>
+        </w:rPr>
+        <w:br/>
+      </w:r>
+      <w:r>
+        <w:rPr>
+          <w:rFonts w:ascii="Arial" w:hAnsi="Arial" w:cs="Arial"/>
+          <w:color w:val="000000"/>
+        </w:rPr>
+        <w:br/>
+      </w:r>
+      <w:r>
+        <w:rPr>
+          <w:rFonts w:ascii="Arial" w:hAnsi="Arial" w:cs="Arial"/>
+          <w:b w:val="0"/>
+          <w:bCs w:val="0"/>
+          <w:color w:val="362F2D"/>
+          <w:sz w:val="18"/>
+          <w:szCs w:val="33"/>
+        </w:rPr>
+        <w:t xml:space="preserve">BREAKING DOWN 'Make </w:t>
+      </w:r>
+      <w:proofErr w:type="gramStart"/>
+      <w:r>
+        <w:rPr>
+          <w:rFonts w:ascii="Arial" w:hAnsi="Arial" w:cs="Arial"/>
+          <w:b w:val="0"/>
+          <w:bCs w:val="0"/>
+          <w:color w:val="362F2D"/>
+          <w:sz w:val="18"/>
+          <w:szCs w:val="33"/>
+        </w:rPr>
+        <w:t>To</w:t>
+      </w:r>
+      <w:proofErr w:type="gramEnd"/>
+      <w:r>
+        <w:rPr>
+          <w:rFonts w:ascii="Arial" w:hAnsi="Arial" w:cs="Arial"/>
+          <w:b w:val="0"/>
+          <w:bCs w:val="0"/>
+          <w:color w:val="362F2D"/>
+          <w:sz w:val="18"/>
+          <w:szCs w:val="33"/>
+        </w:rPr>
+        <w:t xml:space="preserve"> Stock - MTS'</w:t>
+      </w:r>
+    </w:p>
+    <w:p>
+      <w:pPr>
+        <w:pStyle w:val="NormalWeb"/>
+        <w:rPr>
+          <w:rFonts w:ascii="Arial" w:hAnsi="Arial" w:cs="Arial"/>
+          <w:color w:val="000000"/>
+        </w:rPr>
+      </w:pPr>
+      <w:r>
+        <w:rPr>
+          <w:rFonts w:ascii="Arial" w:hAnsi="Arial" w:cs="Arial"/>
+          <w:color w:val="000000"/>
+        </w:rPr>
+        <w:lastRenderedPageBreak/>
+        <w:t xml:space="preserve">The effectiveness of </w:t>
+      </w:r>
+      <w:proofErr w:type="gramStart"/>
+      <w:r>
+        <w:rPr>
+          <w:rFonts w:ascii="Arial" w:hAnsi="Arial" w:cs="Arial"/>
+          <w:color w:val="000000"/>
+        </w:rPr>
+        <w:t>an</w:t>
+      </w:r>
+      <w:proofErr w:type="gramEnd"/>
+      <w:r>
+        <w:rPr>
+          <w:rFonts w:ascii="Arial" w:hAnsi="Arial" w:cs="Arial"/>
+          <w:color w:val="000000"/>
+        </w:rPr>
+        <w:t xml:space="preserve"> make to stock (MTS) strategy is completely reliant on the ability of a company to predict the future demand of its customers. This becomes increasingly challenging when a company operates in an industry with cyclical sales cycles or </w:t>
+      </w:r>
+      <w:hyperlink r:id="rId94" w:history="1">
+        <w:r>
+          <w:rPr>
+            <w:rStyle w:val="Hyperlink"/>
+            <w:rFonts w:ascii="Arial" w:hAnsi="Arial" w:cs="Arial"/>
+            <w:color w:val="005B9D"/>
+            <w:u w:val="none"/>
+          </w:rPr>
+          <w:t>seasonality</w:t>
+        </w:r>
+      </w:hyperlink>
+      <w:r>
+        <w:rPr>
+          <w:rFonts w:ascii="Arial" w:hAnsi="Arial" w:cs="Arial"/>
+          <w:color w:val="000000"/>
+        </w:rPr>
+        <w:t>. It is also generally hard to implement an MTS strategy due to the fact that the business cycle is naturally unpredictable.</w:t>
+      </w:r>
+    </w:p>
+    <w:p>
+      <w:pPr>
+        <w:pStyle w:val="NormalWeb"/>
+        <w:rPr>
+          <w:rFonts w:ascii="Arial" w:hAnsi="Arial" w:cs="Arial"/>
+          <w:color w:val="000000"/>
+        </w:rPr>
+      </w:pPr>
+      <w:r>
+        <w:rPr>
+          <w:rFonts w:ascii="Arial" w:hAnsi="Arial" w:cs="Arial"/>
+          <w:color w:val="000000"/>
+        </w:rPr>
+        <w:t xml:space="preserve">Therefore, the main drawback to the MTS method of production is that inaccurate forecasts will lead to losses, stemming from excess inventory or </w:t>
+      </w:r>
+      <w:proofErr w:type="spellStart"/>
+      <w:r>
+        <w:rPr>
+          <w:rFonts w:ascii="Arial" w:hAnsi="Arial" w:cs="Arial"/>
+          <w:color w:val="000000"/>
+        </w:rPr>
+        <w:t>stockouts</w:t>
+      </w:r>
+      <w:proofErr w:type="spellEnd"/>
+      <w:r>
+        <w:rPr>
+          <w:rFonts w:ascii="Arial" w:hAnsi="Arial" w:cs="Arial"/>
+          <w:color w:val="000000"/>
+        </w:rPr>
+        <w:t>. Common alternative production strategies that avoid this downside include </w:t>
+      </w:r>
+      <w:hyperlink r:id="rId95" w:history="1">
+        <w:r>
+          <w:rPr>
+            <w:rStyle w:val="Hyperlink"/>
+            <w:rFonts w:ascii="Arial" w:hAnsi="Arial" w:cs="Arial"/>
+            <w:color w:val="005B9D"/>
+            <w:u w:val="none"/>
+          </w:rPr>
+          <w:t>make to order</w:t>
+        </w:r>
+      </w:hyperlink>
+      <w:r>
+        <w:rPr>
+          <w:rFonts w:ascii="Arial" w:hAnsi="Arial" w:cs="Arial"/>
+          <w:color w:val="000000"/>
+        </w:rPr>
+        <w:t> (MTO) and </w:t>
+      </w:r>
+      <w:hyperlink r:id="rId96" w:history="1">
+        <w:r>
+          <w:rPr>
+            <w:rStyle w:val="Hyperlink"/>
+            <w:rFonts w:ascii="Arial" w:hAnsi="Arial" w:cs="Arial"/>
+            <w:color w:val="005B9D"/>
+            <w:u w:val="none"/>
+          </w:rPr>
+          <w:t>assemble to order</w:t>
+        </w:r>
+      </w:hyperlink>
+      <w:r>
+        <w:rPr>
+          <w:rFonts w:ascii="Arial" w:hAnsi="Arial" w:cs="Arial"/>
+          <w:color w:val="000000"/>
+        </w:rPr>
+        <w:t> (ATO).</w:t>
+      </w:r>
+    </w:p>
+    <w:p>
+      <w:pPr>
+        <w:pStyle w:val="Heading2"/>
+        <w:spacing w:before="24" w:beforeAutospacing="0" w:after="24" w:afterAutospacing="0"/>
+        <w:rPr>
+          <w:rFonts w:ascii="Arial" w:hAnsi="Arial" w:cs="Arial"/>
+          <w:bCs w:val="0"/>
+          <w:color w:val="362F2D"/>
+          <w:sz w:val="24"/>
+          <w:szCs w:val="33"/>
+        </w:rPr>
+      </w:pPr>
+      <w:r>
+        <w:rPr>
+          <w:rFonts w:ascii="Arial" w:hAnsi="Arial" w:cs="Arial"/>
+          <w:bCs w:val="0"/>
+          <w:color w:val="362F2D"/>
+          <w:sz w:val="24"/>
+          <w:szCs w:val="33"/>
+        </w:rPr>
+        <w:t>An Example of the MTS Method</w:t>
+      </w:r>
+    </w:p>
+    <w:p>
+      <w:pPr>
+        <w:pStyle w:val="NormalWeb"/>
+        <w:rPr>
+          <w:rFonts w:ascii="Arial" w:hAnsi="Arial" w:cs="Arial"/>
+          <w:color w:val="000000"/>
+        </w:rPr>
+      </w:pPr>
+      <w:r>
+        <w:rPr>
+          <w:rFonts w:ascii="Arial" w:hAnsi="Arial" w:cs="Arial"/>
+          <w:color w:val="000000"/>
+        </w:rPr>
+        <w:t>Manufacturing companies often use the MTS method to prepare for periods of high production. For example, many retailers, such as Target, generate most of their sales in the fourth quarter of the year. This means, however, that for the manufacturing companies supplying these retailers, a majority of their production has to come in the second and third quarters of the year, to prepare for the increases in demand.</w:t>
+      </w:r>
+    </w:p>
+    <w:p>
+      <w:pPr>
+        <w:pStyle w:val="NormalWeb"/>
+        <w:rPr>
+          <w:rFonts w:ascii="Arial" w:hAnsi="Arial" w:cs="Arial"/>
+          <w:color w:val="000000"/>
+        </w:rPr>
+      </w:pPr>
+      <w:r>
+        <w:rPr>
+          <w:rFonts w:ascii="Arial" w:hAnsi="Arial" w:cs="Arial"/>
+          <w:color w:val="000000"/>
+        </w:rPr>
+        <w:t xml:space="preserve">Using the MTS production method, a manufacturing company looks back at its previous years and surmises, based on past </w:t>
+      </w:r>
+      <w:proofErr w:type="gramStart"/>
+      <w:r>
+        <w:rPr>
+          <w:rFonts w:ascii="Arial" w:hAnsi="Arial" w:cs="Arial"/>
+          <w:color w:val="000000"/>
+        </w:rPr>
+        <w:t>data, that</w:t>
+      </w:r>
+      <w:proofErr w:type="gramEnd"/>
+      <w:r>
+        <w:rPr>
+          <w:rFonts w:ascii="Arial" w:hAnsi="Arial" w:cs="Arial"/>
+          <w:color w:val="000000"/>
+        </w:rPr>
+        <w:t xml:space="preserve"> demand will increase by 40% in the fourth quarter versus the third quarter. To prepare, the manufacturer produces 40% more of its products in July, August and September to meet the demand forecasts of the fourth quarter. Additionally, during the fourth quarter, the manufacturing company looks at past numbers to see how much demand will decline from the end of the year to the first quarter of the </w:t>
+      </w:r>
+      <w:proofErr w:type="gramStart"/>
+      <w:r>
+        <w:rPr>
+          <w:rFonts w:ascii="Arial" w:hAnsi="Arial" w:cs="Arial"/>
+          <w:color w:val="000000"/>
+        </w:rPr>
+        <w:t>new year</w:t>
+      </w:r>
+      <w:proofErr w:type="gramEnd"/>
+      <w:r>
+        <w:rPr>
+          <w:rFonts w:ascii="Arial" w:hAnsi="Arial" w:cs="Arial"/>
+          <w:color w:val="000000"/>
+        </w:rPr>
+        <w:t>, reducing production accordingly.</w:t>
+      </w:r>
+    </w:p>
+    <w:p>
+      <w:pPr>
+        <w:rPr>
+          <w:rFonts w:ascii="Arial" w:hAnsi="Arial" w:cs="Arial"/>
+          <w:color w:val="000000"/>
+        </w:rPr>
+      </w:pPr>
+    </w:p>
+    <w:p>
+      <w:pPr>
+        <w:pStyle w:val="Heading2"/>
+        <w:spacing w:before="24" w:beforeAutospacing="0" w:after="24" w:afterAutospacing="0"/>
+        <w:rPr>
+          <w:rFonts w:ascii="Arial" w:hAnsi="Arial" w:cs="Arial"/>
+          <w:bCs w:val="0"/>
+          <w:color w:val="362F2D"/>
+          <w:sz w:val="24"/>
+          <w:szCs w:val="33"/>
+        </w:rPr>
+      </w:pPr>
+      <w:r>
+        <w:rPr>
+          <w:rFonts w:ascii="Arial" w:hAnsi="Arial" w:cs="Arial"/>
+          <w:bCs w:val="0"/>
+          <w:color w:val="362F2D"/>
+          <w:sz w:val="24"/>
+          <w:szCs w:val="33"/>
+        </w:rPr>
+        <w:t>Drawbacks of the MTS Method</w:t>
+      </w:r>
+    </w:p>
+    <w:p>
+      <w:pPr>
+        <w:pStyle w:val="NormalWeb"/>
+        <w:rPr>
+          <w:rFonts w:ascii="Arial" w:hAnsi="Arial" w:cs="Arial"/>
+          <w:color w:val="000000"/>
+        </w:rPr>
+      </w:pPr>
+      <w:r>
+        <w:rPr>
+          <w:rFonts w:ascii="Arial" w:hAnsi="Arial" w:cs="Arial"/>
+          <w:color w:val="000000"/>
+        </w:rPr>
+        <w:t>In theory, the MTS method is a great way for a company to prepare for increases and decreases in demand. However, inventory numbers and, therefore, production, are derived by creating future </w:t>
+      </w:r>
+      <w:hyperlink r:id="rId97" w:history="1">
+        <w:r>
+          <w:rPr>
+            <w:rStyle w:val="Hyperlink"/>
+            <w:rFonts w:ascii="Arial" w:hAnsi="Arial" w:cs="Arial"/>
+            <w:color w:val="005B9D"/>
+            <w:u w:val="none"/>
+          </w:rPr>
+          <w:t>demand forecasts</w:t>
+        </w:r>
+      </w:hyperlink>
+      <w:r>
+        <w:rPr>
+          <w:rFonts w:ascii="Arial" w:hAnsi="Arial" w:cs="Arial"/>
+          <w:color w:val="000000"/>
+        </w:rPr>
+        <w:t> based on past data. There is a high likelihood that the forecasts will be off, even if by just slightly, meaning that a company might be stuck with too much inventory and too little liquidity.</w:t>
+      </w:r>
+    </w:p>
+    <w:p>
+      <w:pPr>
+        <w:pStyle w:val="NormalWeb"/>
+        <w:rPr>
+          <w:rFonts w:ascii="Arial" w:hAnsi="Arial" w:cs="Arial"/>
+          <w:color w:val="000000"/>
+        </w:rPr>
+      </w:pPr>
+      <w:r>
+        <w:rPr>
+          <w:rFonts w:ascii="Arial" w:hAnsi="Arial" w:cs="Arial"/>
+          <w:color w:val="000000"/>
+        </w:rPr>
+        <w:t>Additionally, an MTS approach requires a company to retool or redesign operations at specific times, rather than having an even amount of production throughout the year. This is costly, and the increased costs have to be realized by either the end consumer or the company itself.</w:t>
+      </w:r>
+    </w:p>
+    <w:p>
+      <w:pPr>
+        <w:rPr>
+          <w:rFonts w:ascii="Arial" w:hAnsi="Arial" w:cs="Arial"/>
+          <w:color w:val="000000"/>
+        </w:rPr>
+      </w:pPr>
+    </w:p>
+    <w:p>
+      <w:pPr>
+        <w:rPr>
+          <w:rFonts w:ascii="Arial" w:hAnsi="Arial" w:cs="Arial"/>
+          <w:b/>
+          <w:color w:val="FF0000"/>
+          <w:sz w:val="24"/>
+        </w:rPr>
+      </w:pPr>
+      <w:r>
+        <w:rPr>
+          <w:rFonts w:ascii="Arial" w:hAnsi="Arial" w:cs="Arial"/>
+          <w:b/>
+          <w:color w:val="FF0000"/>
+          <w:sz w:val="24"/>
+          <w:highlight w:val="yellow"/>
+        </w:rPr>
+        <w:t>MTS –</w:t>
+      </w:r>
+      <w:r>
+        <w:rPr>
+          <w:rFonts w:ascii="Arial" w:hAnsi="Arial" w:cs="Arial"/>
+          <w:b/>
+          <w:color w:val="FF0000"/>
+          <w:sz w:val="24"/>
+        </w:rPr>
+        <w:t xml:space="preserve"> </w:t>
+      </w:r>
+    </w:p>
+    <w:p>
+      <w:pPr>
+        <w:rPr>
+          <w:rFonts w:ascii="Arial" w:hAnsi="Arial" w:cs="Arial"/>
+          <w:color w:val="000000"/>
+        </w:rPr>
+      </w:pPr>
+      <w:hyperlink r:id="rId98" w:history="1">
+        <w:r>
+          <w:rPr>
+            <w:rStyle w:val="Hyperlink"/>
+            <w:rFonts w:ascii="Arial" w:hAnsi="Arial" w:cs="Arial"/>
+          </w:rPr>
+          <w:t>http://www.lean-manufacturing-japan.com/scm-terminology/mts-make-to-stock.html</w:t>
+        </w:r>
+      </w:hyperlink>
+    </w:p>
+    <w:p>
+      <w:pPr>
+        <w:rPr>
+          <w:rFonts w:ascii="Arial" w:hAnsi="Arial" w:cs="Arial"/>
+          <w:color w:val="000000"/>
+        </w:rPr>
+      </w:pPr>
+    </w:p>
+    <w:p>
+      <w:pPr>
+        <w:rPr>
+          <w:rFonts w:ascii="Verdana" w:hAnsi="Verdana"/>
+          <w:color w:val="666666"/>
+          <w:sz w:val="17"/>
+          <w:szCs w:val="17"/>
+          <w:shd w:val="clear" w:color="auto" w:fill="FFFFFF"/>
+        </w:rPr>
+      </w:pPr>
+      <w:r>
+        <w:rPr>
+          <w:rFonts w:ascii="Verdana" w:hAnsi="Verdana"/>
+          <w:color w:val="666666"/>
+          <w:sz w:val="17"/>
+          <w:szCs w:val="17"/>
+          <w:shd w:val="clear" w:color="auto" w:fill="FFFFFF"/>
+        </w:rPr>
+        <w:t xml:space="preserve">In MTS (Make to Stock), products are manufactured based on demand forecasts. Since accuracy of the forecasts will prevent excess inventory and opportunity loss due to </w:t>
+      </w:r>
+      <w:proofErr w:type="spellStart"/>
+      <w:r>
+        <w:rPr>
+          <w:rFonts w:ascii="Verdana" w:hAnsi="Verdana"/>
+          <w:color w:val="666666"/>
+          <w:sz w:val="17"/>
+          <w:szCs w:val="17"/>
+          <w:shd w:val="clear" w:color="auto" w:fill="FFFFFF"/>
+        </w:rPr>
+        <w:t>stockout</w:t>
+      </w:r>
+      <w:proofErr w:type="spellEnd"/>
+      <w:r>
+        <w:rPr>
+          <w:rFonts w:ascii="Verdana" w:hAnsi="Verdana"/>
+          <w:color w:val="666666"/>
+          <w:sz w:val="17"/>
+          <w:szCs w:val="17"/>
+          <w:shd w:val="clear" w:color="auto" w:fill="FFFFFF"/>
+        </w:rPr>
+        <w:t>, the issue here is how to forecast demands accurately.</w:t>
+      </w:r>
+      <w:r>
+        <w:rPr>
+          <w:rFonts w:ascii="Verdana" w:hAnsi="Verdana"/>
+          <w:color w:val="666666"/>
+          <w:sz w:val="17"/>
+          <w:szCs w:val="17"/>
+        </w:rPr>
+        <w:br/>
+      </w:r>
+      <w:r>
+        <w:rPr>
+          <w:rFonts w:ascii="Verdana" w:hAnsi="Verdana"/>
+          <w:color w:val="666666"/>
+          <w:sz w:val="17"/>
+          <w:szCs w:val="17"/>
+        </w:rPr>
+        <w:br/>
+      </w:r>
+      <w:r>
+        <w:rPr>
+          <w:rFonts w:ascii="Verdana" w:hAnsi="Verdana"/>
+          <w:color w:val="666666"/>
+          <w:sz w:val="17"/>
+          <w:szCs w:val="17"/>
+          <w:shd w:val="clear" w:color="auto" w:fill="FFFFFF"/>
+        </w:rPr>
+        <w:t xml:space="preserve">MTS (Make to Stock) literally means to manufacture products for stock based on demand forecasts, which can be regarded as push-type production. MTS has been required to prevent opportunity loss due to </w:t>
+      </w:r>
+      <w:proofErr w:type="spellStart"/>
+      <w:r>
+        <w:rPr>
+          <w:rFonts w:ascii="Verdana" w:hAnsi="Verdana"/>
+          <w:color w:val="666666"/>
+          <w:sz w:val="17"/>
+          <w:szCs w:val="17"/>
+          <w:shd w:val="clear" w:color="auto" w:fill="FFFFFF"/>
+        </w:rPr>
+        <w:t>stockout</w:t>
+      </w:r>
+      <w:proofErr w:type="spellEnd"/>
+      <w:r>
+        <w:rPr>
+          <w:rFonts w:ascii="Verdana" w:hAnsi="Verdana"/>
+          <w:color w:val="666666"/>
+          <w:sz w:val="17"/>
+          <w:szCs w:val="17"/>
+          <w:shd w:val="clear" w:color="auto" w:fill="FFFFFF"/>
+        </w:rPr>
+        <w:t xml:space="preserve"> and minimize excess inventory using accurate forecasts. In the industrialized society of mass production and mass marketing, this forecast mass production urged standardization and efficient business management such as cost reduction.</w:t>
+      </w:r>
+      <w:r>
+        <w:rPr>
+          <w:rFonts w:ascii="Verdana" w:hAnsi="Verdana"/>
+          <w:color w:val="666666"/>
+          <w:sz w:val="17"/>
+          <w:szCs w:val="17"/>
+        </w:rPr>
+        <w:br/>
+      </w:r>
+      <w:r>
+        <w:rPr>
+          <w:rFonts w:ascii="Verdana" w:hAnsi="Verdana"/>
+          <w:color w:val="666666"/>
+          <w:sz w:val="17"/>
+          <w:szCs w:val="17"/>
+        </w:rPr>
+        <w:br/>
+      </w:r>
+      <w:r>
+        <w:rPr>
+          <w:rFonts w:ascii="Verdana" w:hAnsi="Verdana"/>
+          <w:color w:val="666666"/>
+          <w:sz w:val="17"/>
+          <w:szCs w:val="17"/>
+          <w:shd w:val="clear" w:color="auto" w:fill="FFFFFF"/>
+        </w:rPr>
+        <w:t xml:space="preserve">As an economy expands, the income of consumers increases and so demand also continuously increases. Demand </w:t>
+      </w:r>
+      <w:r>
+        <w:rPr>
+          <w:rFonts w:ascii="Verdana" w:hAnsi="Verdana"/>
+          <w:color w:val="666666"/>
+          <w:sz w:val="17"/>
+          <w:szCs w:val="17"/>
+          <w:shd w:val="clear" w:color="auto" w:fill="FFFFFF"/>
+        </w:rPr>
+        <w:lastRenderedPageBreak/>
+        <w:t>changes according to the boom and bust cycle of the economy. Even if demand decreases and inventory increases, inventory will turn into cash one day when demand recovers. Therefore, the main theme of business management is how to predict the future based on the demand fluctuation cycle of the past. In specific, the development of a production/inventory management system is needed to improve management efficiency by, for example, setting safety stock, optimal production, and ordering points based on lead times of material procurement, production, and delivery as well as demand forecasts.</w:t>
+      </w:r>
+      <w:r>
+        <w:rPr>
+          <w:rFonts w:ascii="Verdana" w:hAnsi="Verdana"/>
+          <w:color w:val="666666"/>
+          <w:sz w:val="17"/>
+          <w:szCs w:val="17"/>
+        </w:rPr>
+        <w:br/>
+      </w:r>
+      <w:r>
+        <w:rPr>
+          <w:rFonts w:ascii="Verdana" w:hAnsi="Verdana"/>
+          <w:color w:val="666666"/>
+          <w:sz w:val="17"/>
+          <w:szCs w:val="17"/>
+        </w:rPr>
+        <w:br/>
+      </w:r>
+      <w:r>
+        <w:rPr>
+          <w:rFonts w:ascii="Verdana" w:hAnsi="Verdana"/>
+          <w:color w:val="666666"/>
+          <w:sz w:val="17"/>
+          <w:szCs w:val="17"/>
+          <w:shd w:val="clear" w:color="auto" w:fill="FFFFFF"/>
+        </w:rPr>
+        <w:t>If demand can be accurately forecasted to some extent then there is no problem in creating a forecast production schedule. If MTO (Make To Order) is like an elevator because MTO starts by receiving an order as an elevator starts by pressing a button, MTS (Make to Stock) is like a train schedule (supply schedule) for which the number of passengers (forecast demand) for each time period can be prospected from the past data. Most of daily necessities such as processed foods, sundries, and textiles are MTS-type products and quick response to consumers' needs (i.e. filling retailer's inventory) will minimize opportunity loss.</w:t>
+      </w:r>
+      <w:r>
+        <w:rPr>
+          <w:rFonts w:ascii="Verdana" w:hAnsi="Verdana"/>
+          <w:color w:val="666666"/>
+          <w:sz w:val="17"/>
+          <w:szCs w:val="17"/>
+        </w:rPr>
+        <w:br/>
+      </w:r>
+      <w:r>
+        <w:rPr>
+          <w:rFonts w:ascii="Verdana" w:hAnsi="Verdana"/>
+          <w:color w:val="666666"/>
+          <w:sz w:val="17"/>
+          <w:szCs w:val="17"/>
+        </w:rPr>
+        <w:br/>
+      </w:r>
+      <w:r>
+        <w:rPr>
+          <w:rFonts w:ascii="Verdana" w:hAnsi="Verdana"/>
+          <w:color w:val="666666"/>
+          <w:sz w:val="17"/>
+          <w:szCs w:val="17"/>
+          <w:shd w:val="clear" w:color="auto" w:fill="FFFFFF"/>
+        </w:rPr>
+        <w:t>One issue of MTS is to handle supply management so as not to have excess inventory. Therefore, small-batch supply should be frequently performed by pull-type demand such as QR (quick response), ECR (efficient consumer response), CRP (continuous replenishment program), and VMI (vendor managed inventory). By doing so, product flow will accelerate and cash flow will increase. Changing push-type MTS to pull-type supply chain models such as CRP and VMI is the key to successful supply chain management.</w:t>
+      </w:r>
+      <w:r>
+        <w:rPr>
+          <w:rFonts w:ascii="Verdana" w:hAnsi="Verdana"/>
+          <w:color w:val="666666"/>
+          <w:sz w:val="17"/>
+          <w:szCs w:val="17"/>
+        </w:rPr>
+        <w:br/>
+      </w:r>
+      <w:r>
+        <w:rPr>
+          <w:rFonts w:ascii="Verdana" w:hAnsi="Verdana"/>
+          <w:color w:val="666666"/>
+          <w:sz w:val="17"/>
+          <w:szCs w:val="17"/>
+        </w:rPr>
+        <w:br/>
+      </w:r>
+      <w:r>
+        <w:rPr>
+          <w:rFonts w:ascii="Verdana" w:hAnsi="Verdana"/>
+          <w:color w:val="666666"/>
+          <w:sz w:val="17"/>
+          <w:szCs w:val="17"/>
+        </w:rPr>
+        <w:br/>
+      </w:r>
+      <w:r>
+        <w:rPr>
+          <w:rFonts w:ascii="Verdana" w:hAnsi="Verdana"/>
+          <w:color w:val="666666"/>
+          <w:sz w:val="17"/>
+          <w:szCs w:val="17"/>
+          <w:shd w:val="clear" w:color="auto" w:fill="FFFFFF"/>
+        </w:rPr>
+        <w:t>Taken with kind permission from the book:</w:t>
+      </w:r>
+      <w:r>
+        <w:rPr>
+          <w:rFonts w:ascii="Verdana" w:hAnsi="Verdana"/>
+          <w:color w:val="666666"/>
+          <w:sz w:val="17"/>
+          <w:szCs w:val="17"/>
+        </w:rPr>
+        <w:br/>
+      </w:r>
+      <w:r>
+        <w:rPr>
+          <w:rFonts w:ascii="Verdana" w:hAnsi="Verdana"/>
+          <w:color w:val="666666"/>
+          <w:sz w:val="17"/>
+          <w:szCs w:val="17"/>
+          <w:shd w:val="clear" w:color="auto" w:fill="FFFFFF"/>
+        </w:rPr>
+        <w:t>"</w:t>
+      </w:r>
+      <w:r>
+        <w:rPr>
+          <w:rFonts w:ascii="Verdana" w:hAnsi="Verdana"/>
+          <w:b/>
+          <w:bCs/>
+          <w:color w:val="666666"/>
+          <w:sz w:val="17"/>
+          <w:szCs w:val="17"/>
+          <w:shd w:val="clear" w:color="auto" w:fill="FFFFFF"/>
+        </w:rPr>
+        <w:t>Understand Supply Chain Management through 100 words</w:t>
+      </w:r>
+      <w:r>
+        <w:rPr>
+          <w:rFonts w:ascii="Verdana" w:hAnsi="Verdana"/>
+          <w:color w:val="666666"/>
+          <w:sz w:val="17"/>
+          <w:szCs w:val="17"/>
+          <w:shd w:val="clear" w:color="auto" w:fill="FFFFFF"/>
+        </w:rPr>
+        <w:t>" by </w:t>
+      </w:r>
+      <w:proofErr w:type="spellStart"/>
+      <w:r>
+        <w:rPr>
+          <w:rFonts w:ascii="Verdana" w:hAnsi="Verdana"/>
+          <w:b/>
+          <w:bCs/>
+          <w:i/>
+          <w:iCs/>
+          <w:color w:val="666666"/>
+          <w:sz w:val="17"/>
+          <w:szCs w:val="17"/>
+          <w:shd w:val="clear" w:color="auto" w:fill="FFFFFF"/>
+        </w:rPr>
+        <w:t>Zenjiro</w:t>
+      </w:r>
+      <w:proofErr w:type="spellEnd"/>
+      <w:r>
+        <w:rPr>
+          <w:rFonts w:ascii="Verdana" w:hAnsi="Verdana"/>
+          <w:b/>
+          <w:bCs/>
+          <w:i/>
+          <w:iCs/>
+          <w:color w:val="666666"/>
+          <w:sz w:val="17"/>
+          <w:szCs w:val="17"/>
+          <w:shd w:val="clear" w:color="auto" w:fill="FFFFFF"/>
+        </w:rPr>
+        <w:t xml:space="preserve"> </w:t>
+      </w:r>
+      <w:proofErr w:type="spellStart"/>
+      <w:r>
+        <w:rPr>
+          <w:rFonts w:ascii="Verdana" w:hAnsi="Verdana"/>
+          <w:b/>
+          <w:bCs/>
+          <w:i/>
+          <w:iCs/>
+          <w:color w:val="666666"/>
+          <w:sz w:val="17"/>
+          <w:szCs w:val="17"/>
+          <w:shd w:val="clear" w:color="auto" w:fill="FFFFFF"/>
+        </w:rPr>
+        <w:t>Imaoka</w:t>
+      </w:r>
+      <w:proofErr w:type="spellEnd"/>
+      <w:r>
+        <w:rPr>
+          <w:rFonts w:ascii="Verdana" w:hAnsi="Verdana"/>
+          <w:color w:val="666666"/>
+          <w:sz w:val="17"/>
+          <w:szCs w:val="17"/>
+          <w:shd w:val="clear" w:color="auto" w:fill="FFFFFF"/>
+        </w:rPr>
+        <w:t>.</w:t>
+      </w:r>
+      <w:r>
+        <w:rPr>
+          <w:rFonts w:ascii="Verdana" w:hAnsi="Verdana"/>
+          <w:color w:val="666666"/>
+          <w:sz w:val="17"/>
+          <w:szCs w:val="17"/>
+        </w:rPr>
+        <w:br/>
+      </w:r>
+      <w:r>
+        <w:rPr>
+          <w:rFonts w:ascii="Verdana" w:hAnsi="Verdana"/>
+          <w:color w:val="666666"/>
+          <w:sz w:val="17"/>
+          <w:szCs w:val="17"/>
+          <w:shd w:val="clear" w:color="auto" w:fill="FFFFFF"/>
+        </w:rPr>
+        <w:t>Published by KOUGYOUCHOUSAKAI</w:t>
+      </w:r>
+    </w:p>
+    <w:p>
+      <w:pPr>
+        <w:rPr>
+          <w:rFonts w:ascii="Verdana" w:hAnsi="Verdana"/>
+          <w:color w:val="666666"/>
+          <w:sz w:val="17"/>
+          <w:szCs w:val="17"/>
+          <w:shd w:val="clear" w:color="auto" w:fill="FFFFFF"/>
+        </w:rPr>
+      </w:pPr>
+    </w:p>
+    <w:p>
+      <w:pPr>
+        <w:pStyle w:val="Heading1"/>
+        <w:shd w:val="clear" w:color="auto" w:fill="FFFFFF"/>
+        <w:spacing w:before="0" w:beforeAutospacing="0" w:after="0" w:afterAutospacing="0"/>
+        <w:textAlignment w:val="baseline"/>
+        <w:rPr>
+          <w:rFonts w:ascii="Lato" w:hAnsi="Lato"/>
+          <w:color w:val="FF0000"/>
+          <w:sz w:val="30"/>
+          <w:szCs w:val="44"/>
+        </w:rPr>
+      </w:pPr>
+      <w:r>
+        <w:rPr>
+          <w:rFonts w:ascii="Lato" w:hAnsi="Lato"/>
+          <w:color w:val="B00707"/>
+          <w:sz w:val="24"/>
+          <w:szCs w:val="44"/>
+          <w:highlight w:val="yellow"/>
+        </w:rPr>
+        <w:t xml:space="preserve">Make-to-order vs make-to-stock: implications for your ERP </w:t>
+      </w:r>
+      <w:proofErr w:type="gramStart"/>
+      <w:r>
+        <w:rPr>
+          <w:rFonts w:ascii="Lato" w:hAnsi="Lato"/>
+          <w:color w:val="B00707"/>
+          <w:sz w:val="24"/>
+          <w:szCs w:val="44"/>
+          <w:highlight w:val="yellow"/>
+        </w:rPr>
+        <w:t>system  --</w:t>
+      </w:r>
+      <w:proofErr w:type="gramEnd"/>
+      <w:r>
+        <w:rPr>
+          <w:rFonts w:ascii="Lato" w:hAnsi="Lato"/>
+          <w:color w:val="B00707"/>
+          <w:sz w:val="24"/>
+          <w:szCs w:val="44"/>
+          <w:highlight w:val="yellow"/>
+        </w:rPr>
+        <w:t xml:space="preserve"> </w:t>
+      </w:r>
+      <w:r>
+        <w:rPr>
+          <w:rFonts w:ascii="Lato" w:hAnsi="Lato"/>
+          <w:color w:val="FF0000"/>
+          <w:sz w:val="30"/>
+          <w:szCs w:val="44"/>
+          <w:highlight w:val="yellow"/>
+        </w:rPr>
+        <w:t>Very Good</w:t>
+      </w:r>
+    </w:p>
+    <w:p>
+      <w:pPr>
+        <w:rPr>
+          <w:rFonts w:ascii="Verdana" w:hAnsi="Verdana"/>
+          <w:color w:val="666666"/>
+          <w:sz w:val="17"/>
+          <w:szCs w:val="17"/>
+          <w:shd w:val="clear" w:color="auto" w:fill="FFFFFF"/>
+        </w:rPr>
+      </w:pPr>
+    </w:p>
+    <w:p>
+      <w:pPr>
+        <w:rPr>
+          <w:rFonts w:ascii="Arial" w:hAnsi="Arial" w:cs="Arial"/>
+          <w:color w:val="292F40"/>
+          <w:sz w:val="32"/>
+          <w:szCs w:val="69"/>
+          <w:shd w:val="clear" w:color="auto" w:fill="FFFFFF"/>
+        </w:rPr>
+      </w:pPr>
+      <w:hyperlink r:id="rId99" w:history="1">
+        <w:r>
+          <w:rPr>
+            <w:rStyle w:val="Hyperlink"/>
+            <w:rFonts w:ascii="Arial" w:hAnsi="Arial" w:cs="Arial"/>
+            <w:sz w:val="32"/>
+            <w:szCs w:val="69"/>
+            <w:shd w:val="clear" w:color="auto" w:fill="FFFFFF"/>
+          </w:rPr>
+          <w:t>http://www.softwareshortlist.com/erp/articles/erp-applications/make-to-order-vs-make-to-stock-implications-for-your-erp-system/</w:t>
+        </w:r>
+      </w:hyperlink>
+    </w:p>
+    <w:p>
+      <w:pPr>
+        <w:rPr>
+          <w:rFonts w:ascii="Arial" w:hAnsi="Arial" w:cs="Arial"/>
+          <w:color w:val="292F40"/>
+          <w:sz w:val="32"/>
+          <w:szCs w:val="69"/>
+          <w:shd w:val="clear" w:color="auto" w:fill="FFFFFF"/>
+        </w:rPr>
+      </w:pPr>
+    </w:p>
+    <w:p>
+      <w:pPr>
+        <w:rPr>
+          <w:rFonts w:ascii="Arial" w:hAnsi="Arial" w:cs="Arial"/>
+          <w:color w:val="000000"/>
+          <w:sz w:val="21"/>
+          <w:szCs w:val="21"/>
+        </w:rPr>
+      </w:pPr>
+      <w:proofErr w:type="gramStart"/>
+      <w:r>
+        <w:rPr>
+          <w:rFonts w:ascii="Arial" w:hAnsi="Arial" w:cs="Arial"/>
+          <w:color w:val="FF0000"/>
+          <w:sz w:val="32"/>
+          <w:szCs w:val="21"/>
+          <w:highlight w:val="yellow"/>
+          <w:shd w:val="clear" w:color="auto" w:fill="ECECEC"/>
+        </w:rPr>
+        <w:t>make</w:t>
+      </w:r>
+      <w:proofErr w:type="gramEnd"/>
+      <w:r>
+        <w:rPr>
+          <w:rFonts w:ascii="Arial" w:hAnsi="Arial" w:cs="Arial"/>
+          <w:color w:val="FF0000"/>
+          <w:sz w:val="32"/>
+          <w:szCs w:val="21"/>
+          <w:highlight w:val="yellow"/>
+          <w:shd w:val="clear" w:color="auto" w:fill="ECECEC"/>
+        </w:rPr>
+        <w:t xml:space="preserve"> to stock (MTS)</w:t>
+      </w:r>
+      <w:r>
+        <w:rPr>
+          <w:rFonts w:ascii="Arial" w:hAnsi="Arial" w:cs="Arial"/>
+          <w:color w:val="FF0000"/>
+          <w:sz w:val="32"/>
+          <w:szCs w:val="21"/>
+          <w:shd w:val="clear" w:color="auto" w:fill="ECECEC"/>
+        </w:rPr>
+        <w:t xml:space="preserve"> – good definition</w:t>
+      </w:r>
+      <w:r>
+        <w:rPr>
+          <w:rFonts w:ascii="Arial" w:hAnsi="Arial" w:cs="Arial"/>
+          <w:color w:val="000000"/>
+          <w:sz w:val="21"/>
+          <w:szCs w:val="21"/>
+        </w:rPr>
+        <w:br/>
+      </w:r>
+    </w:p>
+    <w:p>
+      <w:pPr>
+        <w:rPr>
+          <w:rFonts w:ascii="Arial" w:hAnsi="Arial" w:cs="Arial"/>
+          <w:color w:val="000000"/>
+          <w:sz w:val="21"/>
+          <w:szCs w:val="21"/>
+          <w:shd w:val="clear" w:color="auto" w:fill="ECECEC"/>
+        </w:rPr>
+      </w:pPr>
+      <w:r>
+        <w:rPr>
+          <w:rFonts w:ascii="Arial" w:hAnsi="Arial" w:cs="Arial"/>
+          <w:color w:val="000000"/>
+          <w:sz w:val="21"/>
+          <w:szCs w:val="21"/>
+          <w:shd w:val="clear" w:color="auto" w:fill="ECECEC"/>
+        </w:rPr>
+        <w:t xml:space="preserve">Read more: </w:t>
+      </w:r>
+      <w:hyperlink r:id="rId100" w:history="1">
+        <w:r>
+          <w:rPr>
+            <w:rStyle w:val="Hyperlink"/>
+            <w:rFonts w:ascii="Arial" w:hAnsi="Arial" w:cs="Arial"/>
+            <w:sz w:val="21"/>
+            <w:szCs w:val="21"/>
+            <w:shd w:val="clear" w:color="auto" w:fill="ECECEC"/>
+          </w:rPr>
+          <w:t>http://www.businessdictionary.com/definition/make-to-stock-MTS.html</w:t>
+        </w:r>
+      </w:hyperlink>
+    </w:p>
+    <w:p>
+      <w:pPr>
+        <w:rPr>
+          <w:rFonts w:ascii="Arial" w:hAnsi="Arial" w:cs="Arial"/>
+          <w:color w:val="292F40"/>
+          <w:sz w:val="32"/>
+          <w:szCs w:val="69"/>
+          <w:shd w:val="clear" w:color="auto" w:fill="FFFFFF"/>
+        </w:rPr>
+      </w:pPr>
+      <w:r>
+        <w:rPr>
+          <w:rFonts w:ascii="Arial" w:hAnsi="Arial" w:cs="Arial"/>
+          <w:color w:val="000000"/>
+          <w:sz w:val="21"/>
+          <w:szCs w:val="21"/>
+        </w:rPr>
+        <w:br/>
+      </w:r>
+      <w:r>
+        <w:rPr>
+          <w:rFonts w:ascii="Arial" w:hAnsi="Arial" w:cs="Arial"/>
+          <w:color w:val="000000"/>
+          <w:sz w:val="21"/>
+          <w:szCs w:val="21"/>
+          <w:shd w:val="clear" w:color="auto" w:fill="ECECEC"/>
+        </w:rPr>
+        <w:t>Read more: http://www.businessdictionary.com/definition/make-to-stock-MTS.html</w:t>
+      </w:r>
+    </w:p>
+    <w:p>
+      <w:pPr>
+        <w:rPr>
+          <w:rFonts w:ascii="Arial" w:hAnsi="Arial" w:cs="Arial"/>
+          <w:color w:val="000000"/>
+          <w:sz w:val="21"/>
+          <w:szCs w:val="21"/>
+          <w:shd w:val="clear" w:color="auto" w:fill="ECECEC"/>
+        </w:rPr>
+      </w:pPr>
+      <w:r>
+        <w:rPr>
+          <w:rFonts w:ascii="Arial" w:hAnsi="Arial" w:cs="Arial"/>
+          <w:color w:val="000000"/>
+          <w:sz w:val="21"/>
+          <w:szCs w:val="21"/>
+          <w:shd w:val="clear" w:color="auto" w:fill="ECECEC"/>
+        </w:rPr>
+        <w:t>Strategy of an organization to produce products based on anticipated demand. Made to stock is the opposite of made to order where items are produced based on actual demand or orders from customers. When accurate forecasting of demand is possible, the make to stock strategy can be very cost effective. The downfall of this strategy is possible over production due to unrealistic forecasting of demand.</w:t>
+      </w:r>
+      <w:r>
+        <w:rPr>
+          <w:rFonts w:ascii="Arial" w:hAnsi="Arial" w:cs="Arial"/>
+          <w:color w:val="000000"/>
+          <w:sz w:val="21"/>
+          <w:szCs w:val="21"/>
+        </w:rPr>
+        <w:br/>
+      </w:r>
+      <w:r>
+        <w:rPr>
+          <w:rFonts w:ascii="Arial" w:hAnsi="Arial" w:cs="Arial"/>
+          <w:color w:val="000000"/>
+          <w:sz w:val="21"/>
+          <w:szCs w:val="21"/>
+        </w:rPr>
+        <w:br/>
+      </w:r>
+    </w:p>
+    <w:p>
+      <w:pPr>
+        <w:rPr>
+          <w:rFonts w:ascii="Arial" w:hAnsi="Arial" w:cs="Arial"/>
+          <w:color w:val="292F40"/>
+          <w:sz w:val="32"/>
+          <w:szCs w:val="69"/>
+          <w:shd w:val="clear" w:color="auto" w:fill="FFFFFF"/>
+        </w:rPr>
+      </w:pPr>
+    </w:p>
+    <w:p>
+      <w:pPr>
+        <w:rPr>
+          <w:rFonts w:ascii="Arial" w:hAnsi="Arial" w:cs="Arial"/>
+          <w:color w:val="292F40"/>
+          <w:sz w:val="32"/>
+          <w:szCs w:val="69"/>
+          <w:shd w:val="clear" w:color="auto" w:fill="FFFFFF"/>
+        </w:rPr>
+      </w:pPr>
+      <w:r>
+        <w:rPr>
+          <w:rFonts w:ascii="Arial" w:hAnsi="Arial" w:cs="Arial"/>
+          <w:color w:val="292F40"/>
+          <w:sz w:val="32"/>
+          <w:szCs w:val="69"/>
+          <w:shd w:val="clear" w:color="auto" w:fill="FFFFFF"/>
+        </w:rPr>
+        <w:t>--</w:t>
+      </w:r>
+    </w:p>
+    <w:p>
+      <w:pPr>
+        <w:rPr>
+          <w:rFonts w:ascii="Arial" w:hAnsi="Arial" w:cs="Arial"/>
+          <w:color w:val="292F40"/>
+          <w:sz w:val="32"/>
+          <w:szCs w:val="69"/>
+          <w:shd w:val="clear" w:color="auto" w:fill="FFFFFF"/>
+        </w:rPr>
+      </w:pPr>
+    </w:p>
+    <w:p>
+      <w:pPr>
+        <w:rPr>
+          <w:sz w:val="6"/>
           <w:szCs w:val="20"/>
         </w:rPr>
       </w:pPr>

</xml_diff>

<commit_message>
updated to add 1 article for Standard deviation/Service level in Safety stock calculation backdrop
</commit_message>
<xml_diff>
--- a/Web_DemandPlanning_Tutorial.docx
+++ b/Web_DemandPlanning_Tutorial.docx
@@ -1099,10 +1099,42 @@
           </wp:inline>
         </w:drawing>
       </w:r>
+    </w:p>
+    <w:p>
+      <w:pPr>
+        <w:pStyle w:val="ListParagraph"/>
+        <w:numPr>
+          <w:ilvl w:val="0"/>
+          <w:numId w:val="1"/>
+        </w:numPr>
+      </w:pPr>
+      <w:hyperlink r:id="rId34" w:history="1">
+        <w:r>
+          <w:rPr>
+            <w:rStyle w:val="Hyperlink"/>
+          </w:rPr>
+          <w:t>http://www.jopafl.com/uploads/issue9/INVENTORY_MANAGEMENT_SERVICE_LEVEL_AND_SAFETY_STOCK.pdf</w:t>
+        </w:r>
+      </w:hyperlink>
+      <w:r>
+        <w:tab/>
+      </w:r>
+      <w:r>
+        <w:tab/>
+        <w:t>-- this is a good explaining Standard deviation / Service level in safety stock backdrop</w:t>
+      </w:r>
+    </w:p>
+    <w:p>
+      <w:pPr>
+        <w:pStyle w:val="ListParagraph"/>
+        <w:numPr>
+          <w:ilvl w:val="0"/>
+          <w:numId w:val="1"/>
+        </w:numPr>
+      </w:pPr>
       <w:bookmarkStart w:id="0" w:name="_GoBack"/>
       <w:bookmarkEnd w:id="0"/>
     </w:p>
-    <w:p/>
     <w:p/>
     <w:p>
       <w:pPr>
@@ -1169,7 +1201,7 @@
           <w:color w:val="FF0000"/>
         </w:rPr>
       </w:pPr>
-      <w:hyperlink r:id="rId34" w:history="1">
+      <w:hyperlink r:id="rId35" w:history="1">
         <w:r>
           <w:rPr>
             <w:rStyle w:val="Hyperlink"/>
@@ -1292,7 +1324,7 @@
             <wp:extent cx="4695825" cy="2638425"/>
             <wp:effectExtent l="0" t="0" r="9525" b="9525"/>
             <wp:docPr id="3" name="Picture 3" descr="Forecasting and Planning forecast2">
-              <a:hlinkClick xmlns:a="http://schemas.openxmlformats.org/drawingml/2006/main" r:id="rId35"/>
+              <a:hlinkClick xmlns:a="http://schemas.openxmlformats.org/drawingml/2006/main" r:id="rId36"/>
             </wp:docPr>
             <wp:cNvGraphicFramePr>
               <a:graphicFrameLocks xmlns:a="http://schemas.openxmlformats.org/drawingml/2006/main" noChangeAspect="1"/>
@@ -1302,14 +1334,14 @@
                 <pic:pic xmlns:pic="http://schemas.openxmlformats.org/drawingml/2006/picture">
                   <pic:nvPicPr>
                     <pic:cNvPr id="0" name="Picture 1" descr="Forecasting and Planning forecast2">
-                      <a:hlinkClick r:id="rId35"/>
+                      <a:hlinkClick r:id="rId36"/>
                     </pic:cNvPr>
                     <pic:cNvPicPr>
                       <a:picLocks noChangeAspect="1" noChangeArrowheads="1"/>
                     </pic:cNvPicPr>
                   </pic:nvPicPr>
                   <pic:blipFill>
-                    <a:blip r:embed="rId36">
+                    <a:blip r:embed="rId37">
                       <a:extLst>
                         <a:ext uri="{28A0092B-C50C-407E-A947-70E740481C1C}">
                           <a14:useLocalDpi xmlns:a14="http://schemas.microsoft.com/office/drawing/2010/main" val="0"/>
@@ -1503,6 +1535,7 @@
           <w:sz w:val="20"/>
           <w:szCs w:val="20"/>
         </w:rPr>
+        <w:lastRenderedPageBreak/>
         <w:t>Just with the click of a button… Analytical and visual all in just one screen</w:t>
       </w:r>
     </w:p>
@@ -1525,7 +1558,6 @@
           <w:sz w:val="20"/>
           <w:szCs w:val="20"/>
         </w:rPr>
-        <w:lastRenderedPageBreak/>
         <w:t>Highly </w:t>
       </w:r>
       <w:r>
@@ -1641,7 +1673,7 @@
             <wp:extent cx="638175" cy="209550"/>
             <wp:effectExtent l="0" t="0" r="9525" b="0"/>
             <wp:docPr id="2" name="Picture 2" descr="Forecasting and Planning forecastpro logo">
-              <a:hlinkClick xmlns:a="http://schemas.openxmlformats.org/drawingml/2006/main" r:id="rId37"/>
+              <a:hlinkClick xmlns:a="http://schemas.openxmlformats.org/drawingml/2006/main" r:id="rId38"/>
             </wp:docPr>
             <wp:cNvGraphicFramePr>
               <a:graphicFrameLocks xmlns:a="http://schemas.openxmlformats.org/drawingml/2006/main" noChangeAspect="1"/>
@@ -1651,14 +1683,14 @@
                 <pic:pic xmlns:pic="http://schemas.openxmlformats.org/drawingml/2006/picture">
                   <pic:nvPicPr>
                     <pic:cNvPr id="0" name="Picture 2" descr="Forecasting and Planning forecastpro logo">
-                      <a:hlinkClick r:id="rId37"/>
+                      <a:hlinkClick r:id="rId38"/>
                     </pic:cNvPr>
                     <pic:cNvPicPr>
                       <a:picLocks noChangeAspect="1" noChangeArrowheads="1"/>
                     </pic:cNvPicPr>
                   </pic:nvPicPr>
                   <pic:blipFill>
-                    <a:blip r:embed="rId38">
+                    <a:blip r:embed="rId39">
                       <a:extLst>
                         <a:ext uri="{28A0092B-C50C-407E-A947-70E740481C1C}">
                           <a14:useLocalDpi xmlns:a14="http://schemas.microsoft.com/office/drawing/2010/main" val="0"/>
@@ -1837,7 +1869,7 @@
         </w:rPr>
         <w:t> </w:t>
       </w:r>
-      <w:hyperlink r:id="rId39" w:history="1">
+      <w:hyperlink r:id="rId40" w:history="1">
         <w:r>
           <w:rPr>
             <w:rStyle w:val="Hyperlink"/>
@@ -1879,7 +1911,7 @@
         </w:rPr>
         <w:t>There is no shortage of</w:t>
       </w:r>
-      <w:hyperlink r:id="rId40" w:history="1">
+      <w:hyperlink r:id="rId41" w:history="1">
         <w:r>
           <w:rPr>
             <w:rStyle w:val="Hyperlink"/>
@@ -1921,7 +1953,7 @@
         </w:rPr>
         <w:t>, Inactivity, Performance, ABC Analysis and many more are included in this module. Please see the </w:t>
       </w:r>
-      <w:hyperlink r:id="rId41" w:history="1">
+      <w:hyperlink r:id="rId42" w:history="1">
         <w:r>
           <w:rPr>
             <w:rStyle w:val="Hyperlink"/>
@@ -1977,7 +2009,7 @@
             <wp:extent cx="781050" cy="219075"/>
             <wp:effectExtent l="0" t="0" r="0" b="9525"/>
             <wp:docPr id="1" name="Picture 1" descr="Forecasting and Planning Demo1">
-              <a:hlinkClick xmlns:a="http://schemas.openxmlformats.org/drawingml/2006/main" r:id="rId42"/>
+              <a:hlinkClick xmlns:a="http://schemas.openxmlformats.org/drawingml/2006/main" r:id="rId43"/>
             </wp:docPr>
             <wp:cNvGraphicFramePr>
               <a:graphicFrameLocks xmlns:a="http://schemas.openxmlformats.org/drawingml/2006/main" noChangeAspect="1"/>
@@ -1987,14 +2019,14 @@
                 <pic:pic xmlns:pic="http://schemas.openxmlformats.org/drawingml/2006/picture">
                   <pic:nvPicPr>
                     <pic:cNvPr id="0" name="Picture 3" descr="Forecasting and Planning Demo1">
-                      <a:hlinkClick r:id="rId42"/>
+                      <a:hlinkClick r:id="rId43"/>
                     </pic:cNvPr>
                     <pic:cNvPicPr>
                       <a:picLocks noChangeAspect="1" noChangeArrowheads="1"/>
                     </pic:cNvPicPr>
                   </pic:nvPicPr>
                   <pic:blipFill>
-                    <a:blip r:embed="rId43">
+                    <a:blip r:embed="rId44">
                       <a:extLst>
                         <a:ext uri="{28A0092B-C50C-407E-A947-70E740481C1C}">
                           <a14:useLocalDpi xmlns:a14="http://schemas.microsoft.com/office/drawing/2010/main" val="0"/>
@@ -2073,7 +2105,7 @@
           <w:sz w:val="32"/>
         </w:rPr>
       </w:pPr>
-      <w:hyperlink r:id="rId44" w:history="1">
+      <w:hyperlink r:id="rId45" w:history="1">
         <w:r>
           <w:rPr>
             <w:rStyle w:val="Hyperlink"/>
@@ -2166,7 +2198,7 @@
           <w:szCs w:val="23"/>
         </w:rPr>
       </w:pPr>
-      <w:hyperlink r:id="rId45" w:anchor="fa-introduction" w:history="1">
+      <w:hyperlink r:id="rId46" w:anchor="fa-introduction" w:history="1">
         <w:r>
           <w:rPr>
             <w:rStyle w:val="Hyperlink"/>
@@ -2196,7 +2228,7 @@
           <w:szCs w:val="23"/>
         </w:rPr>
       </w:pPr>
-      <w:hyperlink r:id="rId46" w:anchor="fa-chapter-one" w:history="1">
+      <w:hyperlink r:id="rId47" w:anchor="fa-chapter-one" w:history="1">
         <w:r>
           <w:rPr>
             <w:rStyle w:val="Hyperlink"/>
@@ -2226,7 +2258,7 @@
           <w:szCs w:val="23"/>
         </w:rPr>
       </w:pPr>
-      <w:hyperlink r:id="rId47" w:anchor="fa-chapter-two" w:history="1">
+      <w:hyperlink r:id="rId48" w:anchor="fa-chapter-two" w:history="1">
         <w:r>
           <w:rPr>
             <w:rStyle w:val="Hyperlink"/>
@@ -2256,7 +2288,7 @@
           <w:szCs w:val="23"/>
         </w:rPr>
       </w:pPr>
-      <w:hyperlink r:id="rId48" w:anchor="fa-chapter-three" w:history="1">
+      <w:hyperlink r:id="rId49" w:anchor="fa-chapter-three" w:history="1">
         <w:r>
           <w:rPr>
             <w:rStyle w:val="Hyperlink"/>
@@ -2286,7 +2318,7 @@
           <w:szCs w:val="23"/>
         </w:rPr>
       </w:pPr>
-      <w:hyperlink r:id="rId49" w:anchor="fa-chapter-four" w:history="1">
+      <w:hyperlink r:id="rId50" w:anchor="fa-chapter-four" w:history="1">
         <w:r>
           <w:rPr>
             <w:rStyle w:val="Hyperlink"/>
@@ -2316,7 +2348,7 @@
           <w:szCs w:val="23"/>
         </w:rPr>
       </w:pPr>
-      <w:hyperlink r:id="rId50" w:anchor="fa-chapter-five" w:history="1">
+      <w:hyperlink r:id="rId51" w:anchor="fa-chapter-five" w:history="1">
         <w:r>
           <w:rPr>
             <w:rStyle w:val="Hyperlink"/>
@@ -2346,7 +2378,7 @@
           <w:szCs w:val="23"/>
         </w:rPr>
       </w:pPr>
-      <w:hyperlink r:id="rId51" w:anchor="fa-outro" w:history="1">
+      <w:hyperlink r:id="rId52" w:anchor="fa-outro" w:history="1">
         <w:r>
           <w:rPr>
             <w:rStyle w:val="Hyperlink"/>
@@ -2445,7 +2477,7 @@
           <w:sz w:val="23"/>
           <w:szCs w:val="23"/>
         </w:rPr>
-        <w:object w:dxaOrig="405" w:dyaOrig="360">
+        <w:object w:dxaOrig="225" w:dyaOrig="225">
           <v:shapetype id="_x0000_t75" coordsize="21600,21600" o:spt="75" o:preferrelative="t" path="m@4@5l@4@11@9@11@9@5xe" filled="f" stroked="f">
             <v:stroke joinstyle="miter"/>
             <v:formulas>
@@ -2466,9 +2498,9 @@
             <o:lock v:ext="edit" aspectratio="t"/>
           </v:shapetype>
           <v:shape id="_x0000_i1030" type="#_x0000_t75" style="width:20.25pt;height:18pt" o:ole="">
-            <v:imagedata r:id="rId52" o:title=""/>
+            <v:imagedata r:id="rId53" o:title=""/>
           </v:shape>
-          <w:control r:id="rId53" w:name="DefaultOcxName" w:shapeid="_x0000_i1030"/>
+          <w:control r:id="rId54" w:name="DefaultOcxName" w:shapeid="_x0000_i1030"/>
         </w:object>
       </w:r>
       <w:r>
@@ -2501,11 +2533,11 @@
           <w:sz w:val="21"/>
           <w:szCs w:val="21"/>
         </w:rPr>
-        <w:object w:dxaOrig="405" w:dyaOrig="360">
+        <w:object w:dxaOrig="225" w:dyaOrig="225">
           <v:shape id="_x0000_i1033" type="#_x0000_t75" style="width:55.5pt;height:22.5pt" o:ole="">
-            <v:imagedata r:id="rId54" o:title=""/>
+            <v:imagedata r:id="rId55" o:title=""/>
           </v:shape>
-          <w:control r:id="rId55" w:name="DefaultOcxName1" w:shapeid="_x0000_i1033"/>
+          <w:control r:id="rId56" w:name="DefaultOcxName1" w:shapeid="_x0000_i1033"/>
         </w:object>
       </w:r>
     </w:p>
@@ -2555,7 +2587,7 @@
                     </pic:cNvPicPr>
                   </pic:nvPicPr>
                   <pic:blipFill>
-                    <a:blip r:embed="rId56">
+                    <a:blip r:embed="rId57">
                       <a:extLst>
                         <a:ext uri="{28A0092B-C50C-407E-A947-70E740481C1C}">
                           <a14:useLocalDpi xmlns:a14="http://schemas.microsoft.com/office/drawing/2010/main" val="0"/>
@@ -2595,7 +2627,7 @@
         </w:rPr>
         <w:t>Your data is stored only for business-to-business communication purposes. See our </w:t>
       </w:r>
-      <w:hyperlink r:id="rId57" w:tgtFrame="_blank" w:history="1">
+      <w:hyperlink r:id="rId58" w:tgtFrame="_blank" w:history="1">
         <w:r>
           <w:rPr>
             <w:rStyle w:val="Hyperlink"/>
@@ -2711,6 +2743,7 @@
           <w:sz w:val="23"/>
           <w:szCs w:val="23"/>
         </w:rPr>
+        <w:lastRenderedPageBreak/>
         <w:t>“What would you consider a good level of forecast accuracy in our business?” is probably the single most frequent question we get from customers, consultants and other business experts alike.</w:t>
       </w:r>
     </w:p>
@@ -2733,7 +2766,6 @@
           <w:sz w:val="23"/>
           <w:szCs w:val="23"/>
         </w:rPr>
-        <w:lastRenderedPageBreak/>
         <w:t>Unfortunately, we feel that isn’t the right question to ask. Firstly, because in any retail or supply chain planning context, forecasting is always a means to an end, not the end itself. We need to keep in mind that a forecast is relevant only in its capacity of enabling us to achieve other goals, such as improved on-shelf availability, reduced food waste, or more effective assortments.</w:t>
       </w:r>
     </w:p>
@@ -2758,7 +2790,7 @@
         </w:rPr>
         <w:t>Secondly, although forecasting is an important part of any planning activity, it still represents only one cogwheel in the planning machinery, meaning that there are other factors that may have a significant impact on the outcome. Oftentimes the importance of accurate forecasting is truly crucial, but from time to time other factors are more important to attaining the desired results. (You can read more about how this can be seen in a store replenishment context in </w:t>
       </w:r>
-      <w:hyperlink r:id="rId58" w:tgtFrame="_blank" w:history="1">
+      <w:hyperlink r:id="rId59" w:tgtFrame="_blank" w:history="1">
         <w:r>
           <w:rPr>
             <w:rStyle w:val="Hyperlink"/>
@@ -2947,6 +2979,7 @@
           <w:szCs w:val="23"/>
           <w:bdr w:val="none" w:sz="0" w:space="0" w:color="auto" w:frame="1"/>
         </w:rPr>
+        <w:lastRenderedPageBreak/>
         <w:t>4. How the main forecast accuracy metrics work.</w:t>
       </w:r>
       <w:r>
@@ -2980,7 +3013,6 @@
           <w:szCs w:val="23"/>
           <w:bdr w:val="none" w:sz="0" w:space="0" w:color="auto" w:frame="1"/>
         </w:rPr>
-        <w:lastRenderedPageBreak/>
         <w:t>5. How to monitor forecast accuracy.</w:t>
       </w:r>
       <w:r>
@@ -3158,7 +3190,7 @@
                     </pic:cNvPicPr>
                   </pic:nvPicPr>
                   <pic:blipFill>
-                    <a:blip r:embed="rId59">
+                    <a:blip r:embed="rId60">
                       <a:extLst>
                         <a:ext uri="{28A0092B-C50C-407E-A947-70E740481C1C}">
                           <a14:useLocalDpi xmlns:a14="http://schemas.microsoft.com/office/drawing/2010/main" val="0"/>
@@ -3209,6 +3241,7 @@
           <w:sz w:val="23"/>
           <w:szCs w:val="23"/>
         </w:rPr>
+        <w:lastRenderedPageBreak/>
         <w:t>On the other hand, it is also obvious that demand forecasts will always be inaccurate to some degree and that the planning process must accommodate this.</w:t>
       </w:r>
     </w:p>
@@ -3233,7 +3266,6 @@
           <w:szCs w:val="23"/>
           <w:bdr w:val="none" w:sz="0" w:space="0" w:color="auto" w:frame="1"/>
         </w:rPr>
-        <w:lastRenderedPageBreak/>
         <w:t>In some cases, it may simply be more cost-effective to mitigate the effect of forecast errors rather than invest in further increasing the forecast accuracy.</w:t>
       </w:r>
       <w:r>
@@ -3317,7 +3349,7 @@
                     </pic:cNvPicPr>
                   </pic:nvPicPr>
                   <pic:blipFill>
-                    <a:blip r:embed="rId60">
+                    <a:blip r:embed="rId61">
                       <a:extLst>
                         <a:ext uri="{28A0092B-C50C-407E-A947-70E740481C1C}">
                           <a14:useLocalDpi xmlns:a14="http://schemas.microsoft.com/office/drawing/2010/main" val="0"/>
@@ -3425,7 +3457,7 @@
                     </pic:cNvPicPr>
                   </pic:nvPicPr>
                   <pic:blipFill>
-                    <a:blip r:embed="rId61">
+                    <a:blip r:embed="rId62">
                       <a:extLst>
                         <a:ext uri="{28A0092B-C50C-407E-A947-70E740481C1C}">
                           <a14:useLocalDpi xmlns:a14="http://schemas.microsoft.com/office/drawing/2010/main" val="0"/>
@@ -3549,7 +3581,7 @@
         </w:rPr>
         <w:t>In some situations, such as fresh food retail, forecasting is crucial. It makes business sense to invest in forecast accuracy, by making sure weekday-related variation in sales is effectively captured and by using advanced forecasting models such as regression analysis and machine learning for forecasting the effect of promotions, cannibalization that may diminish demand for substitute items, and by taking weather forecasts into account. (You can read more about </w:t>
       </w:r>
-      <w:hyperlink r:id="rId62" w:tgtFrame="_blank" w:history="1">
+      <w:hyperlink r:id="rId63" w:tgtFrame="_blank" w:history="1">
         <w:r>
           <w:rPr>
             <w:rStyle w:val="Hyperlink"/>
@@ -3755,7 +3787,7 @@
         </w:rPr>
         <w:t>Our first example product is a typical slow-mover (see Figure 3). The day-level forecast accuracy measured as 1-MAD/Mean (</w:t>
       </w:r>
-      <w:hyperlink r:id="rId63" w:anchor="fa-chapter-four" w:history="1">
+      <w:hyperlink r:id="rId64" w:anchor="fa-chapter-four" w:history="1">
         <w:r>
           <w:rPr>
             <w:rStyle w:val="Hyperlink"/>
@@ -3819,7 +3851,7 @@
                     </pic:cNvPicPr>
                   </pic:nvPicPr>
                   <pic:blipFill>
-                    <a:blip r:embed="rId64">
+                    <a:blip r:embed="rId65">
                       <a:extLst>
                         <a:ext uri="{28A0092B-C50C-407E-A947-70E740481C1C}">
                           <a14:useLocalDpi xmlns:a14="http://schemas.microsoft.com/office/drawing/2010/main" val="0"/>
@@ -3926,7 +3958,7 @@
                     </pic:cNvPicPr>
                   </pic:nvPicPr>
                   <pic:blipFill>
-                    <a:blip r:embed="rId65">
+                    <a:blip r:embed="rId66">
                       <a:extLst>
                         <a:ext uri="{28A0092B-C50C-407E-A947-70E740481C1C}">
                           <a14:useLocalDpi xmlns:a14="http://schemas.microsoft.com/office/drawing/2010/main" val="0"/>
@@ -4150,7 +4182,7 @@
                     </pic:cNvPicPr>
                   </pic:nvPicPr>
                   <pic:blipFill>
-                    <a:blip r:embed="rId66">
+                    <a:blip r:embed="rId67">
                       <a:extLst>
                         <a:ext uri="{28A0092B-C50C-407E-A947-70E740481C1C}">
                           <a14:useLocalDpi xmlns:a14="http://schemas.microsoft.com/office/drawing/2010/main" val="0"/>
@@ -4258,7 +4290,7 @@
                     </pic:cNvPicPr>
                   </pic:nvPicPr>
                   <pic:blipFill>
-                    <a:blip r:embed="rId67">
+                    <a:blip r:embed="rId68">
                       <a:extLst>
                         <a:ext uri="{28A0092B-C50C-407E-A947-70E740481C1C}">
                           <a14:useLocalDpi xmlns:a14="http://schemas.microsoft.com/office/drawing/2010/main" val="0"/>
@@ -4474,7 +4506,7 @@
                     </pic:cNvPicPr>
                   </pic:nvPicPr>
                   <pic:blipFill>
-                    <a:blip r:embed="rId68" cstate="print">
+                    <a:blip r:embed="rId69" cstate="print">
                       <a:extLst>
                         <a:ext uri="{28A0092B-C50C-407E-A947-70E740481C1C}">
                           <a14:useLocalDpi xmlns:a14="http://schemas.microsoft.com/office/drawing/2010/main" val="0"/>
@@ -4861,7 +4893,7 @@
         </w:rPr>
         <w:t> Internal business decisions, such as promotions, price changes and assortment changes have a direct impact on demand. If these planned changes are not reflected in your forecast, you need to fix your planning process before you can start addressing forecast accuracy. The next step then is to examine how you forecast for example the impact of promotions. Are you already taking advantage of all available data, such as promotion type, marketing activities, price discounts, in-store displays etc. in forecasting, or could you improve forecast accuracy through more sophisticated forecasting? (You can read more about how we use causal models to </w:t>
       </w:r>
-      <w:hyperlink r:id="rId69" w:history="1">
+      <w:hyperlink r:id="rId70" w:history="1">
         <w:r>
           <w:rPr>
             <w:rStyle w:val="Hyperlink"/>
@@ -4925,7 +4957,7 @@
                     </pic:cNvPicPr>
                   </pic:nvPicPr>
                   <pic:blipFill>
-                    <a:blip r:embed="rId70" cstate="print">
+                    <a:blip r:embed="rId71" cstate="print">
                       <a:extLst>
                         <a:ext uri="{28A0092B-C50C-407E-A947-70E740481C1C}">
                           <a14:useLocalDpi xmlns:a14="http://schemas.microsoft.com/office/drawing/2010/main" val="0"/>
@@ -5132,7 +5164,7 @@
         </w:rPr>
         <w:t>We already mentioned weather as one external factor having an impact on demand. In the short-term, weather forecasts can be used to drive replenishment to stores (you can read more about </w:t>
       </w:r>
-      <w:hyperlink r:id="rId71" w:history="1">
+      <w:hyperlink r:id="rId72" w:history="1">
         <w:r>
           <w:rPr>
             <w:rStyle w:val="Hyperlink"/>
@@ -5236,7 +5268,7 @@
                     </pic:cNvPicPr>
                   </pic:nvPicPr>
                   <pic:blipFill>
-                    <a:blip r:embed="rId72" cstate="print">
+                    <a:blip r:embed="rId73" cstate="print">
                       <a:extLst>
                         <a:ext uri="{28A0092B-C50C-407E-A947-70E740481C1C}">
                           <a14:useLocalDpi xmlns:a14="http://schemas.microsoft.com/office/drawing/2010/main" val="0"/>
@@ -5329,7 +5361,7 @@
         </w:rPr>
         <w:t xml:space="preserve"> conditions and the best chance of selling the goods at full price. (You can read more about </w:t>
       </w:r>
-      <w:hyperlink r:id="rId73" w:history="1">
+      <w:hyperlink r:id="rId74" w:history="1">
         <w:r>
           <w:rPr>
             <w:rStyle w:val="Hyperlink"/>
@@ -5510,7 +5542,7 @@
                     </pic:cNvPicPr>
                   </pic:nvPicPr>
                   <pic:blipFill>
-                    <a:blip r:embed="rId74">
+                    <a:blip r:embed="rId75">
                       <a:extLst>
                         <a:ext uri="{28A0092B-C50C-407E-A947-70E740481C1C}">
                           <a14:useLocalDpi xmlns:a14="http://schemas.microsoft.com/office/drawing/2010/main" val="0"/>
@@ -5645,7 +5677,7 @@
                     </pic:cNvPicPr>
                   </pic:nvPicPr>
                   <pic:blipFill>
-                    <a:blip r:embed="rId75">
+                    <a:blip r:embed="rId76">
                       <a:extLst>
                         <a:ext uri="{28A0092B-C50C-407E-A947-70E740481C1C}">
                           <a14:useLocalDpi xmlns:a14="http://schemas.microsoft.com/office/drawing/2010/main" val="0"/>
@@ -5785,7 +5817,7 @@
                     </pic:cNvPicPr>
                   </pic:nvPicPr>
                   <pic:blipFill>
-                    <a:blip r:embed="rId76" cstate="print">
+                    <a:blip r:embed="rId77" cstate="print">
                       <a:extLst>
                         <a:ext uri="{28A0092B-C50C-407E-A947-70E740481C1C}">
                           <a14:useLocalDpi xmlns:a14="http://schemas.microsoft.com/office/drawing/2010/main" val="0"/>
@@ -5888,7 +5920,7 @@
                     </pic:cNvPicPr>
                   </pic:nvPicPr>
                   <pic:blipFill>
-                    <a:blip r:embed="rId77" cstate="print">
+                    <a:blip r:embed="rId78" cstate="print">
                       <a:extLst>
                         <a:ext uri="{28A0092B-C50C-407E-A947-70E740481C1C}">
                           <a14:useLocalDpi xmlns:a14="http://schemas.microsoft.com/office/drawing/2010/main" val="0"/>
@@ -5981,7 +6013,7 @@
                     </pic:cNvPicPr>
                   </pic:nvPicPr>
                   <pic:blipFill>
-                    <a:blip r:embed="rId78" cstate="print">
+                    <a:blip r:embed="rId79" cstate="print">
                       <a:extLst>
                         <a:ext uri="{28A0092B-C50C-407E-A947-70E740481C1C}">
                           <a14:useLocalDpi xmlns:a14="http://schemas.microsoft.com/office/drawing/2010/main" val="0"/>
@@ -6208,7 +6240,7 @@
                     </pic:cNvPicPr>
                   </pic:nvPicPr>
                   <pic:blipFill>
-                    <a:blip r:embed="rId79" cstate="print">
+                    <a:blip r:embed="rId80" cstate="print">
                       <a:extLst>
                         <a:ext uri="{28A0092B-C50C-407E-A947-70E740481C1C}">
                           <a14:useLocalDpi xmlns:a14="http://schemas.microsoft.com/office/drawing/2010/main" val="0"/>
@@ -6402,7 +6434,7 @@
                     </pic:cNvPicPr>
                   </pic:nvPicPr>
                   <pic:blipFill>
-                    <a:blip r:embed="rId80" cstate="print">
+                    <a:blip r:embed="rId81" cstate="print">
                       <a:extLst>
                         <a:ext uri="{28A0092B-C50C-407E-A947-70E740481C1C}">
                           <a14:useLocalDpi xmlns:a14="http://schemas.microsoft.com/office/drawing/2010/main" val="0"/>
@@ -6531,7 +6563,7 @@
                     </pic:cNvPicPr>
                   </pic:nvPicPr>
                   <pic:blipFill>
-                    <a:blip r:embed="rId81" cstate="print">
+                    <a:blip r:embed="rId82" cstate="print">
                       <a:extLst>
                         <a:ext uri="{28A0092B-C50C-407E-A947-70E740481C1C}">
                           <a14:useLocalDpi xmlns:a14="http://schemas.microsoft.com/office/drawing/2010/main" val="0"/>
@@ -6635,7 +6667,7 @@
                     </pic:cNvPicPr>
                   </pic:nvPicPr>
                   <pic:blipFill>
-                    <a:blip r:embed="rId82">
+                    <a:blip r:embed="rId83">
                       <a:extLst>
                         <a:ext uri="{28A0092B-C50C-407E-A947-70E740481C1C}">
                           <a14:useLocalDpi xmlns:a14="http://schemas.microsoft.com/office/drawing/2010/main" val="0"/>
@@ -7046,7 +7078,7 @@
                     </pic:cNvPicPr>
                   </pic:nvPicPr>
                   <pic:blipFill>
-                    <a:blip r:embed="rId83">
+                    <a:blip r:embed="rId84">
                       <a:extLst>
                         <a:ext uri="{28A0092B-C50C-407E-A947-70E740481C1C}">
                           <a14:useLocalDpi xmlns:a14="http://schemas.microsoft.com/office/drawing/2010/main" val="0"/>
@@ -7470,7 +7502,7 @@
                     </pic:cNvPicPr>
                   </pic:nvPicPr>
                   <pic:blipFill>
-                    <a:blip r:embed="rId84">
+                    <a:blip r:embed="rId85">
                       <a:extLst>
                         <a:ext uri="{28A0092B-C50C-407E-A947-70E740481C1C}">
                           <a14:useLocalDpi xmlns:a14="http://schemas.microsoft.com/office/drawing/2010/main" val="0"/>
@@ -7592,7 +7624,7 @@
         <w:lastRenderedPageBreak/>
         <w:t>reliable. Therefore, you need to make sure your forecasting system 1) is transparent enough for your demand planners to understand how any given forecast was formed and 2) allows your demand planners to control how forecasts are calculated. (You can read more about how we allow users to manage forecast and other calculations using our </w:t>
       </w:r>
-      <w:hyperlink r:id="rId85" w:history="1">
+      <w:hyperlink r:id="rId86" w:history="1">
         <w:r>
           <w:rPr>
             <w:rStyle w:val="Hyperlink"/>
@@ -7891,7 +7923,7 @@
     </w:p>
     <w:p/>
     <w:p>
-      <w:hyperlink r:id="rId86" w:history="1">
+      <w:hyperlink r:id="rId87" w:history="1">
         <w:r>
           <w:rPr>
             <w:rStyle w:val="Hyperlink"/>
@@ -8285,7 +8317,7 @@
                     </pic:cNvPicPr>
                   </pic:nvPicPr>
                   <pic:blipFill>
-                    <a:blip r:embed="rId87">
+                    <a:blip r:embed="rId88">
                       <a:extLst>
                         <a:ext uri="{28A0092B-C50C-407E-A947-70E740481C1C}">
                           <a14:useLocalDpi xmlns:a14="http://schemas.microsoft.com/office/drawing/2010/main" val="0"/>
@@ -8401,7 +8433,7 @@
                     </pic:cNvPicPr>
                   </pic:nvPicPr>
                   <pic:blipFill>
-                    <a:blip r:embed="rId88">
+                    <a:blip r:embed="rId89">
                       <a:extLst>
                         <a:ext uri="{28A0092B-C50C-407E-A947-70E740481C1C}">
                           <a14:useLocalDpi xmlns:a14="http://schemas.microsoft.com/office/drawing/2010/main" val="0"/>
@@ -9539,7 +9571,7 @@
               </w:rPr>
               <w:t>Check this box if you want additional statistical information on the forecast included in a new worksheet. Doing this adds a table of statistics generated using the </w:t>
             </w:r>
-            <w:hyperlink r:id="rId89" w:anchor="_forecast.ets.stat" w:history="1">
+            <w:hyperlink r:id="rId90" w:anchor="_forecast.ets.stat" w:history="1">
               <w:r>
                 <w:rPr>
                   <w:rStyle w:val="Hyperlink"/>
@@ -9706,7 +9738,7 @@
         </w:rPr>
         <w:t>Forecasted values column (calculated using </w:t>
       </w:r>
-      <w:hyperlink r:id="rId90" w:anchor="_forecast.ets" w:history="1">
+      <w:hyperlink r:id="rId91" w:anchor="_forecast.ets" w:history="1">
         <w:r>
           <w:rPr>
             <w:rStyle w:val="Hyperlink"/>
@@ -9752,7 +9784,7 @@
         </w:rPr>
         <w:t>Two columns representing the confidence interval (calculated using </w:t>
       </w:r>
-      <w:hyperlink r:id="rId91" w:anchor="_forecast.ets.confint" w:history="1">
+      <w:hyperlink r:id="rId92" w:anchor="_forecast.ets.confint" w:history="1">
         <w:r>
           <w:rPr>
             <w:rStyle w:val="Hyperlink"/>
@@ -9859,7 +9891,7 @@
           <w:szCs w:val="20"/>
         </w:rPr>
       </w:pPr>
-      <w:hyperlink r:id="rId92" w:history="1">
+      <w:hyperlink r:id="rId93" w:history="1">
         <w:r>
           <w:rPr>
             <w:rStyle w:val="Hyperlink"/>
@@ -9991,7 +10023,7 @@
         </w:rPr>
         <w:t>Secondly, although forecasting is an important part of any planning activity, it still represents only one cogwheel in the planning machinery, meaning that there are other factors that may have a significant impact on the outcome. Oftentimes the importance of accurate forecasting is truly crucial, but from time to time other factors are more important to attaining the desired results. (You can read more about how this can be seen in a store replenishment context in </w:t>
       </w:r>
-      <w:hyperlink r:id="rId93" w:tgtFrame="_blank" w:history="1">
+      <w:hyperlink r:id="rId94" w:tgtFrame="_blank" w:history="1">
         <w:r>
           <w:rPr>
             <w:rStyle w:val="Hyperlink"/>
@@ -10391,7 +10423,7 @@
                     </pic:cNvPicPr>
                   </pic:nvPicPr>
                   <pic:blipFill>
-                    <a:blip r:embed="rId59">
+                    <a:blip r:embed="rId60">
                       <a:extLst>
                         <a:ext uri="{28A0092B-C50C-407E-A947-70E740481C1C}">
                           <a14:useLocalDpi xmlns:a14="http://schemas.microsoft.com/office/drawing/2010/main" val="0"/>
@@ -10550,7 +10582,7 @@
                     </pic:cNvPicPr>
                   </pic:nvPicPr>
                   <pic:blipFill>
-                    <a:blip r:embed="rId60">
+                    <a:blip r:embed="rId61">
                       <a:extLst>
                         <a:ext uri="{28A0092B-C50C-407E-A947-70E740481C1C}">
                           <a14:useLocalDpi xmlns:a14="http://schemas.microsoft.com/office/drawing/2010/main" val="0"/>
@@ -10657,7 +10689,7 @@
                     </pic:cNvPicPr>
                   </pic:nvPicPr>
                   <pic:blipFill>
-                    <a:blip r:embed="rId61">
+                    <a:blip r:embed="rId62">
                       <a:extLst>
                         <a:ext uri="{28A0092B-C50C-407E-A947-70E740481C1C}">
                           <a14:useLocalDpi xmlns:a14="http://schemas.microsoft.com/office/drawing/2010/main" val="0"/>
@@ -10782,7 +10814,7 @@
         </w:rPr>
         <w:t>In some situations, such as fresh food retail, forecasting is crucial. It makes business sense to invest in forecast accuracy, by making sure weekday-related variation in sales is effectively captured and by using advanced forecasting models such as regression analysis and machine learning for forecasting the effect of promotions, cannibalization that may diminish demand for substitute items, and by taking weather forecasts into account. (You can read more about </w:t>
       </w:r>
-      <w:hyperlink r:id="rId94" w:tgtFrame="_blank" w:history="1">
+      <w:hyperlink r:id="rId95" w:tgtFrame="_blank" w:history="1">
         <w:r>
           <w:rPr>
             <w:rStyle w:val="Hyperlink"/>
@@ -10978,7 +11010,7 @@
         <w:lastRenderedPageBreak/>
         <w:t>Our first example product is a typical slow-mover (see Figure 3). The day-level forecast accuracy measured as 1-MAD/Mean (</w:t>
       </w:r>
-      <w:hyperlink r:id="rId95" w:anchor="fa-chapter-four" w:history="1">
+      <w:hyperlink r:id="rId96" w:anchor="fa-chapter-four" w:history="1">
         <w:r>
           <w:rPr>
             <w:rStyle w:val="Hyperlink"/>
@@ -11042,7 +11074,7 @@
                     </pic:cNvPicPr>
                   </pic:nvPicPr>
                   <pic:blipFill>
-                    <a:blip r:embed="rId64">
+                    <a:blip r:embed="rId65">
                       <a:extLst>
                         <a:ext uri="{28A0092B-C50C-407E-A947-70E740481C1C}">
                           <a14:useLocalDpi xmlns:a14="http://schemas.microsoft.com/office/drawing/2010/main" val="0"/>
@@ -11150,7 +11182,7 @@
                     </pic:cNvPicPr>
                   </pic:nvPicPr>
                   <pic:blipFill>
-                    <a:blip r:embed="rId65">
+                    <a:blip r:embed="rId66">
                       <a:extLst>
                         <a:ext uri="{28A0092B-C50C-407E-A947-70E740481C1C}">
                           <a14:useLocalDpi xmlns:a14="http://schemas.microsoft.com/office/drawing/2010/main" val="0"/>
@@ -11365,7 +11397,7 @@
                     </pic:cNvPicPr>
                   </pic:nvPicPr>
                   <pic:blipFill>
-                    <a:blip r:embed="rId66">
+                    <a:blip r:embed="rId67">
                       <a:extLst>
                         <a:ext uri="{28A0092B-C50C-407E-A947-70E740481C1C}">
                           <a14:useLocalDpi xmlns:a14="http://schemas.microsoft.com/office/drawing/2010/main" val="0"/>
@@ -11472,7 +11504,7 @@
                     </pic:cNvPicPr>
                   </pic:nvPicPr>
                   <pic:blipFill>
-                    <a:blip r:embed="rId67">
+                    <a:blip r:embed="rId68">
                       <a:extLst>
                         <a:ext uri="{28A0092B-C50C-407E-A947-70E740481C1C}">
                           <a14:useLocalDpi xmlns:a14="http://schemas.microsoft.com/office/drawing/2010/main" val="0"/>
@@ -11686,7 +11718,7 @@
                     </pic:cNvPicPr>
                   </pic:nvPicPr>
                   <pic:blipFill>
-                    <a:blip r:embed="rId68">
+                    <a:blip r:embed="rId69">
                       <a:extLst>
                         <a:ext uri="{28A0092B-C50C-407E-A947-70E740481C1C}">
                           <a14:useLocalDpi xmlns:a14="http://schemas.microsoft.com/office/drawing/2010/main" val="0"/>
@@ -12072,7 +12104,7 @@
         </w:rPr>
         <w:t> Internal business decisions, such as promotions, price changes and assortment changes have a direct impact on demand. If these planned changes are not reflected in your forecast, you need to fix your planning process before you can start addressing forecast accuracy. The next step then is to examine how you forecast for example the impact of promotions. Are you already taking advantage of all available data, such as promotion type, marketing activities, price discounts, in-store displays etc. in forecasting, or could you improve forecast accuracy through more sophisticated forecasting? (You can read more about how we use causal models to </w:t>
       </w:r>
-      <w:hyperlink r:id="rId96" w:history="1">
+      <w:hyperlink r:id="rId97" w:history="1">
         <w:r>
           <w:rPr>
             <w:rStyle w:val="Hyperlink"/>
@@ -12136,7 +12168,7 @@
                     </pic:cNvPicPr>
                   </pic:nvPicPr>
                   <pic:blipFill>
-                    <a:blip r:embed="rId70" cstate="print">
+                    <a:blip r:embed="rId71" cstate="print">
                       <a:extLst>
                         <a:ext uri="{28A0092B-C50C-407E-A947-70E740481C1C}">
                           <a14:useLocalDpi xmlns:a14="http://schemas.microsoft.com/office/drawing/2010/main" val="0"/>
@@ -12343,7 +12375,7 @@
         </w:rPr>
         <w:t>We already mentioned weather as one external factor having an impact on demand. In the short-term, weather forecasts can be used to drive replenishment to stores (you can read more about </w:t>
       </w:r>
-      <w:hyperlink r:id="rId97" w:history="1">
+      <w:hyperlink r:id="rId98" w:history="1">
         <w:r>
           <w:rPr>
             <w:rStyle w:val="Hyperlink"/>
@@ -12449,7 +12481,7 @@
                     </pic:cNvPicPr>
                   </pic:nvPicPr>
                   <pic:blipFill>
-                    <a:blip r:embed="rId72">
+                    <a:blip r:embed="rId73">
                       <a:extLst>
                         <a:ext uri="{28A0092B-C50C-407E-A947-70E740481C1C}">
                           <a14:useLocalDpi xmlns:a14="http://schemas.microsoft.com/office/drawing/2010/main" val="0"/>
@@ -12542,7 +12574,7 @@
         </w:rPr>
         <w:t xml:space="preserve"> conditions and the best chance of selling the goods at full price. (You can read more about </w:t>
       </w:r>
-      <w:hyperlink r:id="rId98" w:history="1">
+      <w:hyperlink r:id="rId99" w:history="1">
         <w:r>
           <w:rPr>
             <w:rStyle w:val="Hyperlink"/>
@@ -12731,7 +12763,7 @@
                     </pic:cNvPicPr>
                   </pic:nvPicPr>
                   <pic:blipFill>
-                    <a:blip r:embed="rId74" cstate="print">
+                    <a:blip r:embed="rId75" cstate="print">
                       <a:extLst>
                         <a:ext uri="{28A0092B-C50C-407E-A947-70E740481C1C}">
                           <a14:useLocalDpi xmlns:a14="http://schemas.microsoft.com/office/drawing/2010/main" val="0"/>
@@ -12865,7 +12897,7 @@
                     </pic:cNvPicPr>
                   </pic:nvPicPr>
                   <pic:blipFill>
-                    <a:blip r:embed="rId75" cstate="print">
+                    <a:blip r:embed="rId76" cstate="print">
                       <a:extLst>
                         <a:ext uri="{28A0092B-C50C-407E-A947-70E740481C1C}">
                           <a14:useLocalDpi xmlns:a14="http://schemas.microsoft.com/office/drawing/2010/main" val="0"/>
@@ -13021,7 +13053,7 @@
                     </pic:cNvPicPr>
                   </pic:nvPicPr>
                   <pic:blipFill>
-                    <a:blip r:embed="rId76" cstate="print">
+                    <a:blip r:embed="rId77" cstate="print">
                       <a:extLst>
                         <a:ext uri="{28A0092B-C50C-407E-A947-70E740481C1C}">
                           <a14:useLocalDpi xmlns:a14="http://schemas.microsoft.com/office/drawing/2010/main" val="0"/>
@@ -13124,7 +13156,7 @@
                     </pic:cNvPicPr>
                   </pic:nvPicPr>
                   <pic:blipFill>
-                    <a:blip r:embed="rId77" cstate="print">
+                    <a:blip r:embed="rId78" cstate="print">
                       <a:extLst>
                         <a:ext uri="{28A0092B-C50C-407E-A947-70E740481C1C}">
                           <a14:useLocalDpi xmlns:a14="http://schemas.microsoft.com/office/drawing/2010/main" val="0"/>
@@ -13216,7 +13248,7 @@
                     </pic:cNvPicPr>
                   </pic:nvPicPr>
                   <pic:blipFill>
-                    <a:blip r:embed="rId78" cstate="print">
+                    <a:blip r:embed="rId79" cstate="print">
                       <a:extLst>
                         <a:ext uri="{28A0092B-C50C-407E-A947-70E740481C1C}">
                           <a14:useLocalDpi xmlns:a14="http://schemas.microsoft.com/office/drawing/2010/main" val="0"/>
@@ -13434,7 +13466,7 @@
                     </pic:cNvPicPr>
                   </pic:nvPicPr>
                   <pic:blipFill>
-                    <a:blip r:embed="rId79" cstate="print">
+                    <a:blip r:embed="rId80" cstate="print">
                       <a:extLst>
                         <a:ext uri="{28A0092B-C50C-407E-A947-70E740481C1C}">
                           <a14:useLocalDpi xmlns:a14="http://schemas.microsoft.com/office/drawing/2010/main" val="0"/>
@@ -13628,7 +13660,7 @@
                     </pic:cNvPicPr>
                   </pic:nvPicPr>
                   <pic:blipFill>
-                    <a:blip r:embed="rId80">
+                    <a:blip r:embed="rId81">
                       <a:extLst>
                         <a:ext uri="{28A0092B-C50C-407E-A947-70E740481C1C}">
                           <a14:useLocalDpi xmlns:a14="http://schemas.microsoft.com/office/drawing/2010/main" val="0"/>
@@ -13758,7 +13790,7 @@
                     </pic:cNvPicPr>
                   </pic:nvPicPr>
                   <pic:blipFill>
-                    <a:blip r:embed="rId81" cstate="print">
+                    <a:blip r:embed="rId82" cstate="print">
                       <a:extLst>
                         <a:ext uri="{28A0092B-C50C-407E-A947-70E740481C1C}">
                           <a14:useLocalDpi xmlns:a14="http://schemas.microsoft.com/office/drawing/2010/main" val="0"/>
@@ -13861,7 +13893,7 @@
                     </pic:cNvPicPr>
                   </pic:nvPicPr>
                   <pic:blipFill>
-                    <a:blip r:embed="rId82">
+                    <a:blip r:embed="rId83">
                       <a:extLst>
                         <a:ext uri="{28A0092B-C50C-407E-A947-70E740481C1C}">
                           <a14:useLocalDpi xmlns:a14="http://schemas.microsoft.com/office/drawing/2010/main" val="0"/>
@@ -14261,7 +14293,7 @@
                     </pic:cNvPicPr>
                   </pic:nvPicPr>
                   <pic:blipFill>
-                    <a:blip r:embed="rId83">
+                    <a:blip r:embed="rId84">
                       <a:extLst>
                         <a:ext uri="{28A0092B-C50C-407E-A947-70E740481C1C}">
                           <a14:useLocalDpi xmlns:a14="http://schemas.microsoft.com/office/drawing/2010/main" val="0"/>
@@ -14683,7 +14715,7 @@
                     </pic:cNvPicPr>
                   </pic:nvPicPr>
                   <pic:blipFill>
-                    <a:blip r:embed="rId84">
+                    <a:blip r:embed="rId85">
                       <a:extLst>
                         <a:ext uri="{28A0092B-C50C-407E-A947-70E740481C1C}">
                           <a14:useLocalDpi xmlns:a14="http://schemas.microsoft.com/office/drawing/2010/main" val="0"/>
@@ -14805,7 +14837,7 @@
         <w:lastRenderedPageBreak/>
         <w:t>demand planners to understand how any given forecast was formed and 2) allows your demand planners to control how forecasts are calculated. (You can read more about how we allow users to manage forecast and other calculations using our </w:t>
       </w:r>
-      <w:hyperlink r:id="rId99" w:history="1">
+      <w:hyperlink r:id="rId100" w:history="1">
         <w:r>
           <w:rPr>
             <w:rStyle w:val="Hyperlink"/>
@@ -15138,7 +15170,7 @@
           <w:szCs w:val="20"/>
         </w:rPr>
       </w:pPr>
-      <w:hyperlink r:id="rId100" w:history="1">
+      <w:hyperlink r:id="rId101" w:history="1">
         <w:r>
           <w:rPr>
             <w:rStyle w:val="Hyperlink"/>
@@ -15329,7 +15361,7 @@
         </w:rPr>
         <w:t xml:space="preserve"> make to stock (MTS) strategy is completely reliant on the ability of a company to predict the future demand of its customers. This becomes increasingly challenging when a company operates in an industry with cyclical sales cycles or </w:t>
       </w:r>
-      <w:hyperlink r:id="rId101" w:history="1">
+      <w:hyperlink r:id="rId102" w:history="1">
         <w:r>
           <w:rPr>
             <w:rStyle w:val="Hyperlink"/>
@@ -15387,7 +15419,7 @@
         </w:rPr>
         <w:t>. Common alternative production strategies that avoid this downside include </w:t>
       </w:r>
-      <w:hyperlink r:id="rId102" w:history="1">
+      <w:hyperlink r:id="rId103" w:history="1">
         <w:r>
           <w:rPr>
             <w:rStyle w:val="Hyperlink"/>
@@ -15405,7 +15437,7 @@
         </w:rPr>
         <w:t> (MTO) and </w:t>
       </w:r>
-      <w:hyperlink r:id="rId103" w:history="1">
+      <w:hyperlink r:id="rId104" w:history="1">
         <w:r>
           <w:rPr>
             <w:rStyle w:val="Hyperlink"/>
@@ -15557,7 +15589,7 @@
         </w:rPr>
         <w:t>In theory, the MTS method is a great way for a company to prepare for increases and decreases in demand. However, inventory numbers and, therefore, production, are derived by creating future </w:t>
       </w:r>
-      <w:hyperlink r:id="rId104" w:history="1">
+      <w:hyperlink r:id="rId105" w:history="1">
         <w:r>
           <w:rPr>
             <w:rStyle w:val="Hyperlink"/>
@@ -15636,7 +15668,7 @@
           <w:color w:val="000000"/>
         </w:rPr>
       </w:pPr>
-      <w:hyperlink r:id="rId105" w:history="1">
+      <w:hyperlink r:id="rId106" w:history="1">
         <w:r>
           <w:rPr>
             <w:rStyle w:val="Hyperlink"/>
@@ -16083,7 +16115,7 @@
           <w:shd w:val="clear" w:color="auto" w:fill="FFFFFF"/>
         </w:rPr>
       </w:pPr>
-      <w:hyperlink r:id="rId106" w:history="1">
+      <w:hyperlink r:id="rId107" w:history="1">
         <w:r>
           <w:rPr>
             <w:rStyle w:val="Hyperlink"/>
@@ -16180,7 +16212,7 @@
         </w:rPr>
         <w:t xml:space="preserve">Read more: </w:t>
       </w:r>
-      <w:hyperlink r:id="rId107" w:history="1">
+      <w:hyperlink r:id="rId108" w:history="1">
         <w:r>
           <w:rPr>
             <w:rStyle w:val="Hyperlink"/>
@@ -16293,7 +16325,7 @@
           <w:shd w:val="clear" w:color="auto" w:fill="FFFFFF"/>
         </w:rPr>
       </w:pPr>
-      <w:hyperlink r:id="rId108" w:history="1">
+      <w:hyperlink r:id="rId109" w:history="1">
         <w:r>
           <w:rPr>
             <w:rStyle w:val="Hyperlink"/>
@@ -16584,7 +16616,7 @@
           <w:shd w:val="clear" w:color="auto" w:fill="FFFFFF"/>
         </w:rPr>
       </w:pPr>
-      <w:hyperlink r:id="rId109" w:history="1">
+      <w:hyperlink r:id="rId110" w:history="1">
         <w:r>
           <w:rPr>
             <w:rStyle w:val="Hyperlink"/>
@@ -16652,7 +16684,7 @@
           <w:szCs w:val="18"/>
         </w:rPr>
       </w:pPr>
-      <w:hyperlink r:id="rId110" w:history="1">
+      <w:hyperlink r:id="rId111" w:history="1">
         <w:r>
           <w:rPr>
             <w:rStyle w:val="Hyperlink"/>
@@ -16710,7 +16742,7 @@
           <w:szCs w:val="18"/>
         </w:rPr>
       </w:pPr>
-      <w:hyperlink r:id="rId111" w:history="1">
+      <w:hyperlink r:id="rId112" w:history="1">
         <w:r>
           <w:rPr>
             <w:rStyle w:val="Hyperlink"/>
@@ -16849,7 +16881,7 @@
                     </pic:cNvPicPr>
                   </pic:nvPicPr>
                   <pic:blipFill>
-                    <a:blip r:embed="rId112">
+                    <a:blip r:embed="rId113">
                       <a:extLst>
                         <a:ext uri="{28A0092B-C50C-407E-A947-70E740481C1C}">
                           <a14:useLocalDpi xmlns:a14="http://schemas.microsoft.com/office/drawing/2010/main" val="0"/>
@@ -18982,12 +19014,12 @@
       </w:pPr>
     </w:p>
     <w:sectPr>
-      <w:headerReference w:type="even" r:id="rId113"/>
-      <w:headerReference w:type="default" r:id="rId114"/>
-      <w:footerReference w:type="even" r:id="rId115"/>
-      <w:footerReference w:type="default" r:id="rId116"/>
-      <w:headerReference w:type="first" r:id="rId117"/>
-      <w:footerReference w:type="first" r:id="rId118"/>
+      <w:headerReference w:type="even" r:id="rId114"/>
+      <w:headerReference w:type="default" r:id="rId115"/>
+      <w:footerReference w:type="even" r:id="rId116"/>
+      <w:footerReference w:type="default" r:id="rId117"/>
+      <w:headerReference w:type="first" r:id="rId118"/>
+      <w:footerReference w:type="first" r:id="rId119"/>
       <w:pgSz w:w="11906" w:h="16838"/>
       <w:pgMar w:top="568" w:right="566" w:bottom="426" w:left="851" w:header="708" w:footer="708" w:gutter="0"/>
       <w:cols w:space="708"/>
@@ -19042,6 +19074,7 @@
         <w:docPartUnique/>
       </w:docPartObj>
     </w:sdtPr>
+    <w:sdtEndPr/>
     <w:sdtContent>
       <w:sdt>
         <w:sdtPr>
@@ -19051,6 +19084,7 @@
             <w:docPartUnique/>
           </w:docPartObj>
         </w:sdtPr>
+        <w:sdtEndPr/>
         <w:sdtContent>
           <w:p>
             <w:pPr>
@@ -19091,7 +19125,7 @@
                 <w:bCs/>
                 <w:noProof/>
               </w:rPr>
-              <w:t>20</w:t>
+              <w:t>3</w:t>
             </w:r>
             <w:r>
               <w:rPr>

</xml_diff>

<commit_message>
updated 23-11-2018, add text from FC Pro Users Guide. Chapter 18 - New Product Forecast - Using Analogy;Using Bass Model. Chapter 19 - Using Weighting Transformations
</commit_message>
<xml_diff>
--- a/Web_DemandPlanning_Tutorial.docx
+++ b/Web_DemandPlanning_Tutorial.docx
@@ -36,13 +36,8 @@
     <w:p/>
     <w:p>
       <w:r>
-        <w:t xml:space="preserve">Lot for lot </w:t>
-      </w:r>
-      <w:proofErr w:type="spellStart"/>
-      <w:r>
-        <w:t>planing</w:t>
-      </w:r>
-      <w:proofErr w:type="spellEnd"/>
+        <w:t>Lot for lot planing</w:t>
+      </w:r>
     </w:p>
     <w:p/>
     <w:p>
@@ -533,15 +528,7 @@
         </w:r>
       </w:hyperlink>
       <w:r>
-        <w:t xml:space="preserve">        -- standard deviation related, SS calculation, Service factor, multiplier </w:t>
-      </w:r>
-      <w:proofErr w:type="spellStart"/>
-      <w:r>
-        <w:t>etc</w:t>
-      </w:r>
-      <w:proofErr w:type="spellEnd"/>
-      <w:r>
-        <w:t xml:space="preserve"> </w:t>
+        <w:t xml:space="preserve">        -- standard deviation related, SS calculation, Service factor, multiplier etc </w:t>
       </w:r>
     </w:p>
     <w:p>
@@ -899,39 +886,7 @@
                                 <w:color w:val="FF0000"/>
                                 <w:sz w:val="20"/>
                               </w:rPr>
-                              <w:t xml:space="preserve">Here occurrence means ‘Service </w:t>
-                            </w:r>
-                            <w:proofErr w:type="gramStart"/>
-                            <w:r>
-                              <w:rPr>
-                                <w:color w:val="FF0000"/>
-                                <w:sz w:val="20"/>
-                              </w:rPr>
-                              <w:t>level’ .</w:t>
-                            </w:r>
-                            <w:proofErr w:type="gramEnd"/>
-                            <w:r>
-                              <w:rPr>
-                                <w:color w:val="FF0000"/>
-                                <w:sz w:val="20"/>
-                              </w:rPr>
-                              <w:t xml:space="preserve"> Not necessarily related to </w:t>
-                            </w:r>
-                            <w:proofErr w:type="gramStart"/>
-                            <w:r>
-                              <w:rPr>
-                                <w:color w:val="FF0000"/>
-                                <w:sz w:val="20"/>
-                              </w:rPr>
-                              <w:t>‘ xx</w:t>
-                            </w:r>
-                            <w:proofErr w:type="gramEnd"/>
-                            <w:r>
-                              <w:rPr>
-                                <w:color w:val="FF0000"/>
-                                <w:sz w:val="20"/>
-                              </w:rPr>
-                              <w:t>% of values are within 2 standard deviations of the mean ‘.</w:t>
+                              <w:t>Here occurrence means ‘Service level’ . Not necessarily related to ‘ xx% of values are within 2 standard deviations of the mean ‘.</w:t>
                             </w:r>
                           </w:p>
                         </w:txbxContent>
@@ -1132,8 +1087,6 @@
           <w:numId w:val="1"/>
         </w:numPr>
       </w:pPr>
-      <w:bookmarkStart w:id="0" w:name="_GoBack"/>
-      <w:bookmarkEnd w:id="0"/>
     </w:p>
     <w:p/>
     <w:p>
@@ -1259,23 +1212,7 @@
           <w:rFonts w:ascii="Arial" w:hAnsi="Arial" w:cs="Arial"/>
           <w:color w:val="FF0000"/>
         </w:rPr>
-        <w:t xml:space="preserve">MRP, DRP, MPS SYSTEM </w:t>
-      </w:r>
-      <w:proofErr w:type="gramStart"/>
-      <w:r>
-        <w:rPr>
-          <w:rFonts w:ascii="Arial" w:hAnsi="Arial" w:cs="Arial"/>
-          <w:color w:val="FF0000"/>
-        </w:rPr>
-        <w:t>For</w:t>
-      </w:r>
-      <w:proofErr w:type="gramEnd"/>
-      <w:r>
-        <w:rPr>
-          <w:rFonts w:ascii="Arial" w:hAnsi="Arial" w:cs="Arial"/>
-          <w:color w:val="FF0000"/>
-        </w:rPr>
-        <w:t xml:space="preserve"> Inventory Planning and Replenishment</w:t>
+        <w:t>MRP, DRP, MPS SYSTEM For Inventory Planning and Replenishment</w:t>
       </w:r>
     </w:p>
     <w:p>
@@ -1381,7 +1318,6 @@
         </w:rPr>
         <w:t>SCP’s </w:t>
       </w:r>
-      <w:proofErr w:type="gramStart"/>
       <w:r>
         <w:rPr>
           <w:rStyle w:val="Strong"/>
@@ -1392,7 +1328,6 @@
         </w:rPr>
         <w:t>Planning</w:t>
       </w:r>
-      <w:proofErr w:type="gramEnd"/>
       <w:r>
         <w:rPr>
           <w:rFonts w:ascii="Arial" w:hAnsi="Arial" w:cs="Arial"/>
@@ -1596,19 +1531,21 @@
           <w:sz w:val="20"/>
           <w:szCs w:val="20"/>
         </w:rPr>
-        <w:t xml:space="preserve"> chain accurately. Plants supplying distribution </w:t>
-      </w:r>
-      <w:proofErr w:type="spellStart"/>
-      <w:r>
+        <w:t> chain accurately. Plants supplying distribution centers (DCs), central warehouses supplying remote locations, point of sale data from stores, or a combination of all of the above… SCP can easily be configured to accommodate a variety of models.</w:t>
+      </w:r>
+    </w:p>
+    <w:p>
+      <w:pPr>
+        <w:pStyle w:val="NormalWeb"/>
+        <w:shd w:val="clear" w:color="auto" w:fill="FFFFFF"/>
+        <w:spacing w:before="0" w:beforeAutospacing="0" w:after="0" w:afterAutospacing="0"/>
         <w:rPr>
           <w:rFonts w:ascii="Arial" w:hAnsi="Arial" w:cs="Arial"/>
           <w:color w:val="333333"/>
           <w:sz w:val="20"/>
           <w:szCs w:val="20"/>
         </w:rPr>
-        <w:t>centers</w:t>
-      </w:r>
-      <w:proofErr w:type="spellEnd"/>
+      </w:pPr>
       <w:r>
         <w:rPr>
           <w:rFonts w:ascii="Arial" w:hAnsi="Arial" w:cs="Arial"/>
@@ -1616,49 +1553,7 @@
           <w:sz w:val="20"/>
           <w:szCs w:val="20"/>
         </w:rPr>
-        <w:t xml:space="preserve"> (DCs), central warehouses supplying remote locations, point of sale data from stores, or a combination of all of the above… SCP can easily be configured to accommodate a variety of models.</w:t>
-      </w:r>
-    </w:p>
-    <w:p>
-      <w:pPr>
-        <w:pStyle w:val="NormalWeb"/>
-        <w:shd w:val="clear" w:color="auto" w:fill="FFFFFF"/>
-        <w:spacing w:before="0" w:beforeAutospacing="0" w:after="0" w:afterAutospacing="0"/>
-        <w:rPr>
-          <w:rFonts w:ascii="Arial" w:hAnsi="Arial" w:cs="Arial"/>
-          <w:color w:val="333333"/>
-          <w:sz w:val="20"/>
-          <w:szCs w:val="20"/>
-        </w:rPr>
-      </w:pPr>
-      <w:r>
-        <w:rPr>
-          <w:rFonts w:ascii="Arial" w:hAnsi="Arial" w:cs="Arial"/>
-          <w:color w:val="333333"/>
-          <w:sz w:val="20"/>
-          <w:szCs w:val="20"/>
-        </w:rPr>
-        <w:t xml:space="preserve">Forecasting in SCP is accomplished through multiple formulas ranging from simple moving averages to more complex seasonal, trend, exponential smoothing, </w:t>
-      </w:r>
-      <w:proofErr w:type="gramStart"/>
-      <w:r>
-        <w:rPr>
-          <w:rFonts w:ascii="Arial" w:hAnsi="Arial" w:cs="Arial"/>
-          <w:color w:val="333333"/>
-          <w:sz w:val="20"/>
-          <w:szCs w:val="20"/>
-        </w:rPr>
-        <w:t>etc</w:t>
-      </w:r>
-      <w:proofErr w:type="gramEnd"/>
-      <w:r>
-        <w:rPr>
-          <w:rFonts w:ascii="Arial" w:hAnsi="Arial" w:cs="Arial"/>
-          <w:color w:val="333333"/>
-          <w:sz w:val="20"/>
-          <w:szCs w:val="20"/>
-        </w:rPr>
-        <w:t>. algorithms. For the optimum in automated forecasting, select the award-winning </w:t>
+        <w:t>Forecasting in SCP is accomplished through multiple formulas ranging from simple moving averages to more complex seasonal, trend, exponential smoothing, etc. algorithms. For the optimum in automated forecasting, select the award-winning </w:t>
       </w:r>
       <w:r>
         <w:rPr>
@@ -1931,27 +1826,7 @@
           <w:sz w:val="21"/>
           <w:szCs w:val="21"/>
         </w:rPr>
-        <w:t xml:space="preserve"> in SCP. Shipment, Manufacturing, Excess, </w:t>
-      </w:r>
-      <w:proofErr w:type="spellStart"/>
-      <w:r>
-        <w:rPr>
-          <w:rFonts w:ascii="Arial" w:hAnsi="Arial" w:cs="Arial"/>
-          <w:color w:val="333333"/>
-          <w:sz w:val="21"/>
-          <w:szCs w:val="21"/>
-        </w:rPr>
-        <w:t>Stockout</w:t>
-      </w:r>
-      <w:proofErr w:type="spellEnd"/>
-      <w:r>
-        <w:rPr>
-          <w:rFonts w:ascii="Arial" w:hAnsi="Arial" w:cs="Arial"/>
-          <w:color w:val="333333"/>
-          <w:sz w:val="21"/>
-          <w:szCs w:val="21"/>
-        </w:rPr>
-        <w:t>, Inactivity, Performance, ABC Analysis and many more are included in this module. Please see the </w:t>
+        <w:t> in SCP. Shipment, Manufacturing, Excess, Stockout, Inactivity, Performance, ABC Analysis and many more are included in this module. Please see the </w:t>
       </w:r>
       <w:hyperlink r:id="rId42" w:history="1">
         <w:r>
@@ -3699,27 +3574,7 @@
           <w:sz w:val="23"/>
           <w:szCs w:val="23"/>
         </w:rPr>
-        <w:t xml:space="preserve">We are very much in </w:t>
-      </w:r>
-      <w:proofErr w:type="spellStart"/>
-      <w:r>
-        <w:rPr>
-          <w:rFonts w:ascii="Helvetica" w:hAnsi="Helvetica" w:cs="Helvetica"/>
-          <w:color w:val="565656"/>
-          <w:sz w:val="23"/>
-          <w:szCs w:val="23"/>
-        </w:rPr>
-        <w:t>favor</w:t>
-      </w:r>
-      <w:proofErr w:type="spellEnd"/>
-      <w:r>
-        <w:rPr>
-          <w:rFonts w:ascii="Helvetica" w:hAnsi="Helvetica" w:cs="Helvetica"/>
-          <w:color w:val="565656"/>
-          <w:sz w:val="23"/>
-          <w:szCs w:val="23"/>
-        </w:rPr>
-        <w:t xml:space="preserve"> of all approaches to buying software that include customers getting hands-on experience of the software and an opportunity to test its capabilities before making a purchase decision.</w:t>
+        <w:t>We are very much in favor of all approaches to buying software that include customers getting hands-on experience of the software and an opportunity to test its capabilities before making a purchase decision.</w:t>
       </w:r>
     </w:p>
     <w:p>
@@ -4056,27 +3911,7 @@
           <w:szCs w:val="23"/>
         </w:rPr>
         <w:lastRenderedPageBreak/>
-        <w:t xml:space="preserve">this would introduce a significant bias to the forecast with the potential of significantly hurting supply planning, in a situation where store forecasts form the basis for the distribution </w:t>
-      </w:r>
-      <w:proofErr w:type="spellStart"/>
-      <w:r>
-        <w:rPr>
-          <w:rFonts w:ascii="Helvetica" w:hAnsi="Helvetica" w:cs="Helvetica"/>
-          <w:color w:val="565656"/>
-          <w:sz w:val="23"/>
-          <w:szCs w:val="23"/>
-        </w:rPr>
-        <w:t>center</w:t>
-      </w:r>
-      <w:proofErr w:type="spellEnd"/>
-      <w:r>
-        <w:rPr>
-          <w:rFonts w:ascii="Helvetica" w:hAnsi="Helvetica" w:cs="Helvetica"/>
-          <w:color w:val="565656"/>
-          <w:sz w:val="23"/>
-          <w:szCs w:val="23"/>
-        </w:rPr>
-        <w:t xml:space="preserve"> forecast. Furthermore, there would be no positive impact on store replenishment.</w:t>
+        <w:t>this would introduce a significant bias to the forecast with the potential of significantly hurting supply planning, in a situation where store forecasts form the basis for the distribution center forecast. Furthermore, there would be no positive impact on store replenishment.</w:t>
       </w:r>
     </w:p>
     <w:p>
@@ -4099,27 +3934,7 @@
           <w:sz w:val="23"/>
           <w:szCs w:val="23"/>
         </w:rPr>
-        <w:t xml:space="preserve">So, for our slow-moving example product, the forecast giving us a better score for the selected forecast accuracy metric is less fit for its purpose of driving replenishment to the stores and distribution </w:t>
-      </w:r>
-      <w:proofErr w:type="spellStart"/>
-      <w:r>
-        <w:rPr>
-          <w:rFonts w:ascii="Helvetica" w:hAnsi="Helvetica" w:cs="Helvetica"/>
-          <w:color w:val="666666"/>
-          <w:sz w:val="23"/>
-          <w:szCs w:val="23"/>
-        </w:rPr>
-        <w:t>centers</w:t>
-      </w:r>
-      <w:proofErr w:type="spellEnd"/>
-      <w:r>
-        <w:rPr>
-          <w:rFonts w:ascii="Helvetica" w:hAnsi="Helvetica" w:cs="Helvetica"/>
-          <w:color w:val="666666"/>
-          <w:sz w:val="23"/>
-          <w:szCs w:val="23"/>
-        </w:rPr>
-        <w:t xml:space="preserve"> than the forecast attaining a worse forecast accuracy score.</w:t>
+        <w:t>So, for our slow-moving example product, the forecast giving us a better score for the selected forecast accuracy metric is less fit for its purpose of driving replenishment to the stores and distribution centers than the forecast attaining a worse forecast accuracy score.</w:t>
       </w:r>
     </w:p>
     <w:p>
@@ -4568,47 +4383,7 @@
           <w:sz w:val="23"/>
           <w:szCs w:val="23"/>
         </w:rPr>
-        <w:t xml:space="preserve"> It is in general easier to attain a good forecast accuracy for large sales volumes. If a store only sells one or two units of an item per day, even a one-unit random variation in sales will result in a large percentage forecast error. By the same token, large volumes lend themselves to </w:t>
-      </w:r>
-      <w:proofErr w:type="spellStart"/>
-      <w:r>
-        <w:rPr>
-          <w:rFonts w:ascii="Helvetica" w:hAnsi="Helvetica" w:cs="Helvetica"/>
-          <w:color w:val="565656"/>
-          <w:sz w:val="23"/>
-          <w:szCs w:val="23"/>
-        </w:rPr>
-        <w:t>leveling</w:t>
-      </w:r>
-      <w:proofErr w:type="spellEnd"/>
-      <w:r>
-        <w:rPr>
-          <w:rFonts w:ascii="Helvetica" w:hAnsi="Helvetica" w:cs="Helvetica"/>
-          <w:color w:val="565656"/>
-          <w:sz w:val="23"/>
-          <w:szCs w:val="23"/>
-        </w:rPr>
-        <w:t xml:space="preserve"> out random variation. For example, if hundreds of people buy the same product, such as a 12 oz. Coke can, on a daily basis, even a bus load of tourists stopping by that store to pick up a can each will not have a significant impact on forecast accuracy. However, if the same tourists have on their way happened to receive a </w:t>
-      </w:r>
-      <w:proofErr w:type="spellStart"/>
-      <w:r>
-        <w:rPr>
-          <w:rFonts w:ascii="Helvetica" w:hAnsi="Helvetica" w:cs="Helvetica"/>
-          <w:color w:val="565656"/>
-          <w:sz w:val="23"/>
-          <w:szCs w:val="23"/>
-        </w:rPr>
-        <w:t>mouthwatering</w:t>
-      </w:r>
-      <w:proofErr w:type="spellEnd"/>
-      <w:r>
-        <w:rPr>
-          <w:rFonts w:ascii="Helvetica" w:hAnsi="Helvetica" w:cs="Helvetica"/>
-          <w:color w:val="565656"/>
-          <w:sz w:val="23"/>
-          <w:szCs w:val="23"/>
-        </w:rPr>
-        <w:t xml:space="preserve"> recommendation for a very beer seasoned mustard stocked by the store, their purchases will correspond to a months’ worth of normal sales and most likely leave the shelves all cleaned out.</w:t>
+        <w:t> It is in general easier to attain a good forecast accuracy for large sales volumes. If a store only sells one or two units of an item per day, even a one-unit random variation in sales will result in a large percentage forecast error. By the same token, large volumes lend themselves to leveling out random variation. For example, if hundreds of people buy the same product, such as a 12 oz. Coke can, on a daily basis, even a bus load of tourists stopping by that store to pick up a can each will not have a significant impact on forecast accuracy. However, if the same tourists have on their way happened to receive a mouthwatering recommendation for a very beer seasoned mustard stocked by the store, their purchases will correspond to a months’ worth of normal sales and most likely leave the shelves all cleaned out.</w:t>
       </w:r>
     </w:p>
     <w:p>
@@ -5085,27 +4860,7 @@
           <w:sz w:val="23"/>
           <w:szCs w:val="23"/>
         </w:rPr>
-        <w:t xml:space="preserve">The need for predictable forecast </w:t>
-      </w:r>
-      <w:proofErr w:type="spellStart"/>
-      <w:r>
-        <w:rPr>
-          <w:rFonts w:ascii="Helvetica" w:hAnsi="Helvetica" w:cs="Helvetica"/>
-          <w:color w:val="565656"/>
-          <w:sz w:val="23"/>
-          <w:szCs w:val="23"/>
-        </w:rPr>
-        <w:t>behavior</w:t>
-      </w:r>
-      <w:proofErr w:type="spellEnd"/>
-      <w:r>
-        <w:rPr>
-          <w:rFonts w:ascii="Helvetica" w:hAnsi="Helvetica" w:cs="Helvetica"/>
-          <w:color w:val="565656"/>
-          <w:sz w:val="23"/>
-          <w:szCs w:val="23"/>
-        </w:rPr>
-        <w:t xml:space="preserve"> is also the reason why we apply extreme care when taking new forecasting methods, such as different machine learning algorithms into use. For example, when </w:t>
+        <w:t xml:space="preserve">The need for predictable forecast behavior is also the reason why we apply extreme care when taking new forecasting methods, such as different machine learning algorithms into use. For example, when </w:t>
       </w:r>
       <w:r>
         <w:rPr>
@@ -5208,27 +4963,7 @@
           <w:sz w:val="23"/>
           <w:szCs w:val="23"/>
         </w:rPr>
-        <w:t xml:space="preserve">In very weather-dependent businesses, such as winter sports gear, our recommendation is to make a business decision concerning what inventory levels to go for. For high-margin items, the business impact of losing sales due to stock-outs is usually worse than the impact of needing to resort to clearance sales to get rid of excess stock, which is why it may make sense to plan in accordance with </w:t>
-      </w:r>
-      <w:proofErr w:type="spellStart"/>
-      <w:r>
-        <w:rPr>
-          <w:rFonts w:ascii="Helvetica" w:hAnsi="Helvetica" w:cs="Helvetica"/>
-          <w:color w:val="565656"/>
-          <w:sz w:val="23"/>
-          <w:szCs w:val="23"/>
-        </w:rPr>
-        <w:t>favorable</w:t>
-      </w:r>
-      <w:proofErr w:type="spellEnd"/>
-      <w:r>
-        <w:rPr>
-          <w:rFonts w:ascii="Helvetica" w:hAnsi="Helvetica" w:cs="Helvetica"/>
-          <w:color w:val="565656"/>
-          <w:sz w:val="23"/>
-          <w:szCs w:val="23"/>
-        </w:rPr>
-        <w:t xml:space="preserve"> weather. For low-margin items, rebates may quickly turn products unprofitable, why it may be wiser to have a more cautious inventory plan.</w:t>
+        <w:t>In very weather-dependent businesses, such as winter sports gear, our recommendation is to make a business decision concerning what inventory levels to go for. For high-margin items, the business impact of losing sales due to stock-outs is usually worse than the impact of needing to resort to clearance sales to get rid of excess stock, which is why it may make sense to plan in accordance with favorable weather. For low-margin items, rebates may quickly turn products unprofitable, why it may be wiser to have a more cautious inventory plan.</w:t>
       </w:r>
     </w:p>
     <w:p>
@@ -5319,47 +5054,7 @@
           <w:sz w:val="23"/>
           <w:szCs w:val="23"/>
         </w:rPr>
-        <w:t xml:space="preserve">In any case, setting your operations up so that final decisions on where to position stock are made as late as possible allow for collecting more information and improving forecast accuracy. In practice, this can mean holding back a proportion of inventory at your distribution </w:t>
-      </w:r>
-      <w:proofErr w:type="spellStart"/>
-      <w:r>
-        <w:rPr>
-          <w:rFonts w:ascii="Helvetica" w:hAnsi="Helvetica" w:cs="Helvetica"/>
-          <w:color w:val="565656"/>
-          <w:sz w:val="23"/>
-          <w:szCs w:val="23"/>
-        </w:rPr>
-        <w:t>centers</w:t>
-      </w:r>
-      <w:proofErr w:type="spellEnd"/>
-      <w:r>
-        <w:rPr>
-          <w:rFonts w:ascii="Helvetica" w:hAnsi="Helvetica" w:cs="Helvetica"/>
-          <w:color w:val="565656"/>
-          <w:sz w:val="23"/>
-          <w:szCs w:val="23"/>
-        </w:rPr>
-        <w:t xml:space="preserve"> to be allocated to the regions that have the most </w:t>
-      </w:r>
-      <w:proofErr w:type="spellStart"/>
-      <w:r>
-        <w:rPr>
-          <w:rFonts w:ascii="Helvetica" w:hAnsi="Helvetica" w:cs="Helvetica"/>
-          <w:color w:val="565656"/>
-          <w:sz w:val="23"/>
-          <w:szCs w:val="23"/>
-        </w:rPr>
-        <w:t>favorable</w:t>
-      </w:r>
-      <w:proofErr w:type="spellEnd"/>
-      <w:r>
-        <w:rPr>
-          <w:rFonts w:ascii="Helvetica" w:hAnsi="Helvetica" w:cs="Helvetica"/>
-          <w:color w:val="565656"/>
-          <w:sz w:val="23"/>
-          <w:szCs w:val="23"/>
-        </w:rPr>
-        <w:t xml:space="preserve"> conditions and the best chance of selling the goods at full price. (You can read more about </w:t>
+        <w:t>In any case, setting your operations up so that final decisions on where to position stock are made as late as possible allow for collecting more information and improving forecast accuracy. In practice, this can mean holding back a proportion of inventory at your distribution centers to be allocated to the regions that have the most favorable conditions and the best chance of selling the goods at full price. (You can read more about </w:t>
       </w:r>
       <w:hyperlink r:id="rId74" w:history="1">
         <w:r>
@@ -5426,27 +5121,7 @@
           <w:szCs w:val="23"/>
         </w:rPr>
         <w:lastRenderedPageBreak/>
-        <w:t xml:space="preserve">Depending on the chosen metric, level of aggregation and forecasting horizon, you can get very different results on forecast accuracy for the exact same data set. To be able to </w:t>
-      </w:r>
-      <w:proofErr w:type="spellStart"/>
-      <w:r>
-        <w:rPr>
-          <w:rFonts w:ascii="Helvetica" w:hAnsi="Helvetica" w:cs="Helvetica"/>
-          <w:color w:val="565656"/>
-          <w:sz w:val="23"/>
-          <w:szCs w:val="23"/>
-        </w:rPr>
-        <w:t>analyze</w:t>
-      </w:r>
-      <w:proofErr w:type="spellEnd"/>
-      <w:r>
-        <w:rPr>
-          <w:rFonts w:ascii="Helvetica" w:hAnsi="Helvetica" w:cs="Helvetica"/>
-          <w:color w:val="565656"/>
-          <w:sz w:val="23"/>
-          <w:szCs w:val="23"/>
-        </w:rPr>
-        <w:t xml:space="preserve"> forecasts and track the development of forecasts accuracy over time, it is necessary to understand the basic characteristics of the most commonly used forecast accuracy metrics.</w:t>
+        <w:t>Depending on the chosen metric, level of aggregation and forecasting horizon, you can get very different results on forecast accuracy for the exact same data set. To be able to analyze forecasts and track the development of forecasts accuracy over time, it is necessary to understand the basic characteristics of the most commonly used forecast accuracy metrics.</w:t>
       </w:r>
     </w:p>
     <w:p>
@@ -5593,27 +5268,7 @@
           <w:sz w:val="23"/>
           <w:szCs w:val="23"/>
         </w:rPr>
-        <w:t xml:space="preserve">In many cases it is useful to know if demand is systematically over- or under-estimated. For example, even if a slight forecast bias would not have notable effect on store replenishment, it can lead to over- or under-supply at the central warehouse or distribution </w:t>
-      </w:r>
-      <w:proofErr w:type="spellStart"/>
-      <w:r>
-        <w:rPr>
-          <w:rFonts w:ascii="Helvetica" w:hAnsi="Helvetica" w:cs="Helvetica"/>
-          <w:color w:val="565656"/>
-          <w:sz w:val="23"/>
-          <w:szCs w:val="23"/>
-        </w:rPr>
-        <w:t>centers</w:t>
-      </w:r>
-      <w:proofErr w:type="spellEnd"/>
-      <w:r>
-        <w:rPr>
-          <w:rFonts w:ascii="Helvetica" w:hAnsi="Helvetica" w:cs="Helvetica"/>
-          <w:color w:val="565656"/>
-          <w:sz w:val="23"/>
-          <w:szCs w:val="23"/>
-        </w:rPr>
-        <w:t xml:space="preserve"> if this kind of systematic error concerns many stores.</w:t>
+        <w:t>In many cases it is useful to know if demand is systematically over- or under-estimated. For example, even if a slight forecast bias would not have notable effect on store replenishment, it can lead to over- or under-supply at the central warehouse or distribution centers if this kind of systematic error concerns many stores.</w:t>
       </w:r>
     </w:p>
     <w:p>
@@ -6350,27 +6005,7 @@
           <w:sz w:val="23"/>
           <w:szCs w:val="23"/>
         </w:rPr>
-        <w:t xml:space="preserve">For example, when assessing forecast quality from a store replenishment perspective, one could easily argue that the low forecast error of 3% on the aggregated level would in this case be quite misleading. However, if the forecast is used for business decisions on a more aggregated level, such as planning picking resources at a distribution </w:t>
-      </w:r>
-      <w:proofErr w:type="spellStart"/>
-      <w:r>
-        <w:rPr>
-          <w:rFonts w:ascii="Helvetica" w:hAnsi="Helvetica" w:cs="Helvetica"/>
-          <w:color w:val="565656"/>
-          <w:sz w:val="23"/>
-          <w:szCs w:val="23"/>
-        </w:rPr>
-        <w:t>center</w:t>
-      </w:r>
-      <w:proofErr w:type="spellEnd"/>
-      <w:r>
-        <w:rPr>
-          <w:rFonts w:ascii="Helvetica" w:hAnsi="Helvetica" w:cs="Helvetica"/>
-          <w:color w:val="565656"/>
-          <w:sz w:val="23"/>
-          <w:szCs w:val="23"/>
-        </w:rPr>
-        <w:t>, the lower forecast error of 3% may be perfectly relevant.</w:t>
+        <w:t>For example, when assessing forecast quality from a store replenishment perspective, one could easily argue that the low forecast error of 3% on the aggregated level would in this case be quite misleading. However, if the forecast is used for business decisions on a more aggregated level, such as planning picking resources at a distribution center, the lower forecast error of 3% may be perfectly relevant.</w:t>
       </w:r>
     </w:p>
     <w:p>
@@ -7195,47 +6830,7 @@
           <w:sz w:val="23"/>
           <w:szCs w:val="23"/>
         </w:rPr>
-        <w:t xml:space="preserve">A good example is store replenishment and inventory management at the supplying distribution </w:t>
-      </w:r>
-      <w:proofErr w:type="spellStart"/>
-      <w:r>
-        <w:rPr>
-          <w:rFonts w:ascii="Helvetica" w:hAnsi="Helvetica" w:cs="Helvetica"/>
-          <w:color w:val="565656"/>
-          <w:sz w:val="23"/>
-          <w:szCs w:val="23"/>
-        </w:rPr>
-        <w:t>center</w:t>
-      </w:r>
-      <w:proofErr w:type="spellEnd"/>
-      <w:r>
-        <w:rPr>
-          <w:rFonts w:ascii="Helvetica" w:hAnsi="Helvetica" w:cs="Helvetica"/>
-          <w:color w:val="565656"/>
-          <w:sz w:val="23"/>
-          <w:szCs w:val="23"/>
-        </w:rPr>
-        <w:t xml:space="preserve">. Our recommendation is to use the same forecast that drives store replenishment translated into projected store orders to drive inventory management at the distribution </w:t>
-      </w:r>
-      <w:proofErr w:type="spellStart"/>
-      <w:r>
-        <w:rPr>
-          <w:rFonts w:ascii="Helvetica" w:hAnsi="Helvetica" w:cs="Helvetica"/>
-          <w:color w:val="565656"/>
-          <w:sz w:val="23"/>
-          <w:szCs w:val="23"/>
-        </w:rPr>
-        <w:t>center</w:t>
-      </w:r>
-      <w:proofErr w:type="spellEnd"/>
-      <w:r>
-        <w:rPr>
-          <w:rFonts w:ascii="Helvetica" w:hAnsi="Helvetica" w:cs="Helvetica"/>
-          <w:color w:val="565656"/>
-          <w:sz w:val="23"/>
-          <w:szCs w:val="23"/>
-        </w:rPr>
-        <w:t xml:space="preserve"> (DC). In this way, changes in the stores’ inventory parameters, replenishment schedules as well as planned changes in the stores’ stock positions, caused for example by the need to build stock in stores to prepare for a promotion or in association with a product launch, are immediately reflected in the DC’s order forecast.</w:t>
+        <w:t>A good example is store replenishment and inventory management at the supplying distribution center. Our recommendation is to use the same forecast that drives store replenishment translated into projected store orders to drive inventory management at the distribution center (DC). In this way, changes in the stores’ inventory parameters, replenishment schedules as well as planned changes in the stores’ stock positions, caused for example by the need to build stock in stores to prepare for a promotion or in association with a product launch, are immediately reflected in the DC’s order forecast.</w:t>
       </w:r>
     </w:p>
     <w:p>
@@ -9369,27 +8964,7 @@
                 <w:sz w:val="20"/>
                 <w:szCs w:val="20"/>
               </w:rPr>
-              <w:t xml:space="preserve">To handle missing points, Excel uses interpolation, meaning that a missing point will be completed as the weighted average of its </w:t>
-            </w:r>
-            <w:proofErr w:type="spellStart"/>
-            <w:r>
-              <w:rPr>
-                <w:rFonts w:ascii="Segoe UI" w:hAnsi="Segoe UI" w:cs="Segoe UI"/>
-                <w:color w:val="2F2F2F"/>
-                <w:sz w:val="20"/>
-                <w:szCs w:val="20"/>
-              </w:rPr>
-              <w:t>neighboring</w:t>
-            </w:r>
-            <w:proofErr w:type="spellEnd"/>
-            <w:r>
-              <w:rPr>
-                <w:rFonts w:ascii="Segoe UI" w:hAnsi="Segoe UI" w:cs="Segoe UI"/>
-                <w:color w:val="2F2F2F"/>
-                <w:sz w:val="20"/>
-                <w:szCs w:val="20"/>
-              </w:rPr>
-              <w:t xml:space="preserve"> points as long as fewer than 30% of the points are missing. To treat the missing points as zeros instead, click </w:t>
+              <w:t>To handle missing points, Excel uses interpolation, meaning that a missing point will be completed as the weighted average of its neighboring points as long as fewer than 30% of the points are missing. To treat the missing points as zeros instead, click </w:t>
             </w:r>
             <w:r>
               <w:rPr>
@@ -9609,8 +9184,8 @@
           <w:szCs w:val="20"/>
         </w:rPr>
       </w:pPr>
-      <w:bookmarkStart w:id="1" w:name="bkmk_calculation"/>
-      <w:bookmarkEnd w:id="1"/>
+      <w:bookmarkStart w:id="0" w:name="bkmk_calculation"/>
+      <w:bookmarkEnd w:id="0"/>
       <w:r>
         <w:rPr>
           <w:rFonts w:ascii="Segoe UI Light" w:hAnsi="Segoe UI Light" w:cs="Segoe UI Light"/>
@@ -10921,27 +10496,7 @@
           <w:sz w:val="23"/>
           <w:szCs w:val="23"/>
         </w:rPr>
-        <w:t xml:space="preserve">We are very much in </w:t>
-      </w:r>
-      <w:proofErr w:type="spellStart"/>
-      <w:r>
-        <w:rPr>
-          <w:rFonts w:ascii="Helvetica" w:hAnsi="Helvetica" w:cs="Helvetica"/>
-          <w:color w:val="565656"/>
-          <w:sz w:val="23"/>
-          <w:szCs w:val="23"/>
-        </w:rPr>
-        <w:t>favor</w:t>
-      </w:r>
-      <w:proofErr w:type="spellEnd"/>
-      <w:r>
-        <w:rPr>
-          <w:rFonts w:ascii="Helvetica" w:hAnsi="Helvetica" w:cs="Helvetica"/>
-          <w:color w:val="565656"/>
-          <w:sz w:val="23"/>
-          <w:szCs w:val="23"/>
-        </w:rPr>
-        <w:t xml:space="preserve"> of all approaches to buying software that include customers getting hands-on experience of the software and an opportunity to test its capabilities before making a purchase decision.</w:t>
+        <w:t>We are very much in favor of all approaches to buying software that include customers getting hands-on experience of the software and an opportunity to test its capabilities before making a purchase decision.</w:t>
       </w:r>
     </w:p>
     <w:p>
@@ -11270,27 +10825,7 @@
           <w:sz w:val="23"/>
           <w:szCs w:val="23"/>
         </w:rPr>
-        <w:t xml:space="preserve">Interestingly, by manipulating the forecast model to consistently under-estimate demand, the day-level forecast accuracy for our example product can be significantly increased. However, at the same time, this would introduce a significant bias to the forecast with the potential of significantly hurting supply planning, in a situation where store forecasts form the basis for the distribution </w:t>
-      </w:r>
-      <w:proofErr w:type="spellStart"/>
-      <w:r>
-        <w:rPr>
-          <w:rFonts w:ascii="Helvetica" w:hAnsi="Helvetica" w:cs="Helvetica"/>
-          <w:color w:val="565656"/>
-          <w:sz w:val="23"/>
-          <w:szCs w:val="23"/>
-        </w:rPr>
-        <w:t>center</w:t>
-      </w:r>
-      <w:proofErr w:type="spellEnd"/>
-      <w:r>
-        <w:rPr>
-          <w:rFonts w:ascii="Helvetica" w:hAnsi="Helvetica" w:cs="Helvetica"/>
-          <w:color w:val="565656"/>
-          <w:sz w:val="23"/>
-          <w:szCs w:val="23"/>
-        </w:rPr>
-        <w:t xml:space="preserve"> forecast. Furthermore, there would be no positive impact on store replenishment.</w:t>
+        <w:t>Interestingly, by manipulating the forecast model to consistently under-estimate demand, the day-level forecast accuracy for our example product can be significantly increased. However, at the same time, this would introduce a significant bias to the forecast with the potential of significantly hurting supply planning, in a situation where store forecasts form the basis for the distribution center forecast. Furthermore, there would be no positive impact on store replenishment.</w:t>
       </w:r>
     </w:p>
     <w:p>
@@ -11313,27 +10848,7 @@
           <w:sz w:val="23"/>
           <w:szCs w:val="23"/>
         </w:rPr>
-        <w:t xml:space="preserve">So, for our slow-moving example product, the forecast giving us a better score for the selected forecast accuracy metric is less fit for its purpose of driving replenishment to the stores and distribution </w:t>
-      </w:r>
-      <w:proofErr w:type="spellStart"/>
-      <w:r>
-        <w:rPr>
-          <w:rFonts w:ascii="Helvetica" w:hAnsi="Helvetica" w:cs="Helvetica"/>
-          <w:color w:val="666666"/>
-          <w:sz w:val="23"/>
-          <w:szCs w:val="23"/>
-        </w:rPr>
-        <w:t>centers</w:t>
-      </w:r>
-      <w:proofErr w:type="spellEnd"/>
-      <w:r>
-        <w:rPr>
-          <w:rFonts w:ascii="Helvetica" w:hAnsi="Helvetica" w:cs="Helvetica"/>
-          <w:color w:val="666666"/>
-          <w:sz w:val="23"/>
-          <w:szCs w:val="23"/>
-        </w:rPr>
-        <w:t xml:space="preserve"> than the forecast attaining a worse forecast accuracy score.</w:t>
+        <w:t>So, for our slow-moving example product, the forecast giving us a better score for the selected forecast accuracy metric is less fit for its purpose of driving replenishment to the stores and distribution centers than the forecast attaining a worse forecast accuracy score.</w:t>
       </w:r>
     </w:p>
     <w:p>
@@ -11780,47 +11295,7 @@
           <w:sz w:val="23"/>
           <w:szCs w:val="23"/>
         </w:rPr>
-        <w:t xml:space="preserve"> It is in general easier to attain a good forecast accuracy for large sales volumes. If a store only sells one or two units of an item per day, even a one-unit random variation in sales will result in a large percentage forecast error. By the same token, large volumes lend themselves to </w:t>
-      </w:r>
-      <w:proofErr w:type="spellStart"/>
-      <w:r>
-        <w:rPr>
-          <w:rFonts w:ascii="Helvetica" w:hAnsi="Helvetica" w:cs="Helvetica"/>
-          <w:color w:val="565656"/>
-          <w:sz w:val="23"/>
-          <w:szCs w:val="23"/>
-        </w:rPr>
-        <w:t>leveling</w:t>
-      </w:r>
-      <w:proofErr w:type="spellEnd"/>
-      <w:r>
-        <w:rPr>
-          <w:rFonts w:ascii="Helvetica" w:hAnsi="Helvetica" w:cs="Helvetica"/>
-          <w:color w:val="565656"/>
-          <w:sz w:val="23"/>
-          <w:szCs w:val="23"/>
-        </w:rPr>
-        <w:t xml:space="preserve"> out random variation. For example, if hundreds of people buy the same product, such as a 12 oz. Coke can, on a daily basis, even a bus load of tourists stopping by that store to pick up a can each will not have a significant impact on forecast accuracy. However, if the same tourists have on their way happened to receive a </w:t>
-      </w:r>
-      <w:proofErr w:type="spellStart"/>
-      <w:r>
-        <w:rPr>
-          <w:rFonts w:ascii="Helvetica" w:hAnsi="Helvetica" w:cs="Helvetica"/>
-          <w:color w:val="565656"/>
-          <w:sz w:val="23"/>
-          <w:szCs w:val="23"/>
-        </w:rPr>
-        <w:t>mouthwatering</w:t>
-      </w:r>
-      <w:proofErr w:type="spellEnd"/>
-      <w:r>
-        <w:rPr>
-          <w:rFonts w:ascii="Helvetica" w:hAnsi="Helvetica" w:cs="Helvetica"/>
-          <w:color w:val="565656"/>
-          <w:sz w:val="23"/>
-          <w:szCs w:val="23"/>
-        </w:rPr>
-        <w:t xml:space="preserve"> </w:t>
+        <w:t xml:space="preserve"> It is in general easier to attain a good forecast accuracy for large sales volumes. If a store only sells one or two units of an item per day, even a one-unit random variation in sales will result in a large percentage forecast error. By the same token, large volumes lend themselves to leveling out random variation. For example, if hundreds of people buy the same product, such as a 12 oz. Coke can, on a daily basis, even a bus load of tourists stopping by that store to pick up a can each will not have a significant impact on forecast accuracy. However, if the same tourists have on their way happened to receive a mouthwatering </w:t>
       </w:r>
       <w:r>
         <w:rPr>
@@ -12306,27 +11781,7 @@
           <w:sz w:val="23"/>
           <w:szCs w:val="23"/>
         </w:rPr>
-        <w:t xml:space="preserve">The need for predictable forecast </w:t>
-      </w:r>
-      <w:proofErr w:type="spellStart"/>
-      <w:r>
-        <w:rPr>
-          <w:rFonts w:ascii="Helvetica" w:hAnsi="Helvetica" w:cs="Helvetica"/>
-          <w:color w:val="565656"/>
-          <w:sz w:val="23"/>
-          <w:szCs w:val="23"/>
-        </w:rPr>
-        <w:t>behavior</w:t>
-      </w:r>
-      <w:proofErr w:type="spellEnd"/>
-      <w:r>
-        <w:rPr>
-          <w:rFonts w:ascii="Helvetica" w:hAnsi="Helvetica" w:cs="Helvetica"/>
-          <w:color w:val="565656"/>
-          <w:sz w:val="23"/>
-          <w:szCs w:val="23"/>
-        </w:rPr>
-        <w:t xml:space="preserve"> is also the reason why we apply extreme care when taking new forecasting methods, such as different machine learning algorithms into use. For example, when testing different variants of machine learning on promotion data, we discarded one approach that was on average slightly more accurate than some others, but significantly less robust and more difficult for the average demand planner to understand. Occasional extreme forecast errors can be very detrimental to your performance, when the planning process has been set up to tolerate a certain level of uncertainty. Furthermore, it reduces the demand planners’ confidence in the forecast calculations, which can significantly hurt work efficiency.</w:t>
+        <w:t>The need for predictable forecast behavior is also the reason why we apply extreme care when taking new forecasting methods, such as different machine learning algorithms into use. For example, when testing different variants of machine learning on promotion data, we discarded one approach that was on average slightly more accurate than some others, but significantly less robust and more difficult for the average demand planner to understand. Occasional extreme forecast errors can be very detrimental to your performance, when the planning process has been set up to tolerate a certain level of uncertainty. Furthermore, it reduces the demand planners’ confidence in the forecast calculations, which can significantly hurt work efficiency.</w:t>
       </w:r>
     </w:p>
     <w:p>
@@ -12421,27 +11876,7 @@
           <w:szCs w:val="23"/>
         </w:rPr>
         <w:lastRenderedPageBreak/>
-        <w:t xml:space="preserve">In very weather-dependent businesses, such as winter sports gear, our recommendation is to make a business decision concerning what inventory levels to go for. For high-margin items, the business impact of losing sales due to stock-outs is usually worse than the impact of needing to resort to clearance sales to get rid of excess stock, which is why it may make sense to plan in accordance with </w:t>
-      </w:r>
-      <w:proofErr w:type="spellStart"/>
-      <w:r>
-        <w:rPr>
-          <w:rFonts w:ascii="Helvetica" w:hAnsi="Helvetica" w:cs="Helvetica"/>
-          <w:color w:val="565656"/>
-          <w:sz w:val="23"/>
-          <w:szCs w:val="23"/>
-        </w:rPr>
-        <w:t>favorable</w:t>
-      </w:r>
-      <w:proofErr w:type="spellEnd"/>
-      <w:r>
-        <w:rPr>
-          <w:rFonts w:ascii="Helvetica" w:hAnsi="Helvetica" w:cs="Helvetica"/>
-          <w:color w:val="565656"/>
-          <w:sz w:val="23"/>
-          <w:szCs w:val="23"/>
-        </w:rPr>
-        <w:t xml:space="preserve"> weather. For low-margin items, rebates may quickly turn products unprofitable, why it may be wiser to have a more cautious inventory plan.</w:t>
+        <w:t>In very weather-dependent businesses, such as winter sports gear, our recommendation is to make a business decision concerning what inventory levels to go for. For high-margin items, the business impact of losing sales due to stock-outs is usually worse than the impact of needing to resort to clearance sales to get rid of excess stock, which is why it may make sense to plan in accordance with favorable weather. For low-margin items, rebates may quickly turn products unprofitable, why it may be wiser to have a more cautious inventory plan.</w:t>
       </w:r>
     </w:p>
     <w:p>
@@ -12532,47 +11967,7 @@
           <w:sz w:val="23"/>
           <w:szCs w:val="23"/>
         </w:rPr>
-        <w:t xml:space="preserve">In any case, setting your operations up so that final decisions on where to position stock are made as late as possible allow for collecting more information and improving forecast accuracy. In practice, this can mean holding back a proportion of inventory at your distribution </w:t>
-      </w:r>
-      <w:proofErr w:type="spellStart"/>
-      <w:r>
-        <w:rPr>
-          <w:rFonts w:ascii="Helvetica" w:hAnsi="Helvetica" w:cs="Helvetica"/>
-          <w:color w:val="565656"/>
-          <w:sz w:val="23"/>
-          <w:szCs w:val="23"/>
-        </w:rPr>
-        <w:t>centers</w:t>
-      </w:r>
-      <w:proofErr w:type="spellEnd"/>
-      <w:r>
-        <w:rPr>
-          <w:rFonts w:ascii="Helvetica" w:hAnsi="Helvetica" w:cs="Helvetica"/>
-          <w:color w:val="565656"/>
-          <w:sz w:val="23"/>
-          <w:szCs w:val="23"/>
-        </w:rPr>
-        <w:t xml:space="preserve"> to be allocated to the regions that have the most </w:t>
-      </w:r>
-      <w:proofErr w:type="spellStart"/>
-      <w:r>
-        <w:rPr>
-          <w:rFonts w:ascii="Helvetica" w:hAnsi="Helvetica" w:cs="Helvetica"/>
-          <w:color w:val="565656"/>
-          <w:sz w:val="23"/>
-          <w:szCs w:val="23"/>
-        </w:rPr>
-        <w:t>favorable</w:t>
-      </w:r>
-      <w:proofErr w:type="spellEnd"/>
-      <w:r>
-        <w:rPr>
-          <w:rFonts w:ascii="Helvetica" w:hAnsi="Helvetica" w:cs="Helvetica"/>
-          <w:color w:val="565656"/>
-          <w:sz w:val="23"/>
-          <w:szCs w:val="23"/>
-        </w:rPr>
-        <w:t xml:space="preserve"> conditions and the best chance of selling the goods at full price. (You can read more about </w:t>
+        <w:t>In any case, setting your operations up so that final decisions on where to position stock are made as late as possible allow for collecting more information and improving forecast accuracy. In practice, this can mean holding back a proportion of inventory at your distribution centers to be allocated to the regions that have the most favorable conditions and the best chance of selling the goods at full price. (You can read more about </w:t>
       </w:r>
       <w:hyperlink r:id="rId99" w:history="1">
         <w:r>
@@ -12637,27 +12032,7 @@
           <w:sz w:val="23"/>
           <w:szCs w:val="23"/>
         </w:rPr>
-        <w:t xml:space="preserve">Depending on the chosen metric, level of aggregation and forecasting horizon, you can get very different results on forecast accuracy for the exact same data set. To be able to </w:t>
-      </w:r>
-      <w:proofErr w:type="spellStart"/>
-      <w:r>
-        <w:rPr>
-          <w:rFonts w:ascii="Helvetica" w:hAnsi="Helvetica" w:cs="Helvetica"/>
-          <w:color w:val="565656"/>
-          <w:sz w:val="23"/>
-          <w:szCs w:val="23"/>
-        </w:rPr>
-        <w:t>analyze</w:t>
-      </w:r>
-      <w:proofErr w:type="spellEnd"/>
-      <w:r>
-        <w:rPr>
-          <w:rFonts w:ascii="Helvetica" w:hAnsi="Helvetica" w:cs="Helvetica"/>
-          <w:color w:val="565656"/>
-          <w:sz w:val="23"/>
-          <w:szCs w:val="23"/>
-        </w:rPr>
-        <w:t xml:space="preserve"> forecasts and track the development of forecasts accuracy over time, it is necessary to understand the basic characteristics of the most commonly used forecast accuracy metrics.</w:t>
+        <w:t>Depending on the chosen metric, level of aggregation and forecasting horizon, you can get very different results on forecast accuracy for the exact same data set. To be able to analyze forecasts and track the development of forecasts accuracy over time, it is necessary to understand the basic characteristics of the most commonly used forecast accuracy metrics.</w:t>
       </w:r>
     </w:p>
     <w:p>
@@ -12814,27 +12189,7 @@
           <w:sz w:val="23"/>
           <w:szCs w:val="23"/>
         </w:rPr>
-        <w:t xml:space="preserve">In many cases it is useful to know if demand is systematically over- or under-estimated. For example, even if a slight forecast bias would not have notable effect on store replenishment, it can lead to over- or under-supply at the central warehouse or distribution </w:t>
-      </w:r>
-      <w:proofErr w:type="spellStart"/>
-      <w:r>
-        <w:rPr>
-          <w:rFonts w:ascii="Helvetica" w:hAnsi="Helvetica" w:cs="Helvetica"/>
-          <w:color w:val="565656"/>
-          <w:sz w:val="23"/>
-          <w:szCs w:val="23"/>
-        </w:rPr>
-        <w:t>centers</w:t>
-      </w:r>
-      <w:proofErr w:type="spellEnd"/>
-      <w:r>
-        <w:rPr>
-          <w:rFonts w:ascii="Helvetica" w:hAnsi="Helvetica" w:cs="Helvetica"/>
-          <w:color w:val="565656"/>
-          <w:sz w:val="23"/>
-          <w:szCs w:val="23"/>
-        </w:rPr>
-        <w:t xml:space="preserve"> if this kind of systematic error concerns many stores.</w:t>
+        <w:t>In many cases it is useful to know if demand is systematically over- or under-estimated. For example, even if a slight forecast bias would not have notable effect on store replenishment, it can lead to over- or under-supply at the central warehouse or distribution centers if this kind of systematic error concerns many stores.</w:t>
       </w:r>
     </w:p>
     <w:p>
@@ -13577,27 +12932,7 @@
           <w:sz w:val="23"/>
           <w:szCs w:val="23"/>
         </w:rPr>
-        <w:t xml:space="preserve">For example, when assessing forecast quality from a store replenishment perspective, one could easily argue that the low forecast error of 3% on the aggregated level would in this case be quite misleading. However, if the forecast is used for business decisions on a more aggregated level, such as planning picking resources at a distribution </w:t>
-      </w:r>
-      <w:proofErr w:type="spellStart"/>
-      <w:r>
-        <w:rPr>
-          <w:rFonts w:ascii="Helvetica" w:hAnsi="Helvetica" w:cs="Helvetica"/>
-          <w:color w:val="565656"/>
-          <w:sz w:val="23"/>
-          <w:szCs w:val="23"/>
-        </w:rPr>
-        <w:t>center</w:t>
-      </w:r>
-      <w:proofErr w:type="spellEnd"/>
-      <w:r>
-        <w:rPr>
-          <w:rFonts w:ascii="Helvetica" w:hAnsi="Helvetica" w:cs="Helvetica"/>
-          <w:color w:val="565656"/>
-          <w:sz w:val="23"/>
-          <w:szCs w:val="23"/>
-        </w:rPr>
-        <w:t>, the lower forecast error of 3% may be perfectly relevant.</w:t>
+        <w:t>For example, when assessing forecast quality from a store replenishment perspective, one could easily argue that the low forecast error of 3% on the aggregated level would in this case be quite misleading. However, if the forecast is used for business decisions on a more aggregated level, such as planning picking resources at a distribution center, the lower forecast error of 3% may be perfectly relevant.</w:t>
       </w:r>
     </w:p>
     <w:p>
@@ -14410,47 +13745,7 @@
           <w:sz w:val="23"/>
           <w:szCs w:val="23"/>
         </w:rPr>
-        <w:t xml:space="preserve">A good example is store replenishment and inventory management at the supplying distribution </w:t>
-      </w:r>
-      <w:proofErr w:type="spellStart"/>
-      <w:r>
-        <w:rPr>
-          <w:rFonts w:ascii="Helvetica" w:hAnsi="Helvetica" w:cs="Helvetica"/>
-          <w:color w:val="565656"/>
-          <w:sz w:val="23"/>
-          <w:szCs w:val="23"/>
-        </w:rPr>
-        <w:t>center</w:t>
-      </w:r>
-      <w:proofErr w:type="spellEnd"/>
-      <w:r>
-        <w:rPr>
-          <w:rFonts w:ascii="Helvetica" w:hAnsi="Helvetica" w:cs="Helvetica"/>
-          <w:color w:val="565656"/>
-          <w:sz w:val="23"/>
-          <w:szCs w:val="23"/>
-        </w:rPr>
-        <w:t xml:space="preserve">. Our recommendation is to use the same forecast that drives store replenishment translated into projected store orders to drive inventory management at the distribution </w:t>
-      </w:r>
-      <w:proofErr w:type="spellStart"/>
-      <w:r>
-        <w:rPr>
-          <w:rFonts w:ascii="Helvetica" w:hAnsi="Helvetica" w:cs="Helvetica"/>
-          <w:color w:val="565656"/>
-          <w:sz w:val="23"/>
-          <w:szCs w:val="23"/>
-        </w:rPr>
-        <w:t>center</w:t>
-      </w:r>
-      <w:proofErr w:type="spellEnd"/>
-      <w:r>
-        <w:rPr>
-          <w:rFonts w:ascii="Helvetica" w:hAnsi="Helvetica" w:cs="Helvetica"/>
-          <w:color w:val="565656"/>
-          <w:sz w:val="23"/>
-          <w:szCs w:val="23"/>
-        </w:rPr>
-        <w:t xml:space="preserve"> (DC). In this way, changes in the stores’ inventory parameters, replenishment schedules as well as planned changes in the stores’ stock positions, caused for example by the need to build stock in stores to prepare for a promotion or in association with a product launch, are immediately reflected in the DC’s order forecast.</w:t>
+        <w:t>A good example is store replenishment and inventory management at the supplying distribution center. Our recommendation is to use the same forecast that drives store replenishment translated into projected store orders to drive inventory management at the distribution center (DC). In this way, changes in the stores’ inventory parameters, replenishment schedules as well as planned changes in the stores’ stock positions, caused for example by the need to build stock in stores to prepare for a promotion or in association with a product launch, are immediately reflected in the DC’s order forecast.</w:t>
       </w:r>
     </w:p>
     <w:p>
@@ -15248,23 +14543,7 @@
           <w:rFonts w:ascii="Arial" w:hAnsi="Arial" w:cs="Arial"/>
           <w:color w:val="000000"/>
         </w:rPr>
-        <w:t>Make to stock (MTS) is a traditional production strategy that is used by businesses to match production and inventory with consumer demand forecasts. The</w:t>
-      </w:r>
-      <w:proofErr w:type="gramStart"/>
-      <w:r>
-        <w:rPr>
-          <w:rFonts w:ascii="Arial" w:hAnsi="Arial" w:cs="Arial"/>
-          <w:color w:val="000000"/>
-        </w:rPr>
-        <w:t>  MTS</w:t>
-      </w:r>
-      <w:proofErr w:type="gramEnd"/>
-      <w:r>
-        <w:rPr>
-          <w:rFonts w:ascii="Arial" w:hAnsi="Arial" w:cs="Arial"/>
-          <w:color w:val="000000"/>
-        </w:rPr>
-        <w:t xml:space="preserve"> method requires an accurate forecast of demand in order to determine how much stock should be produced. If demand for the product can be accurately forecasted, the MTS strategy is an efficient choice for production.</w:t>
+        <w:t>Make to stock (MTS) is a traditional production strategy that is used by businesses to match production and inventory with consumer demand forecasts. The  MTS method requires an accurate forecast of demand in order to determine how much stock should be produced. If demand for the product can be accurately forecasted, the MTS strategy is an efficient choice for production.</w:t>
       </w:r>
     </w:p>
     <w:p>
@@ -15303,31 +14582,7 @@
           <w:sz w:val="18"/>
           <w:szCs w:val="33"/>
         </w:rPr>
-        <w:t xml:space="preserve">BREAKING DOWN 'Make </w:t>
-      </w:r>
-      <w:proofErr w:type="gramStart"/>
-      <w:r>
-        <w:rPr>
-          <w:rFonts w:ascii="Arial" w:hAnsi="Arial" w:cs="Arial"/>
-          <w:b w:val="0"/>
-          <w:bCs w:val="0"/>
-          <w:color w:val="362F2D"/>
-          <w:sz w:val="18"/>
-          <w:szCs w:val="33"/>
-        </w:rPr>
-        <w:t>To</w:t>
-      </w:r>
-      <w:proofErr w:type="gramEnd"/>
-      <w:r>
-        <w:rPr>
-          <w:rFonts w:ascii="Arial" w:hAnsi="Arial" w:cs="Arial"/>
-          <w:b w:val="0"/>
-          <w:bCs w:val="0"/>
-          <w:color w:val="362F2D"/>
-          <w:sz w:val="18"/>
-          <w:szCs w:val="33"/>
-        </w:rPr>
-        <w:t xml:space="preserve"> Stock - MTS'</w:t>
+        <w:t>BREAKING DOWN 'Make To Stock - MTS'</w:t>
       </w:r>
     </w:p>
     <w:p>
@@ -15343,23 +14598,7 @@
           <w:rFonts w:ascii="Arial" w:hAnsi="Arial" w:cs="Arial"/>
           <w:color w:val="000000"/>
         </w:rPr>
-        <w:t xml:space="preserve">The effectiveness of </w:t>
-      </w:r>
-      <w:proofErr w:type="gramStart"/>
-      <w:r>
-        <w:rPr>
-          <w:rFonts w:ascii="Arial" w:hAnsi="Arial" w:cs="Arial"/>
-          <w:color w:val="000000"/>
-        </w:rPr>
-        <w:t>an</w:t>
-      </w:r>
-      <w:proofErr w:type="gramEnd"/>
-      <w:r>
-        <w:rPr>
-          <w:rFonts w:ascii="Arial" w:hAnsi="Arial" w:cs="Arial"/>
-          <w:color w:val="000000"/>
-        </w:rPr>
-        <w:t xml:space="preserve"> make to stock (MTS) strategy is completely reliant on the ability of a company to predict the future demand of its customers. This becomes increasingly challenging when a company operates in an industry with cyclical sales cycles or </w:t>
+        <w:t>The effectiveness of an make to stock (MTS) strategy is completely reliant on the ability of a company to predict the future demand of its customers. This becomes increasingly challenging when a company operates in an industry with cyclical sales cycles or </w:t>
       </w:r>
       <w:hyperlink r:id="rId102" w:history="1">
         <w:r>
@@ -15401,23 +14640,7 @@
           <w:rFonts w:ascii="Arial" w:hAnsi="Arial" w:cs="Arial"/>
           <w:color w:val="000000"/>
         </w:rPr>
-        <w:t xml:space="preserve">Therefore, the main drawback to the MTS method of production is that inaccurate forecasts will lead to losses, stemming from excess inventory or </w:t>
-      </w:r>
-      <w:proofErr w:type="spellStart"/>
-      <w:r>
-        <w:rPr>
-          <w:rFonts w:ascii="Arial" w:hAnsi="Arial" w:cs="Arial"/>
-          <w:color w:val="000000"/>
-        </w:rPr>
-        <w:t>stockouts</w:t>
-      </w:r>
-      <w:proofErr w:type="spellEnd"/>
-      <w:r>
-        <w:rPr>
-          <w:rFonts w:ascii="Arial" w:hAnsi="Arial" w:cs="Arial"/>
-          <w:color w:val="000000"/>
-        </w:rPr>
-        <w:t>. Common alternative production strategies that avoid this downside include </w:t>
+        <w:t>Therefore, the main drawback to the MTS method of production is that inaccurate forecasts will lead to losses, stemming from excess inventory or stockouts. Common alternative production strategies that avoid this downside include </w:t>
       </w:r>
       <w:hyperlink r:id="rId103" w:history="1">
         <w:r>
@@ -15508,39 +14731,7 @@
           <w:rFonts w:ascii="Arial" w:hAnsi="Arial" w:cs="Arial"/>
           <w:color w:val="000000"/>
         </w:rPr>
-        <w:t xml:space="preserve">Using the MTS production method, a manufacturing company looks back at its previous years and surmises, based on past </w:t>
-      </w:r>
-      <w:proofErr w:type="gramStart"/>
-      <w:r>
-        <w:rPr>
-          <w:rFonts w:ascii="Arial" w:hAnsi="Arial" w:cs="Arial"/>
-          <w:color w:val="000000"/>
-        </w:rPr>
-        <w:t>data, that</w:t>
-      </w:r>
-      <w:proofErr w:type="gramEnd"/>
-      <w:r>
-        <w:rPr>
-          <w:rFonts w:ascii="Arial" w:hAnsi="Arial" w:cs="Arial"/>
-          <w:color w:val="000000"/>
-        </w:rPr>
-        <w:t xml:space="preserve"> demand will increase by 40% in the fourth quarter versus the third quarter. To prepare, the manufacturer produces 40% more of its products in July, August and September to meet the demand forecasts of the fourth quarter. Additionally, during the fourth quarter, the manufacturing company looks at past numbers to see how much demand will decline from the end of the year to the first quarter of the </w:t>
-      </w:r>
-      <w:proofErr w:type="gramStart"/>
-      <w:r>
-        <w:rPr>
-          <w:rFonts w:ascii="Arial" w:hAnsi="Arial" w:cs="Arial"/>
-          <w:color w:val="000000"/>
-        </w:rPr>
-        <w:t>new year</w:t>
-      </w:r>
-      <w:proofErr w:type="gramEnd"/>
-      <w:r>
-        <w:rPr>
-          <w:rFonts w:ascii="Arial" w:hAnsi="Arial" w:cs="Arial"/>
-          <w:color w:val="000000"/>
-        </w:rPr>
-        <w:t>, reducing production accordingly.</w:t>
+        <w:t>Using the MTS production method, a manufacturing company looks back at its previous years and surmises, based on past data, that demand will increase by 40% in the fourth quarter versus the third quarter. To prepare, the manufacturer produces 40% more of its products in July, August and September to meet the demand forecasts of the fourth quarter. Additionally, during the fourth quarter, the manufacturing company looks at past numbers to see how much demand will decline from the end of the year to the first quarter of the new year, reducing production accordingly.</w:t>
       </w:r>
     </w:p>
     <w:p>
@@ -15704,9 +14895,26 @@
           <w:szCs w:val="17"/>
           <w:shd w:val="clear" w:color="auto" w:fill="FFFFFF"/>
         </w:rPr>
-        <w:t xml:space="preserve">In MTS (Make to Stock), products are manufactured based on demand forecasts. Since accuracy of the forecasts will prevent excess inventory and opportunity loss due to </w:t>
-      </w:r>
-      <w:proofErr w:type="spellStart"/>
+        <w:t>In MTS (Make to Stock), products are manufactured based on demand forecasts. Since accuracy of the forecasts will prevent excess inventory and opportunity loss due to stockout, the issue here is how to forecast demands accurately.</w:t>
+      </w:r>
+      <w:r>
+        <w:rPr>
+          <w:rFonts w:ascii="Verdana" w:hAnsi="Verdana"/>
+          <w:color w:val="666666"/>
+          <w:sz w:val="17"/>
+          <w:szCs w:val="17"/>
+        </w:rPr>
+        <w:br/>
+      </w:r>
+      <w:r>
+        <w:rPr>
+          <w:rFonts w:ascii="Verdana" w:hAnsi="Verdana"/>
+          <w:color w:val="666666"/>
+          <w:sz w:val="17"/>
+          <w:szCs w:val="17"/>
+        </w:rPr>
+        <w:br/>
+      </w:r>
       <w:r>
         <w:rPr>
           <w:rFonts w:ascii="Verdana" w:hAnsi="Verdana"/>
@@ -15715,68 +14923,7 @@
           <w:szCs w:val="17"/>
           <w:shd w:val="clear" w:color="auto" w:fill="FFFFFF"/>
         </w:rPr>
-        <w:t>stockout</w:t>
-      </w:r>
-      <w:proofErr w:type="spellEnd"/>
-      <w:r>
-        <w:rPr>
-          <w:rFonts w:ascii="Verdana" w:hAnsi="Verdana"/>
-          <w:color w:val="666666"/>
-          <w:sz w:val="17"/>
-          <w:szCs w:val="17"/>
-          <w:shd w:val="clear" w:color="auto" w:fill="FFFFFF"/>
-        </w:rPr>
-        <w:t>, the issue here is how to forecast demands accurately.</w:t>
-      </w:r>
-      <w:r>
-        <w:rPr>
-          <w:rFonts w:ascii="Verdana" w:hAnsi="Verdana"/>
-          <w:color w:val="666666"/>
-          <w:sz w:val="17"/>
-          <w:szCs w:val="17"/>
-        </w:rPr>
-        <w:br/>
-      </w:r>
-      <w:r>
-        <w:rPr>
-          <w:rFonts w:ascii="Verdana" w:hAnsi="Verdana"/>
-          <w:color w:val="666666"/>
-          <w:sz w:val="17"/>
-          <w:szCs w:val="17"/>
-        </w:rPr>
-        <w:br/>
-      </w:r>
-      <w:r>
-        <w:rPr>
-          <w:rFonts w:ascii="Verdana" w:hAnsi="Verdana"/>
-          <w:color w:val="666666"/>
-          <w:sz w:val="17"/>
-          <w:szCs w:val="17"/>
-          <w:shd w:val="clear" w:color="auto" w:fill="FFFFFF"/>
-        </w:rPr>
-        <w:t xml:space="preserve">MTS (Make to Stock) literally means to manufacture products for stock based on demand forecasts, which can be regarded as push-type production. MTS has been required to prevent opportunity loss due to </w:t>
-      </w:r>
-      <w:proofErr w:type="spellStart"/>
-      <w:r>
-        <w:rPr>
-          <w:rFonts w:ascii="Verdana" w:hAnsi="Verdana"/>
-          <w:color w:val="666666"/>
-          <w:sz w:val="17"/>
-          <w:szCs w:val="17"/>
-          <w:shd w:val="clear" w:color="auto" w:fill="FFFFFF"/>
-        </w:rPr>
-        <w:t>stockout</w:t>
-      </w:r>
-      <w:proofErr w:type="spellEnd"/>
-      <w:r>
-        <w:rPr>
-          <w:rFonts w:ascii="Verdana" w:hAnsi="Verdana"/>
-          <w:color w:val="666666"/>
-          <w:sz w:val="17"/>
-          <w:szCs w:val="17"/>
-          <w:shd w:val="clear" w:color="auto" w:fill="FFFFFF"/>
-        </w:rPr>
-        <w:t xml:space="preserve"> and minimize excess inventory using accurate forecasts. In the industrialized society of mass production and mass marketing, this forecast mass production urged standardization and efficient business management such as cost reduction.</w:t>
+        <w:t>MTS (Make to Stock) literally means to manufacture products for stock based on demand forecasts, which can be regarded as push-type production. MTS has been required to prevent opportunity loss due to stockout and minimize excess inventory using accurate forecasts. In the industrialized society of mass production and mass marketing, this forecast mass production urged standardization and efficient business management such as cost reduction.</w:t>
       </w:r>
       <w:r>
         <w:rPr>
@@ -15951,7 +15098,6 @@
         </w:rPr>
         <w:t>" by </w:t>
       </w:r>
-      <w:proofErr w:type="spellStart"/>
       <w:r>
         <w:rPr>
           <w:rFonts w:ascii="Verdana" w:hAnsi="Verdana"/>
@@ -15964,39 +15110,8 @@
           <w:szCs w:val="17"/>
           <w:shd w:val="clear" w:color="auto" w:fill="FFFFFF"/>
         </w:rPr>
-        <w:t>Zenjiro</w:t>
-      </w:r>
-      <w:proofErr w:type="spellEnd"/>
-      <w:r>
-        <w:rPr>
-          <w:rFonts w:ascii="Verdana" w:hAnsi="Verdana"/>
-          <w:b/>
-          <w:bCs/>
-          <w:i/>
-          <w:iCs/>
-          <w:color w:val="666666"/>
-          <w:sz w:val="17"/>
-          <w:szCs w:val="17"/>
-          <w:shd w:val="clear" w:color="auto" w:fill="FFFFFF"/>
-        </w:rPr>
-        <w:t xml:space="preserve"> </w:t>
-      </w:r>
-      <w:proofErr w:type="spellStart"/>
-      <w:r>
-        <w:rPr>
-          <w:rFonts w:ascii="Verdana" w:hAnsi="Verdana"/>
-          <w:b/>
-          <w:bCs/>
-          <w:i/>
-          <w:iCs/>
-          <w:color w:val="666666"/>
-          <w:sz w:val="17"/>
-          <w:szCs w:val="17"/>
-          <w:shd w:val="clear" w:color="auto" w:fill="FFFFFF"/>
-        </w:rPr>
-        <w:t>Imaoka</w:t>
-      </w:r>
-      <w:proofErr w:type="spellEnd"/>
+        <w:t>Zenjiro Imaoka</w:t>
+      </w:r>
       <w:r>
         <w:rPr>
           <w:rFonts w:ascii="Verdana" w:hAnsi="Verdana"/>
@@ -16059,29 +15174,7 @@
           <w:szCs w:val="44"/>
           <w:highlight w:val="yellow"/>
         </w:rPr>
-        <w:t xml:space="preserve">Make-to-order vs make-to-stock: implications for your ERP </w:t>
-      </w:r>
-      <w:proofErr w:type="gramStart"/>
-      <w:r>
-        <w:rPr>
-          <w:rFonts w:ascii="Lato" w:hAnsi="Lato"/>
-          <w:color w:val="B00707"/>
-          <w:sz w:val="24"/>
-          <w:szCs w:val="44"/>
-          <w:highlight w:val="yellow"/>
-        </w:rPr>
-        <w:t>system  --</w:t>
-      </w:r>
-      <w:proofErr w:type="gramEnd"/>
-      <w:r>
-        <w:rPr>
-          <w:rFonts w:ascii="Lato" w:hAnsi="Lato"/>
-          <w:color w:val="B00707"/>
-          <w:sz w:val="24"/>
-          <w:szCs w:val="44"/>
-          <w:highlight w:val="yellow"/>
-        </w:rPr>
-        <w:t xml:space="preserve"> </w:t>
+        <w:t xml:space="preserve">Make-to-order vs make-to-stock: implications for your ERP system  -- </w:t>
       </w:r>
       <w:r>
         <w:rPr>
@@ -16148,7 +15241,6 @@
           <w:szCs w:val="21"/>
         </w:rPr>
       </w:pPr>
-      <w:proofErr w:type="gramStart"/>
       <w:r>
         <w:rPr>
           <w:rFonts w:ascii="Arial" w:hAnsi="Arial" w:cs="Arial"/>
@@ -16158,19 +15250,7 @@
           <w:highlight w:val="yellow"/>
           <w:shd w:val="clear" w:color="auto" w:fill="ECECEC"/>
         </w:rPr>
-        <w:t>make</w:t>
-      </w:r>
-      <w:proofErr w:type="gramEnd"/>
-      <w:r>
-        <w:rPr>
-          <w:rFonts w:ascii="Arial" w:hAnsi="Arial" w:cs="Arial"/>
-          <w:color w:val="FF0000"/>
-          <w:sz w:val="32"/>
-          <w:szCs w:val="21"/>
-          <w:highlight w:val="yellow"/>
-          <w:shd w:val="clear" w:color="auto" w:fill="ECECEC"/>
-        </w:rPr>
-        <w:t xml:space="preserve"> to stock (MTS)</w:t>
+        <w:t>make to stock (MTS)</w:t>
       </w:r>
       <w:r>
         <w:rPr>
@@ -16388,25 +15468,7 @@
           <w:szCs w:val="27"/>
         </w:rPr>
         <w:lastRenderedPageBreak/>
-        <w:t xml:space="preserve">capacity. You can change your master schedules by changing master schedule dates and increasing or decreasing master schedule quantities. You can change your available capacity by adding or removing shifts, using overtime or subcontracted </w:t>
-      </w:r>
-      <w:proofErr w:type="spellStart"/>
-      <w:r>
-        <w:rPr>
-          <w:color w:val="000000"/>
-          <w:sz w:val="27"/>
-          <w:szCs w:val="27"/>
-        </w:rPr>
-        <w:t>labor</w:t>
-      </w:r>
-      <w:proofErr w:type="spellEnd"/>
-      <w:r>
-        <w:rPr>
-          <w:color w:val="000000"/>
-          <w:sz w:val="27"/>
-          <w:szCs w:val="27"/>
-        </w:rPr>
-        <w:t>, and adding or removing machines.</w:t>
+        <w:t>capacity. You can change your master schedules by changing master schedule dates and increasing or decreasing master schedule quantities. You can change your available capacity by adding or removing shifts, using overtime or subcontracted labor, and adding or removing machines.</w:t>
       </w:r>
     </w:p>
     <w:p>
@@ -17245,9 +16307,27 @@
           <w:szCs w:val="20"/>
         </w:rPr>
         <w:br/>
-        <w:t xml:space="preserve">It also causes a </w:t>
-      </w:r>
-      <w:proofErr w:type="spellStart"/>
+        <w:t xml:space="preserve">It also causes a buildup of queues on the shop floor. Since jobs have to wait to be processed, actual lead times increase, causing ship dates to be missed. As lead times increase, forecast accuracy over the lead-time diminishes because forecasts are more accurate for shorter periods than for longer ones. Thus, overstated master production schedules lead to missed due dates and other problems. </w:t>
+      </w:r>
+      <w:r>
+        <w:rPr>
+          <w:rFonts w:ascii="Lucida Sans Unicode" w:hAnsi="Lucida Sans Unicode" w:cs="Lucida Sans Unicode"/>
+          <w:color w:val="FF0000"/>
+          <w:sz w:val="20"/>
+          <w:szCs w:val="20"/>
+          <w:highlight w:val="yellow"/>
+        </w:rPr>
+        <w:t>Validating the MPS with respect to capacity is an extremely important step in MRP.</w:t>
+      </w:r>
+      <w:r>
+        <w:rPr>
+          <w:rFonts w:ascii="Lucida Sans Unicode" w:hAnsi="Lucida Sans Unicode" w:cs="Lucida Sans Unicode"/>
+          <w:color w:val="FF0000"/>
+          <w:sz w:val="20"/>
+          <w:szCs w:val="20"/>
+        </w:rPr>
+        <w:t> </w:t>
+      </w:r>
       <w:r>
         <w:rPr>
           <w:rFonts w:ascii="Lucida Sans Unicode" w:hAnsi="Lucida Sans Unicode" w:cs="Lucida Sans Unicode"/>
@@ -17255,9 +16335,8 @@
           <w:sz w:val="20"/>
           <w:szCs w:val="20"/>
         </w:rPr>
-        <w:t>buildup</w:t>
-      </w:r>
-      <w:proofErr w:type="spellEnd"/>
+        <w:br/>
+      </w:r>
       <w:r>
         <w:rPr>
           <w:rFonts w:ascii="Lucida Sans Unicode" w:hAnsi="Lucida Sans Unicode" w:cs="Lucida Sans Unicode"/>
@@ -17265,17 +16344,31 @@
           <w:sz w:val="20"/>
           <w:szCs w:val="20"/>
         </w:rPr>
-        <w:t xml:space="preserve"> of queues on the shop floor. Since jobs have to wait to be processed, actual lead times increase, causing ship dates to be missed. As lead times increase, forecast accuracy over the lead-time diminishes because forecasts are more accurate for shorter periods than for longer ones. Thus, overstated master production schedules lead to missed due dates and other problems. </w:t>
-      </w:r>
+        <w:lastRenderedPageBreak/>
+        <w:br/>
+        <w:t>This validation exercise has been termed rough cut capacity planning (RCCP).</w:t>
+      </w:r>
+    </w:p>
+    <w:p>
+      <w:pPr>
+        <w:pStyle w:val="NormalWeb"/>
+        <w:shd w:val="clear" w:color="auto" w:fill="FFFFFF"/>
+        <w:spacing w:before="0" w:beforeAutospacing="0" w:after="0" w:afterAutospacing="0" w:line="396" w:lineRule="atLeast"/>
+        <w:rPr>
+          <w:rFonts w:ascii="Lucida Sans Unicode" w:hAnsi="Lucida Sans Unicode" w:cs="Lucida Sans Unicode"/>
+          <w:color w:val="333333"/>
+          <w:sz w:val="20"/>
+          <w:szCs w:val="20"/>
+        </w:rPr>
+      </w:pPr>
       <w:r>
         <w:rPr>
           <w:rFonts w:ascii="Lucida Sans Unicode" w:hAnsi="Lucida Sans Unicode" w:cs="Lucida Sans Unicode"/>
           <w:color w:val="FF0000"/>
           <w:sz w:val="20"/>
           <w:szCs w:val="20"/>
-          <w:highlight w:val="yellow"/>
-        </w:rPr>
-        <w:t>Validating the MPS with respect to capacity is an extremely important step in MRP.</w:t>
+        </w:rPr>
+        <w:br/>
       </w:r>
       <w:r>
         <w:rPr>
@@ -17284,7 +16377,8 @@
           <w:sz w:val="20"/>
           <w:szCs w:val="20"/>
         </w:rPr>
-        <w:t> </w:t>
+        <w:br/>
+        <w:t>Rough-cut capacity planning</w:t>
       </w:r>
       <w:r>
         <w:rPr>
@@ -17293,99 +16387,7 @@
           <w:sz w:val="20"/>
           <w:szCs w:val="20"/>
         </w:rPr>
-        <w:br/>
-      </w:r>
-      <w:r>
-        <w:rPr>
-          <w:rFonts w:ascii="Lucida Sans Unicode" w:hAnsi="Lucida Sans Unicode" w:cs="Lucida Sans Unicode"/>
-          <w:color w:val="333333"/>
-          <w:sz w:val="20"/>
-          <w:szCs w:val="20"/>
-        </w:rPr>
-        <w:lastRenderedPageBreak/>
-        <w:br/>
-        <w:t>This validation exercise has been termed rough cut capacity planning (RCCP).</w:t>
-      </w:r>
-    </w:p>
-    <w:p>
-      <w:pPr>
-        <w:pStyle w:val="NormalWeb"/>
-        <w:shd w:val="clear" w:color="auto" w:fill="FFFFFF"/>
-        <w:spacing w:before="0" w:beforeAutospacing="0" w:after="0" w:afterAutospacing="0" w:line="396" w:lineRule="atLeast"/>
-        <w:rPr>
-          <w:rFonts w:ascii="Lucida Sans Unicode" w:hAnsi="Lucida Sans Unicode" w:cs="Lucida Sans Unicode"/>
-          <w:color w:val="333333"/>
-          <w:sz w:val="20"/>
-          <w:szCs w:val="20"/>
-        </w:rPr>
-      </w:pPr>
-      <w:r>
-        <w:rPr>
-          <w:rFonts w:ascii="Lucida Sans Unicode" w:hAnsi="Lucida Sans Unicode" w:cs="Lucida Sans Unicode"/>
-          <w:color w:val="FF0000"/>
-          <w:sz w:val="20"/>
-          <w:szCs w:val="20"/>
-        </w:rPr>
-        <w:br/>
-      </w:r>
-      <w:r>
-        <w:rPr>
-          <w:rFonts w:ascii="Lucida Sans Unicode" w:hAnsi="Lucida Sans Unicode" w:cs="Lucida Sans Unicode"/>
-          <w:color w:val="FF0000"/>
-          <w:sz w:val="20"/>
-          <w:szCs w:val="20"/>
-        </w:rPr>
-        <w:br/>
-        <w:t>Rough-cut capacity planning</w:t>
-      </w:r>
-      <w:r>
-        <w:rPr>
-          <w:rFonts w:ascii="Lucida Sans Unicode" w:hAnsi="Lucida Sans Unicode" w:cs="Lucida Sans Unicode"/>
-          <w:color w:val="333333"/>
-          <w:sz w:val="20"/>
-          <w:szCs w:val="20"/>
-        </w:rPr>
-        <w:t xml:space="preserve"> checks whether critical resources are available to support the preliminary master production schedules. Critical resources include bottleneck operations, </w:t>
-      </w:r>
-      <w:proofErr w:type="spellStart"/>
-      <w:r>
-        <w:rPr>
-          <w:rFonts w:ascii="Lucida Sans Unicode" w:hAnsi="Lucida Sans Unicode" w:cs="Lucida Sans Unicode"/>
-          <w:color w:val="333333"/>
-          <w:sz w:val="20"/>
-          <w:szCs w:val="20"/>
-        </w:rPr>
-        <w:t>labor</w:t>
-      </w:r>
-      <w:proofErr w:type="spellEnd"/>
-      <w:r>
-        <w:rPr>
-          <w:rFonts w:ascii="Lucida Sans Unicode" w:hAnsi="Lucida Sans Unicode" w:cs="Lucida Sans Unicode"/>
-          <w:color w:val="333333"/>
-          <w:sz w:val="20"/>
-          <w:szCs w:val="20"/>
-        </w:rPr>
-        <w:t xml:space="preserve"> and critical materials. Here the resource bill is for a single product. As before, the only interest is in bottleneck work </w:t>
-      </w:r>
-      <w:proofErr w:type="spellStart"/>
-      <w:r>
-        <w:rPr>
-          <w:rFonts w:ascii="Lucida Sans Unicode" w:hAnsi="Lucida Sans Unicode" w:cs="Lucida Sans Unicode"/>
-          <w:color w:val="333333"/>
-          <w:sz w:val="20"/>
-          <w:szCs w:val="20"/>
-        </w:rPr>
-        <w:t>centers</w:t>
-      </w:r>
-      <w:proofErr w:type="spellEnd"/>
-      <w:r>
-        <w:rPr>
-          <w:rFonts w:ascii="Lucida Sans Unicode" w:hAnsi="Lucida Sans Unicode" w:cs="Lucida Sans Unicode"/>
-          <w:color w:val="333333"/>
-          <w:sz w:val="20"/>
-          <w:szCs w:val="20"/>
-        </w:rPr>
-        <w:t xml:space="preserve"> and critical resources.</w:t>
+        <w:t> checks whether critical resources are available to support the preliminary master production schedules. Critical resources include bottleneck operations, labor and critical materials. Here the resource bill is for a single product. As before, the only interest is in bottleneck work centers and critical resources.</w:t>
       </w:r>
     </w:p>
     <w:p>
@@ -17430,20 +16432,8 @@
           <w:sz w:val="20"/>
           <w:szCs w:val="20"/>
         </w:rPr>
-        <w:t>a) Capacity planning using overall factors (CPOF</w:t>
-      </w:r>
-      <w:proofErr w:type="gramStart"/>
-      <w:r>
-        <w:rPr>
-          <w:rStyle w:val="Strong"/>
-          <w:rFonts w:ascii="Lucida Sans Unicode" w:hAnsi="Lucida Sans Unicode" w:cs="Lucida Sans Unicode"/>
-          <w:color w:val="333333"/>
-          <w:sz w:val="20"/>
-          <w:szCs w:val="20"/>
-        </w:rPr>
-        <w:t>) :</w:t>
-      </w:r>
-      <w:proofErr w:type="gramEnd"/>
+        <w:t>a) Capacity planning using overall factors (CPOF) :</w:t>
+      </w:r>
       <w:r>
         <w:rPr>
           <w:rFonts w:ascii="Lucida Sans Unicode" w:hAnsi="Lucida Sans Unicode" w:cs="Lucida Sans Unicode"/>
@@ -17485,51 +16475,7 @@
           <w:sz w:val="20"/>
           <w:szCs w:val="20"/>
         </w:rPr>
-        <w:t xml:space="preserve">b) “Bill of </w:t>
-      </w:r>
-      <w:proofErr w:type="spellStart"/>
-      <w:r>
-        <w:rPr>
-          <w:rStyle w:val="Strong"/>
-          <w:rFonts w:ascii="Lucida Sans Unicode" w:hAnsi="Lucida Sans Unicode" w:cs="Lucida Sans Unicode"/>
-          <w:color w:val="333333"/>
-          <w:sz w:val="20"/>
-          <w:szCs w:val="20"/>
-        </w:rPr>
-        <w:t>labor</w:t>
-      </w:r>
-      <w:proofErr w:type="spellEnd"/>
-      <w:r>
-        <w:rPr>
-          <w:rStyle w:val="Strong"/>
-          <w:rFonts w:ascii="Lucida Sans Unicode" w:hAnsi="Lucida Sans Unicode" w:cs="Lucida Sans Unicode"/>
-          <w:color w:val="333333"/>
-          <w:sz w:val="20"/>
-          <w:szCs w:val="20"/>
-        </w:rPr>
-        <w:t xml:space="preserve">” (or bill of required types of machine hours) </w:t>
-      </w:r>
-      <w:proofErr w:type="gramStart"/>
-      <w:r>
-        <w:rPr>
-          <w:rStyle w:val="Strong"/>
-          <w:rFonts w:ascii="Lucida Sans Unicode" w:hAnsi="Lucida Sans Unicode" w:cs="Lucida Sans Unicode"/>
-          <w:color w:val="333333"/>
-          <w:sz w:val="20"/>
-          <w:szCs w:val="20"/>
-        </w:rPr>
-        <w:t>approach :</w:t>
-      </w:r>
-      <w:proofErr w:type="gramEnd"/>
-      <w:r>
-        <w:rPr>
-          <w:rStyle w:val="Strong"/>
-          <w:rFonts w:ascii="Lucida Sans Unicode" w:hAnsi="Lucida Sans Unicode" w:cs="Lucida Sans Unicode"/>
-          <w:color w:val="333333"/>
-          <w:sz w:val="20"/>
-          <w:szCs w:val="20"/>
-        </w:rPr>
-        <w:t> </w:t>
+        <w:t>b) “Bill of labor” (or bill of required types of machine hours) approach : </w:t>
       </w:r>
       <w:r>
         <w:rPr>
@@ -17549,47 +16495,7 @@
           <w:sz w:val="20"/>
           <w:szCs w:val="20"/>
         </w:rPr>
-        <w:t xml:space="preserve">It involves multiplying two matrices, “the bill of </w:t>
-      </w:r>
-      <w:proofErr w:type="spellStart"/>
-      <w:r>
-        <w:rPr>
-          <w:rFonts w:ascii="Lucida Sans Unicode" w:hAnsi="Lucida Sans Unicode" w:cs="Lucida Sans Unicode"/>
-          <w:color w:val="333333"/>
-          <w:sz w:val="20"/>
-          <w:szCs w:val="20"/>
-        </w:rPr>
-        <w:t>labor</w:t>
-      </w:r>
-      <w:proofErr w:type="spellEnd"/>
-      <w:r>
-        <w:rPr>
-          <w:rFonts w:ascii="Lucida Sans Unicode" w:hAnsi="Lucida Sans Unicode" w:cs="Lucida Sans Unicode"/>
-          <w:color w:val="333333"/>
-          <w:sz w:val="20"/>
-          <w:szCs w:val="20"/>
-        </w:rPr>
-        <w:t xml:space="preserve">” and the “master production schedule”. This approach picks up shifts in product mix, but does not consider lead time offsets. It strictly assumes a lot-for-lot policy for setting lot sizes. When other techniques, such as economic order quantity </w:t>
-      </w:r>
-      <w:proofErr w:type="spellStart"/>
-      <w:r>
-        <w:rPr>
-          <w:rFonts w:ascii="Lucida Sans Unicode" w:hAnsi="Lucida Sans Unicode" w:cs="Lucida Sans Unicode"/>
-          <w:color w:val="333333"/>
-          <w:sz w:val="20"/>
-          <w:szCs w:val="20"/>
-        </w:rPr>
-        <w:t>etc</w:t>
-      </w:r>
-      <w:proofErr w:type="spellEnd"/>
-      <w:r>
-        <w:rPr>
-          <w:rFonts w:ascii="Lucida Sans Unicode" w:hAnsi="Lucida Sans Unicode" w:cs="Lucida Sans Unicode"/>
-          <w:color w:val="333333"/>
-          <w:sz w:val="20"/>
-          <w:szCs w:val="20"/>
-        </w:rPr>
-        <w:t xml:space="preserve"> is used, then this approach gives a very rough estimate.</w:t>
+        <w:t>It involves multiplying two matrices, “the bill of labor” and the “master production schedule”. This approach picks up shifts in product mix, but does not consider lead time offsets. It strictly assumes a lot-for-lot policy for setting lot sizes. When other techniques, such as economic order quantity etc is used, then this approach gives a very rough estimate.</w:t>
       </w:r>
     </w:p>
     <w:p>
@@ -17612,20 +16518,8 @@
           <w:sz w:val="20"/>
           <w:szCs w:val="20"/>
         </w:rPr>
-        <w:t>c) “Resource Profile</w:t>
-      </w:r>
-      <w:proofErr w:type="gramStart"/>
-      <w:r>
-        <w:rPr>
-          <w:rStyle w:val="Strong"/>
-          <w:rFonts w:ascii="Lucida Sans Unicode" w:hAnsi="Lucida Sans Unicode" w:cs="Lucida Sans Unicode"/>
-          <w:color w:val="333333"/>
-          <w:sz w:val="20"/>
-          <w:szCs w:val="20"/>
-        </w:rPr>
-        <w:t>” approach :</w:t>
-      </w:r>
-      <w:proofErr w:type="gramEnd"/>
+        <w:t>c) “Resource Profile” approach :</w:t>
+      </w:r>
       <w:r>
         <w:rPr>
           <w:rFonts w:ascii="Lucida Sans Unicode" w:hAnsi="Lucida Sans Unicode" w:cs="Lucida Sans Unicode"/>
@@ -17644,19 +16538,21 @@
           <w:sz w:val="20"/>
           <w:szCs w:val="20"/>
         </w:rPr>
-        <w:t xml:space="preserve">It is exactly same as “Bill of </w:t>
-      </w:r>
-      <w:proofErr w:type="spellStart"/>
-      <w:r>
+        <w:t>It is exactly same as “Bill of labor approach”, except that it takes lead-time offsets into account. Again, it strictly assumes a lot-for-lot policy for setting lot sizes as in the case of “bill of labor approach”.</w:t>
+      </w:r>
+    </w:p>
+    <w:p>
+      <w:pPr>
+        <w:pStyle w:val="NormalWeb"/>
+        <w:shd w:val="clear" w:color="auto" w:fill="FFFFFF"/>
+        <w:spacing w:before="0" w:beforeAutospacing="0" w:after="0" w:afterAutospacing="0" w:line="396" w:lineRule="atLeast"/>
         <w:rPr>
           <w:rFonts w:ascii="Lucida Sans Unicode" w:hAnsi="Lucida Sans Unicode" w:cs="Lucida Sans Unicode"/>
           <w:color w:val="333333"/>
           <w:sz w:val="20"/>
           <w:szCs w:val="20"/>
         </w:rPr>
-        <w:t>labor</w:t>
-      </w:r>
-      <w:proofErr w:type="spellEnd"/>
+      </w:pPr>
       <w:r>
         <w:rPr>
           <w:rFonts w:ascii="Lucida Sans Unicode" w:hAnsi="Lucida Sans Unicode" w:cs="Lucida Sans Unicode"/>
@@ -17664,89 +16560,7 @@
           <w:sz w:val="20"/>
           <w:szCs w:val="20"/>
         </w:rPr>
-        <w:t xml:space="preserve"> approach”, except that it takes lead-time offsets into account. Again, it strictly assumes a lot-for-lot policy for setting lot sizes as in the case of “bill of </w:t>
-      </w:r>
-      <w:proofErr w:type="spellStart"/>
-      <w:r>
-        <w:rPr>
-          <w:rFonts w:ascii="Lucida Sans Unicode" w:hAnsi="Lucida Sans Unicode" w:cs="Lucida Sans Unicode"/>
-          <w:color w:val="333333"/>
-          <w:sz w:val="20"/>
-          <w:szCs w:val="20"/>
-        </w:rPr>
-        <w:t>labor</w:t>
-      </w:r>
-      <w:proofErr w:type="spellEnd"/>
-      <w:r>
-        <w:rPr>
-          <w:rFonts w:ascii="Lucida Sans Unicode" w:hAnsi="Lucida Sans Unicode" w:cs="Lucida Sans Unicode"/>
-          <w:color w:val="333333"/>
-          <w:sz w:val="20"/>
-          <w:szCs w:val="20"/>
-        </w:rPr>
-        <w:t xml:space="preserve"> approach”.</w:t>
-      </w:r>
-    </w:p>
-    <w:p>
-      <w:pPr>
-        <w:pStyle w:val="NormalWeb"/>
-        <w:shd w:val="clear" w:color="auto" w:fill="FFFFFF"/>
-        <w:spacing w:before="0" w:beforeAutospacing="0" w:after="0" w:afterAutospacing="0" w:line="396" w:lineRule="atLeast"/>
-        <w:rPr>
-          <w:rFonts w:ascii="Lucida Sans Unicode" w:hAnsi="Lucida Sans Unicode" w:cs="Lucida Sans Unicode"/>
-          <w:color w:val="333333"/>
-          <w:sz w:val="20"/>
-          <w:szCs w:val="20"/>
-        </w:rPr>
-      </w:pPr>
-      <w:r>
-        <w:rPr>
-          <w:rFonts w:ascii="Lucida Sans Unicode" w:hAnsi="Lucida Sans Unicode" w:cs="Lucida Sans Unicode"/>
-          <w:color w:val="333333"/>
-          <w:sz w:val="20"/>
-          <w:szCs w:val="20"/>
-        </w:rPr>
-        <w:t xml:space="preserve">Suppose a firm manufactures four models of cycle in a work </w:t>
-      </w:r>
-      <w:proofErr w:type="spellStart"/>
-      <w:r>
-        <w:rPr>
-          <w:rFonts w:ascii="Lucida Sans Unicode" w:hAnsi="Lucida Sans Unicode" w:cs="Lucida Sans Unicode"/>
-          <w:color w:val="333333"/>
-          <w:sz w:val="20"/>
-          <w:szCs w:val="20"/>
-        </w:rPr>
-        <w:t>center</w:t>
-      </w:r>
-      <w:proofErr w:type="spellEnd"/>
-      <w:r>
-        <w:rPr>
-          <w:rFonts w:ascii="Lucida Sans Unicode" w:hAnsi="Lucida Sans Unicode" w:cs="Lucida Sans Unicode"/>
-          <w:color w:val="333333"/>
-          <w:sz w:val="20"/>
-          <w:szCs w:val="20"/>
-        </w:rPr>
-        <w:t xml:space="preserve"> that is a bottleneck operation. The company wants to schedule to the capacity of the work </w:t>
-      </w:r>
-      <w:proofErr w:type="spellStart"/>
-      <w:r>
-        <w:rPr>
-          <w:rFonts w:ascii="Lucida Sans Unicode" w:hAnsi="Lucida Sans Unicode" w:cs="Lucida Sans Unicode"/>
-          <w:color w:val="333333"/>
-          <w:sz w:val="20"/>
-          <w:szCs w:val="20"/>
-        </w:rPr>
-        <w:t>center</w:t>
-      </w:r>
-      <w:proofErr w:type="spellEnd"/>
-      <w:r>
-        <w:rPr>
-          <w:rFonts w:ascii="Lucida Sans Unicode" w:hAnsi="Lucida Sans Unicode" w:cs="Lucida Sans Unicode"/>
-          <w:color w:val="333333"/>
-          <w:sz w:val="20"/>
-          <w:szCs w:val="20"/>
-        </w:rPr>
-        <w:t xml:space="preserve"> and not beyond. Below figure shows the MPS and resource bill.</w:t>
+        <w:t>Suppose a firm manufactures four models of cycle in a work center that is a bottleneck operation. The company wants to schedule to the capacity of the work center and not beyond. Below figure shows the MPS and resource bill.</w:t>
       </w:r>
     </w:p>
     <w:tbl>
@@ -17810,20 +16624,8 @@
                 <w:sz w:val="36"/>
                 <w:szCs w:val="36"/>
               </w:rPr>
-              <w:t xml:space="preserve">Master Production </w:t>
+              <w:t>Master Production Schdule</w:t>
             </w:r>
-            <w:proofErr w:type="spellStart"/>
-            <w:r>
-              <w:rPr>
-                <w:rStyle w:val="Strong"/>
-                <w:rFonts w:ascii="Bodoni MT" w:hAnsi="Bodoni MT"/>
-                <w:color w:val="FFFFFF"/>
-                <w:sz w:val="36"/>
-                <w:szCs w:val="36"/>
-              </w:rPr>
-              <w:t>Schdule</w:t>
-            </w:r>
-            <w:proofErr w:type="spellEnd"/>
           </w:p>
         </w:tc>
         <w:tc>
@@ -17971,29 +16773,7 @@
                 <w:sz w:val="36"/>
                 <w:szCs w:val="36"/>
               </w:rPr>
-              <w:t>Assembly Time (</w:t>
-            </w:r>
-            <w:proofErr w:type="spellStart"/>
-            <w:r>
-              <w:rPr>
-                <w:rStyle w:val="Strong"/>
-                <w:rFonts w:ascii="Bodoni MT" w:hAnsi="Bodoni MT"/>
-                <w:color w:val="FFFFFF"/>
-                <w:sz w:val="36"/>
-                <w:szCs w:val="36"/>
-              </w:rPr>
-              <w:t>Stnd</w:t>
-            </w:r>
-            <w:proofErr w:type="spellEnd"/>
-            <w:r>
-              <w:rPr>
-                <w:rStyle w:val="Strong"/>
-                <w:rFonts w:ascii="Bodoni MT" w:hAnsi="Bodoni MT"/>
-                <w:color w:val="FFFFFF"/>
-                <w:sz w:val="36"/>
-                <w:szCs w:val="36"/>
-              </w:rPr>
-              <w:t xml:space="preserve"> hours)</w:t>
+              <w:t>Assembly Time (Stnd hours)</w:t>
             </w:r>
           </w:p>
         </w:tc>
@@ -18855,7 +17635,6 @@
         </w:rPr>
         <w:br/>
       </w:r>
-      <w:proofErr w:type="gramStart"/>
       <w:r>
         <w:rPr>
           <w:rFonts w:ascii="Lucida Sans Unicode" w:hAnsi="Lucida Sans Unicode" w:cs="Lucida Sans Unicode"/>
@@ -18863,57 +17642,7 @@
           <w:sz w:val="20"/>
           <w:szCs w:val="20"/>
         </w:rPr>
-        <w:t>The</w:t>
-      </w:r>
-      <w:proofErr w:type="gramEnd"/>
-      <w:r>
-        <w:rPr>
-          <w:rFonts w:ascii="Lucida Sans Unicode" w:hAnsi="Lucida Sans Unicode" w:cs="Lucida Sans Unicode"/>
-          <w:color w:val="333333"/>
-          <w:sz w:val="20"/>
-          <w:szCs w:val="20"/>
-        </w:rPr>
-        <w:t xml:space="preserve"> next step is to compare the total time required to the available capacity of the work </w:t>
-      </w:r>
-      <w:proofErr w:type="spellStart"/>
-      <w:r>
-        <w:rPr>
-          <w:rFonts w:ascii="Lucida Sans Unicode" w:hAnsi="Lucida Sans Unicode" w:cs="Lucida Sans Unicode"/>
-          <w:color w:val="333333"/>
-          <w:sz w:val="20"/>
-          <w:szCs w:val="20"/>
-        </w:rPr>
-        <w:t>center</w:t>
-      </w:r>
-      <w:proofErr w:type="spellEnd"/>
-      <w:r>
-        <w:rPr>
-          <w:rFonts w:ascii="Lucida Sans Unicode" w:hAnsi="Lucida Sans Unicode" w:cs="Lucida Sans Unicode"/>
-          <w:color w:val="333333"/>
-          <w:sz w:val="20"/>
-          <w:szCs w:val="20"/>
-        </w:rPr>
-        <w:t xml:space="preserve">. If available capacity is greater than the required capacity, the MPS is workable. If not, methods of increasing capacity have to be investigated. Is it possible to adjust the available capacity with overtime, extra workers, routing through other work </w:t>
-      </w:r>
-      <w:proofErr w:type="spellStart"/>
-      <w:r>
-        <w:rPr>
-          <w:rFonts w:ascii="Lucida Sans Unicode" w:hAnsi="Lucida Sans Unicode" w:cs="Lucida Sans Unicode"/>
-          <w:color w:val="333333"/>
-          <w:sz w:val="20"/>
-          <w:szCs w:val="20"/>
-        </w:rPr>
-        <w:t>centers</w:t>
-      </w:r>
-      <w:proofErr w:type="spellEnd"/>
-      <w:r>
-        <w:rPr>
-          <w:rFonts w:ascii="Lucida Sans Unicode" w:hAnsi="Lucida Sans Unicode" w:cs="Lucida Sans Unicode"/>
-          <w:color w:val="333333"/>
-          <w:sz w:val="20"/>
-          <w:szCs w:val="20"/>
-        </w:rPr>
-        <w:t xml:space="preserve"> or subcontracting? If not it will be necessary to revise the MPS.</w:t>
+        <w:t>The next step is to compare the total time required to the available capacity of the work center. If available capacity is greater than the required capacity, the MPS is workable. If not, methods of increasing capacity have to be investigated. Is it possible to adjust the available capacity with overtime, extra workers, routing through other work centers or subcontracting? If not it will be necessary to revise the MPS.</w:t>
       </w:r>
     </w:p>
     <w:p>
@@ -18937,21 +17666,8 @@
           <w:szCs w:val="20"/>
           <w:u w:val="single"/>
         </w:rPr>
-        <w:t>Finally, the MPS must be judged by 3 criteria</w:t>
-      </w:r>
-      <w:proofErr w:type="gramStart"/>
-      <w:r>
-        <w:rPr>
-          <w:rStyle w:val="Strong"/>
-          <w:rFonts w:ascii="Lucida Sans Unicode" w:hAnsi="Lucida Sans Unicode" w:cs="Lucida Sans Unicode"/>
-          <w:color w:val="FF0000"/>
-          <w:sz w:val="20"/>
-          <w:szCs w:val="20"/>
-          <w:u w:val="single"/>
-        </w:rPr>
-        <w:t>:</w:t>
-      </w:r>
-      <w:proofErr w:type="gramEnd"/>
+        <w:t>Finally, the MPS must be judged by 3 criteria:</w:t>
+      </w:r>
       <w:r>
         <w:rPr>
           <w:rFonts w:ascii="Lucida Sans Unicode" w:hAnsi="Lucida Sans Unicode" w:cs="Lucida Sans Unicode"/>
@@ -18985,41 +17701,1030 @@
     </w:p>
     <w:p>
       <w:pPr>
-        <w:rPr>
-          <w:rFonts w:ascii="Arial" w:hAnsi="Arial" w:cs="Arial"/>
-          <w:color w:val="292F40"/>
+        <w:pBdr>
+          <w:bottom w:val="single" w:sz="6" w:space="1" w:color="auto"/>
+        </w:pBdr>
+        <w:rPr>
           <w:sz w:val="32"/>
-          <w:szCs w:val="69"/>
-          <w:shd w:val="clear" w:color="auto" w:fill="FFFFFF"/>
-        </w:rPr>
-      </w:pPr>
-    </w:p>
-    <w:p>
-      <w:pPr>
-        <w:rPr>
-          <w:rFonts w:ascii="Arial" w:hAnsi="Arial" w:cs="Arial"/>
-          <w:color w:val="292F40"/>
+          <w:szCs w:val="20"/>
+        </w:rPr>
+      </w:pPr>
+    </w:p>
+    <w:p>
+      <w:pPr>
+        <w:rPr>
           <w:sz w:val="32"/>
-          <w:szCs w:val="69"/>
-          <w:shd w:val="clear" w:color="auto" w:fill="FFFFFF"/>
-        </w:rPr>
-      </w:pPr>
-    </w:p>
-    <w:p>
-      <w:pPr>
-        <w:rPr>
-          <w:sz w:val="6"/>
-          <w:szCs w:val="20"/>
-        </w:rPr>
-      </w:pPr>
+          <w:szCs w:val="20"/>
+        </w:rPr>
+      </w:pPr>
+    </w:p>
+    <w:p>
+      <w:pPr>
+        <w:rPr>
+          <w:sz w:val="32"/>
+          <w:szCs w:val="20"/>
+        </w:rPr>
+      </w:pPr>
+      <w:r>
+        <w:rPr>
+          <w:sz w:val="32"/>
+          <w:szCs w:val="20"/>
+        </w:rPr>
+        <w:t>Screenshot of FC Pro Users’ Guide</w:t>
+      </w:r>
+    </w:p>
+    <w:p>
+      <w:pPr>
+        <w:rPr>
+          <w:sz w:val="32"/>
+          <w:szCs w:val="20"/>
+        </w:rPr>
+      </w:pPr>
+    </w:p>
+    <w:p>
+      <w:pPr>
+        <w:rPr>
+          <w:sz w:val="32"/>
+          <w:szCs w:val="20"/>
+        </w:rPr>
+      </w:pPr>
+      <w:r>
+        <w:rPr>
+          <w:noProof/>
+          <w:lang w:eastAsia="en-AU"/>
+        </w:rPr>
+        <w:lastRenderedPageBreak/>
+        <w:drawing>
+          <wp:inline distT="0" distB="0" distL="0" distR="0" wp14:anchorId="554EADCE" wp14:editId="2FB22CFA">
+            <wp:extent cx="6660515" cy="8100060"/>
+            <wp:effectExtent l="0" t="0" r="6985" b="0"/>
+            <wp:docPr id="53" name="Picture 53"/>
+            <wp:cNvGraphicFramePr>
+              <a:graphicFrameLocks xmlns:a="http://schemas.openxmlformats.org/drawingml/2006/main" noChangeAspect="1"/>
+            </wp:cNvGraphicFramePr>
+            <a:graphic xmlns:a="http://schemas.openxmlformats.org/drawingml/2006/main">
+              <a:graphicData uri="http://schemas.openxmlformats.org/drawingml/2006/picture">
+                <pic:pic xmlns:pic="http://schemas.openxmlformats.org/drawingml/2006/picture">
+                  <pic:nvPicPr>
+                    <pic:cNvPr id="1" name=""/>
+                    <pic:cNvPicPr/>
+                  </pic:nvPicPr>
+                  <pic:blipFill>
+                    <a:blip r:embed="rId114"/>
+                    <a:stretch>
+                      <a:fillRect/>
+                    </a:stretch>
+                  </pic:blipFill>
+                  <pic:spPr>
+                    <a:xfrm>
+                      <a:off x="0" y="0"/>
+                      <a:ext cx="6660515" cy="8100060"/>
+                    </a:xfrm>
+                    <a:prstGeom prst="rect">
+                      <a:avLst/>
+                    </a:prstGeom>
+                  </pic:spPr>
+                </pic:pic>
+              </a:graphicData>
+            </a:graphic>
+          </wp:inline>
+        </w:drawing>
+      </w:r>
+    </w:p>
+    <w:p>
+      <w:pPr>
+        <w:rPr>
+          <w:sz w:val="32"/>
+          <w:szCs w:val="20"/>
+        </w:rPr>
+      </w:pPr>
+      <w:r>
+        <w:rPr>
+          <w:noProof/>
+          <w:lang w:eastAsia="en-AU"/>
+        </w:rPr>
+        <w:lastRenderedPageBreak/>
+        <w:drawing>
+          <wp:inline distT="0" distB="0" distL="0" distR="0" wp14:anchorId="2907633C" wp14:editId="135DF809">
+            <wp:extent cx="6391275" cy="8458200"/>
+            <wp:effectExtent l="0" t="0" r="9525" b="0"/>
+            <wp:docPr id="54" name="Picture 54"/>
+            <wp:cNvGraphicFramePr>
+              <a:graphicFrameLocks xmlns:a="http://schemas.openxmlformats.org/drawingml/2006/main" noChangeAspect="1"/>
+            </wp:cNvGraphicFramePr>
+            <a:graphic xmlns:a="http://schemas.openxmlformats.org/drawingml/2006/main">
+              <a:graphicData uri="http://schemas.openxmlformats.org/drawingml/2006/picture">
+                <pic:pic xmlns:pic="http://schemas.openxmlformats.org/drawingml/2006/picture">
+                  <pic:nvPicPr>
+                    <pic:cNvPr id="1" name=""/>
+                    <pic:cNvPicPr/>
+                  </pic:nvPicPr>
+                  <pic:blipFill>
+                    <a:blip r:embed="rId115"/>
+                    <a:stretch>
+                      <a:fillRect/>
+                    </a:stretch>
+                  </pic:blipFill>
+                  <pic:spPr>
+                    <a:xfrm>
+                      <a:off x="0" y="0"/>
+                      <a:ext cx="6391275" cy="8458200"/>
+                    </a:xfrm>
+                    <a:prstGeom prst="rect">
+                      <a:avLst/>
+                    </a:prstGeom>
+                  </pic:spPr>
+                </pic:pic>
+              </a:graphicData>
+            </a:graphic>
+          </wp:inline>
+        </w:drawing>
+      </w:r>
+    </w:p>
+    <w:p>
+      <w:pPr>
+        <w:rPr>
+          <w:sz w:val="32"/>
+          <w:szCs w:val="20"/>
+        </w:rPr>
+      </w:pPr>
+      <w:r>
+        <w:rPr>
+          <w:noProof/>
+          <w:lang w:eastAsia="en-AU"/>
+        </w:rPr>
+        <w:lastRenderedPageBreak/>
+        <w:drawing>
+          <wp:inline distT="0" distB="0" distL="0" distR="0" wp14:anchorId="6EA17B88" wp14:editId="1F1A8F0E">
+            <wp:extent cx="6276975" cy="8277225"/>
+            <wp:effectExtent l="0" t="0" r="9525" b="9525"/>
+            <wp:docPr id="55" name="Picture 55"/>
+            <wp:cNvGraphicFramePr>
+              <a:graphicFrameLocks xmlns:a="http://schemas.openxmlformats.org/drawingml/2006/main" noChangeAspect="1"/>
+            </wp:cNvGraphicFramePr>
+            <a:graphic xmlns:a="http://schemas.openxmlformats.org/drawingml/2006/main">
+              <a:graphicData uri="http://schemas.openxmlformats.org/drawingml/2006/picture">
+                <pic:pic xmlns:pic="http://schemas.openxmlformats.org/drawingml/2006/picture">
+                  <pic:nvPicPr>
+                    <pic:cNvPr id="1" name=""/>
+                    <pic:cNvPicPr/>
+                  </pic:nvPicPr>
+                  <pic:blipFill>
+                    <a:blip r:embed="rId116"/>
+                    <a:stretch>
+                      <a:fillRect/>
+                    </a:stretch>
+                  </pic:blipFill>
+                  <pic:spPr>
+                    <a:xfrm>
+                      <a:off x="0" y="0"/>
+                      <a:ext cx="6276975" cy="8277225"/>
+                    </a:xfrm>
+                    <a:prstGeom prst="rect">
+                      <a:avLst/>
+                    </a:prstGeom>
+                  </pic:spPr>
+                </pic:pic>
+              </a:graphicData>
+            </a:graphic>
+          </wp:inline>
+        </w:drawing>
+      </w:r>
+    </w:p>
+    <w:p>
+      <w:pPr>
+        <w:rPr>
+          <w:sz w:val="32"/>
+          <w:szCs w:val="20"/>
+        </w:rPr>
+      </w:pPr>
+      <w:r>
+        <w:rPr>
+          <w:noProof/>
+          <w:lang w:eastAsia="en-AU"/>
+        </w:rPr>
+        <w:lastRenderedPageBreak/>
+        <w:drawing>
+          <wp:inline distT="0" distB="0" distL="0" distR="0" wp14:anchorId="6398032E" wp14:editId="274B5D21">
+            <wp:extent cx="6143625" cy="8315325"/>
+            <wp:effectExtent l="0" t="0" r="9525" b="9525"/>
+            <wp:docPr id="56" name="Picture 56"/>
+            <wp:cNvGraphicFramePr>
+              <a:graphicFrameLocks xmlns:a="http://schemas.openxmlformats.org/drawingml/2006/main" noChangeAspect="1"/>
+            </wp:cNvGraphicFramePr>
+            <a:graphic xmlns:a="http://schemas.openxmlformats.org/drawingml/2006/main">
+              <a:graphicData uri="http://schemas.openxmlformats.org/drawingml/2006/picture">
+                <pic:pic xmlns:pic="http://schemas.openxmlformats.org/drawingml/2006/picture">
+                  <pic:nvPicPr>
+                    <pic:cNvPr id="1" name=""/>
+                    <pic:cNvPicPr/>
+                  </pic:nvPicPr>
+                  <pic:blipFill>
+                    <a:blip r:embed="rId117"/>
+                    <a:stretch>
+                      <a:fillRect/>
+                    </a:stretch>
+                  </pic:blipFill>
+                  <pic:spPr>
+                    <a:xfrm>
+                      <a:off x="0" y="0"/>
+                      <a:ext cx="6143625" cy="8315325"/>
+                    </a:xfrm>
+                    <a:prstGeom prst="rect">
+                      <a:avLst/>
+                    </a:prstGeom>
+                  </pic:spPr>
+                </pic:pic>
+              </a:graphicData>
+            </a:graphic>
+          </wp:inline>
+        </w:drawing>
+      </w:r>
+    </w:p>
+    <w:p>
+      <w:pPr>
+        <w:rPr>
+          <w:sz w:val="32"/>
+          <w:szCs w:val="20"/>
+        </w:rPr>
+      </w:pPr>
+      <w:r>
+        <w:rPr>
+          <w:noProof/>
+          <w:lang w:eastAsia="en-AU"/>
+        </w:rPr>
+        <w:lastRenderedPageBreak/>
+        <w:drawing>
+          <wp:inline distT="0" distB="0" distL="0" distR="0" wp14:anchorId="2F372C2A" wp14:editId="5E94DA80">
+            <wp:extent cx="6276975" cy="8467725"/>
+            <wp:effectExtent l="0" t="0" r="9525" b="9525"/>
+            <wp:docPr id="57" name="Picture 57"/>
+            <wp:cNvGraphicFramePr>
+              <a:graphicFrameLocks xmlns:a="http://schemas.openxmlformats.org/drawingml/2006/main" noChangeAspect="1"/>
+            </wp:cNvGraphicFramePr>
+            <a:graphic xmlns:a="http://schemas.openxmlformats.org/drawingml/2006/main">
+              <a:graphicData uri="http://schemas.openxmlformats.org/drawingml/2006/picture">
+                <pic:pic xmlns:pic="http://schemas.openxmlformats.org/drawingml/2006/picture">
+                  <pic:nvPicPr>
+                    <pic:cNvPr id="1" name=""/>
+                    <pic:cNvPicPr/>
+                  </pic:nvPicPr>
+                  <pic:blipFill>
+                    <a:blip r:embed="rId118"/>
+                    <a:stretch>
+                      <a:fillRect/>
+                    </a:stretch>
+                  </pic:blipFill>
+                  <pic:spPr>
+                    <a:xfrm>
+                      <a:off x="0" y="0"/>
+                      <a:ext cx="6276975" cy="8467725"/>
+                    </a:xfrm>
+                    <a:prstGeom prst="rect">
+                      <a:avLst/>
+                    </a:prstGeom>
+                  </pic:spPr>
+                </pic:pic>
+              </a:graphicData>
+            </a:graphic>
+          </wp:inline>
+        </w:drawing>
+      </w:r>
+    </w:p>
+    <w:p>
+      <w:pPr>
+        <w:rPr>
+          <w:sz w:val="32"/>
+          <w:szCs w:val="20"/>
+        </w:rPr>
+      </w:pPr>
+      <w:r>
+        <w:rPr>
+          <w:noProof/>
+          <w:lang w:eastAsia="en-AU"/>
+        </w:rPr>
+        <w:lastRenderedPageBreak/>
+        <w:drawing>
+          <wp:inline distT="0" distB="0" distL="0" distR="0" wp14:anchorId="2018ADFE" wp14:editId="071D7B77">
+            <wp:extent cx="6457950" cy="8324850"/>
+            <wp:effectExtent l="0" t="0" r="0" b="0"/>
+            <wp:docPr id="58" name="Picture 58"/>
+            <wp:cNvGraphicFramePr>
+              <a:graphicFrameLocks xmlns:a="http://schemas.openxmlformats.org/drawingml/2006/main" noChangeAspect="1"/>
+            </wp:cNvGraphicFramePr>
+            <a:graphic xmlns:a="http://schemas.openxmlformats.org/drawingml/2006/main">
+              <a:graphicData uri="http://schemas.openxmlformats.org/drawingml/2006/picture">
+                <pic:pic xmlns:pic="http://schemas.openxmlformats.org/drawingml/2006/picture">
+                  <pic:nvPicPr>
+                    <pic:cNvPr id="1" name=""/>
+                    <pic:cNvPicPr/>
+                  </pic:nvPicPr>
+                  <pic:blipFill>
+                    <a:blip r:embed="rId119"/>
+                    <a:stretch>
+                      <a:fillRect/>
+                    </a:stretch>
+                  </pic:blipFill>
+                  <pic:spPr>
+                    <a:xfrm>
+                      <a:off x="0" y="0"/>
+                      <a:ext cx="6457950" cy="8324850"/>
+                    </a:xfrm>
+                    <a:prstGeom prst="rect">
+                      <a:avLst/>
+                    </a:prstGeom>
+                  </pic:spPr>
+                </pic:pic>
+              </a:graphicData>
+            </a:graphic>
+          </wp:inline>
+        </w:drawing>
+      </w:r>
+    </w:p>
+    <w:p>
+      <w:pPr>
+        <w:rPr>
+          <w:sz w:val="32"/>
+          <w:szCs w:val="20"/>
+        </w:rPr>
+      </w:pPr>
+    </w:p>
+    <w:p>
+      <w:pPr>
+        <w:rPr>
+          <w:sz w:val="32"/>
+          <w:szCs w:val="20"/>
+        </w:rPr>
+      </w:pPr>
+    </w:p>
+    <w:p>
+      <w:pPr>
+        <w:rPr>
+          <w:sz w:val="32"/>
+          <w:szCs w:val="20"/>
+        </w:rPr>
+      </w:pPr>
+    </w:p>
+    <w:p>
+      <w:pPr>
+        <w:rPr>
+          <w:sz w:val="32"/>
+          <w:szCs w:val="20"/>
+        </w:rPr>
+      </w:pPr>
+    </w:p>
+    <w:p>
+      <w:pPr>
+        <w:rPr>
+          <w:sz w:val="32"/>
+          <w:szCs w:val="20"/>
+        </w:rPr>
+      </w:pPr>
+    </w:p>
+    <w:p>
+      <w:pPr>
+        <w:rPr>
+          <w:sz w:val="32"/>
+          <w:szCs w:val="20"/>
+        </w:rPr>
+      </w:pPr>
+      <w:r>
+        <w:rPr>
+          <w:sz w:val="32"/>
+          <w:szCs w:val="20"/>
+        </w:rPr>
+        <w:t>--</w:t>
+      </w:r>
+    </w:p>
+    <w:p>
+      <w:pPr>
+        <w:rPr>
+          <w:color w:val="FF0000"/>
+          <w:sz w:val="32"/>
+          <w:szCs w:val="20"/>
+        </w:rPr>
+      </w:pPr>
+      <w:r>
+        <w:rPr>
+          <w:color w:val="FF0000"/>
+          <w:sz w:val="32"/>
+          <w:szCs w:val="20"/>
+        </w:rPr>
+        <w:t>23/11/2018</w:t>
+      </w:r>
+    </w:p>
+    <w:p>
+      <w:pPr>
+        <w:rPr>
+          <w:color w:val="FF0000"/>
+          <w:sz w:val="32"/>
+          <w:szCs w:val="20"/>
+        </w:rPr>
+      </w:pPr>
+    </w:p>
+    <w:p>
+      <w:pPr>
+        <w:rPr>
+          <w:color w:val="FF0000"/>
+          <w:sz w:val="32"/>
+          <w:szCs w:val="20"/>
+        </w:rPr>
+      </w:pPr>
+      <w:r>
+        <w:rPr>
+          <w:noProof/>
+          <w:lang w:eastAsia="en-AU"/>
+        </w:rPr>
+        <w:lastRenderedPageBreak/>
+        <w:drawing>
+          <wp:inline distT="0" distB="0" distL="0" distR="0" wp14:anchorId="3CD85157" wp14:editId="33B3B8E6">
+            <wp:extent cx="6305550" cy="8343900"/>
+            <wp:effectExtent l="0" t="0" r="0" b="0"/>
+            <wp:docPr id="59" name="Picture 59"/>
+            <wp:cNvGraphicFramePr>
+              <a:graphicFrameLocks xmlns:a="http://schemas.openxmlformats.org/drawingml/2006/main" noChangeAspect="1"/>
+            </wp:cNvGraphicFramePr>
+            <a:graphic xmlns:a="http://schemas.openxmlformats.org/drawingml/2006/main">
+              <a:graphicData uri="http://schemas.openxmlformats.org/drawingml/2006/picture">
+                <pic:pic xmlns:pic="http://schemas.openxmlformats.org/drawingml/2006/picture">
+                  <pic:nvPicPr>
+                    <pic:cNvPr id="1" name=""/>
+                    <pic:cNvPicPr/>
+                  </pic:nvPicPr>
+                  <pic:blipFill>
+                    <a:blip r:embed="rId120"/>
+                    <a:stretch>
+                      <a:fillRect/>
+                    </a:stretch>
+                  </pic:blipFill>
+                  <pic:spPr>
+                    <a:xfrm>
+                      <a:off x="0" y="0"/>
+                      <a:ext cx="6305550" cy="8343900"/>
+                    </a:xfrm>
+                    <a:prstGeom prst="rect">
+                      <a:avLst/>
+                    </a:prstGeom>
+                  </pic:spPr>
+                </pic:pic>
+              </a:graphicData>
+            </a:graphic>
+          </wp:inline>
+        </w:drawing>
+      </w:r>
+    </w:p>
+    <w:p>
+      <w:pPr>
+        <w:rPr>
+          <w:color w:val="FF0000"/>
+          <w:sz w:val="32"/>
+          <w:szCs w:val="20"/>
+        </w:rPr>
+      </w:pPr>
+    </w:p>
+    <w:p>
+      <w:pPr>
+        <w:rPr>
+          <w:color w:val="FF0000"/>
+          <w:sz w:val="32"/>
+          <w:szCs w:val="20"/>
+        </w:rPr>
+      </w:pPr>
+      <w:r>
+        <w:rPr>
+          <w:noProof/>
+          <w:lang w:eastAsia="en-AU"/>
+        </w:rPr>
+        <w:lastRenderedPageBreak/>
+        <w:drawing>
+          <wp:inline distT="0" distB="0" distL="0" distR="0" wp14:anchorId="532F7DDA" wp14:editId="3D7FFAF3">
+            <wp:extent cx="6334125" cy="8486775"/>
+            <wp:effectExtent l="0" t="0" r="9525" b="9525"/>
+            <wp:docPr id="60" name="Picture 60"/>
+            <wp:cNvGraphicFramePr>
+              <a:graphicFrameLocks xmlns:a="http://schemas.openxmlformats.org/drawingml/2006/main" noChangeAspect="1"/>
+            </wp:cNvGraphicFramePr>
+            <a:graphic xmlns:a="http://schemas.openxmlformats.org/drawingml/2006/main">
+              <a:graphicData uri="http://schemas.openxmlformats.org/drawingml/2006/picture">
+                <pic:pic xmlns:pic="http://schemas.openxmlformats.org/drawingml/2006/picture">
+                  <pic:nvPicPr>
+                    <pic:cNvPr id="1" name=""/>
+                    <pic:cNvPicPr/>
+                  </pic:nvPicPr>
+                  <pic:blipFill>
+                    <a:blip r:embed="rId121"/>
+                    <a:stretch>
+                      <a:fillRect/>
+                    </a:stretch>
+                  </pic:blipFill>
+                  <pic:spPr>
+                    <a:xfrm>
+                      <a:off x="0" y="0"/>
+                      <a:ext cx="6334125" cy="8486775"/>
+                    </a:xfrm>
+                    <a:prstGeom prst="rect">
+                      <a:avLst/>
+                    </a:prstGeom>
+                  </pic:spPr>
+                </pic:pic>
+              </a:graphicData>
+            </a:graphic>
+          </wp:inline>
+        </w:drawing>
+      </w:r>
+    </w:p>
+    <w:p>
+      <w:pPr>
+        <w:rPr>
+          <w:color w:val="FF0000"/>
+          <w:sz w:val="32"/>
+          <w:szCs w:val="20"/>
+        </w:rPr>
+      </w:pPr>
+    </w:p>
+    <w:p>
+      <w:pPr>
+        <w:rPr>
+          <w:color w:val="FF0000"/>
+          <w:sz w:val="32"/>
+          <w:szCs w:val="20"/>
+        </w:rPr>
+      </w:pPr>
+      <w:r>
+        <w:rPr>
+          <w:noProof/>
+          <w:lang w:eastAsia="en-AU"/>
+        </w:rPr>
+        <w:lastRenderedPageBreak/>
+        <w:drawing>
+          <wp:inline distT="0" distB="0" distL="0" distR="0" wp14:anchorId="28449E8A" wp14:editId="46073825">
+            <wp:extent cx="6467475" cy="8515350"/>
+            <wp:effectExtent l="0" t="0" r="9525" b="0"/>
+            <wp:docPr id="61" name="Picture 61"/>
+            <wp:cNvGraphicFramePr>
+              <a:graphicFrameLocks xmlns:a="http://schemas.openxmlformats.org/drawingml/2006/main" noChangeAspect="1"/>
+            </wp:cNvGraphicFramePr>
+            <a:graphic xmlns:a="http://schemas.openxmlformats.org/drawingml/2006/main">
+              <a:graphicData uri="http://schemas.openxmlformats.org/drawingml/2006/picture">
+                <pic:pic xmlns:pic="http://schemas.openxmlformats.org/drawingml/2006/picture">
+                  <pic:nvPicPr>
+                    <pic:cNvPr id="1" name=""/>
+                    <pic:cNvPicPr/>
+                  </pic:nvPicPr>
+                  <pic:blipFill>
+                    <a:blip r:embed="rId122"/>
+                    <a:stretch>
+                      <a:fillRect/>
+                    </a:stretch>
+                  </pic:blipFill>
+                  <pic:spPr>
+                    <a:xfrm>
+                      <a:off x="0" y="0"/>
+                      <a:ext cx="6467475" cy="8515350"/>
+                    </a:xfrm>
+                    <a:prstGeom prst="rect">
+                      <a:avLst/>
+                    </a:prstGeom>
+                  </pic:spPr>
+                </pic:pic>
+              </a:graphicData>
+            </a:graphic>
+          </wp:inline>
+        </w:drawing>
+      </w:r>
+    </w:p>
+    <w:p>
+      <w:pPr>
+        <w:rPr>
+          <w:color w:val="FF0000"/>
+          <w:sz w:val="32"/>
+          <w:szCs w:val="20"/>
+        </w:rPr>
+      </w:pPr>
+    </w:p>
+    <w:p>
+      <w:pPr>
+        <w:rPr>
+          <w:color w:val="FF0000"/>
+          <w:sz w:val="32"/>
+          <w:szCs w:val="20"/>
+        </w:rPr>
+      </w:pPr>
+    </w:p>
+    <w:p>
+      <w:pPr>
+        <w:rPr>
+          <w:color w:val="FF0000"/>
+          <w:sz w:val="32"/>
+          <w:szCs w:val="20"/>
+        </w:rPr>
+      </w:pPr>
+      <w:r>
+        <w:rPr>
+          <w:noProof/>
+          <w:lang w:eastAsia="en-AU"/>
+        </w:rPr>
+        <w:lastRenderedPageBreak/>
+        <w:drawing>
+          <wp:inline distT="0" distB="0" distL="0" distR="0" wp14:anchorId="725CDA8E" wp14:editId="7C198B7C">
+            <wp:extent cx="6524625" cy="8601075"/>
+            <wp:effectExtent l="0" t="0" r="9525" b="9525"/>
+            <wp:docPr id="62" name="Picture 62"/>
+            <wp:cNvGraphicFramePr>
+              <a:graphicFrameLocks xmlns:a="http://schemas.openxmlformats.org/drawingml/2006/main" noChangeAspect="1"/>
+            </wp:cNvGraphicFramePr>
+            <a:graphic xmlns:a="http://schemas.openxmlformats.org/drawingml/2006/main">
+              <a:graphicData uri="http://schemas.openxmlformats.org/drawingml/2006/picture">
+                <pic:pic xmlns:pic="http://schemas.openxmlformats.org/drawingml/2006/picture">
+                  <pic:nvPicPr>
+                    <pic:cNvPr id="1" name=""/>
+                    <pic:cNvPicPr/>
+                  </pic:nvPicPr>
+                  <pic:blipFill>
+                    <a:blip r:embed="rId123"/>
+                    <a:stretch>
+                      <a:fillRect/>
+                    </a:stretch>
+                  </pic:blipFill>
+                  <pic:spPr>
+                    <a:xfrm>
+                      <a:off x="0" y="0"/>
+                      <a:ext cx="6524625" cy="8601075"/>
+                    </a:xfrm>
+                    <a:prstGeom prst="rect">
+                      <a:avLst/>
+                    </a:prstGeom>
+                  </pic:spPr>
+                </pic:pic>
+              </a:graphicData>
+            </a:graphic>
+          </wp:inline>
+        </w:drawing>
+      </w:r>
+    </w:p>
+    <w:p>
+      <w:pPr>
+        <w:rPr>
+          <w:color w:val="FF0000"/>
+          <w:sz w:val="32"/>
+          <w:szCs w:val="20"/>
+        </w:rPr>
+      </w:pPr>
+    </w:p>
+    <w:p>
+      <w:pPr>
+        <w:rPr>
+          <w:color w:val="FF0000"/>
+          <w:sz w:val="32"/>
+          <w:szCs w:val="20"/>
+        </w:rPr>
+      </w:pPr>
+      <w:r>
+        <w:rPr>
+          <w:noProof/>
+          <w:lang w:eastAsia="en-AU"/>
+        </w:rPr>
+        <w:lastRenderedPageBreak/>
+        <w:drawing>
+          <wp:inline distT="0" distB="0" distL="0" distR="0" wp14:anchorId="3907EA59" wp14:editId="03EF5FB0">
+            <wp:extent cx="6324600" cy="8391525"/>
+            <wp:effectExtent l="0" t="0" r="0" b="9525"/>
+            <wp:docPr id="63" name="Picture 63"/>
+            <wp:cNvGraphicFramePr>
+              <a:graphicFrameLocks xmlns:a="http://schemas.openxmlformats.org/drawingml/2006/main" noChangeAspect="1"/>
+            </wp:cNvGraphicFramePr>
+            <a:graphic xmlns:a="http://schemas.openxmlformats.org/drawingml/2006/main">
+              <a:graphicData uri="http://schemas.openxmlformats.org/drawingml/2006/picture">
+                <pic:pic xmlns:pic="http://schemas.openxmlformats.org/drawingml/2006/picture">
+                  <pic:nvPicPr>
+                    <pic:cNvPr id="1" name=""/>
+                    <pic:cNvPicPr/>
+                  </pic:nvPicPr>
+                  <pic:blipFill>
+                    <a:blip r:embed="rId124"/>
+                    <a:stretch>
+                      <a:fillRect/>
+                    </a:stretch>
+                  </pic:blipFill>
+                  <pic:spPr>
+                    <a:xfrm>
+                      <a:off x="0" y="0"/>
+                      <a:ext cx="6324600" cy="8391525"/>
+                    </a:xfrm>
+                    <a:prstGeom prst="rect">
+                      <a:avLst/>
+                    </a:prstGeom>
+                  </pic:spPr>
+                </pic:pic>
+              </a:graphicData>
+            </a:graphic>
+          </wp:inline>
+        </w:drawing>
+      </w:r>
+    </w:p>
+    <w:p>
+      <w:pPr>
+        <w:rPr>
+          <w:color w:val="FF0000"/>
+          <w:sz w:val="32"/>
+          <w:szCs w:val="20"/>
+        </w:rPr>
+      </w:pPr>
+    </w:p>
+    <w:p>
+      <w:pPr>
+        <w:rPr>
+          <w:color w:val="FF0000"/>
+          <w:sz w:val="32"/>
+          <w:szCs w:val="20"/>
+        </w:rPr>
+      </w:pPr>
+      <w:r>
+        <w:rPr>
+          <w:noProof/>
+          <w:lang w:eastAsia="en-AU"/>
+        </w:rPr>
+        <w:lastRenderedPageBreak/>
+        <w:drawing>
+          <wp:inline distT="0" distB="0" distL="0" distR="0" wp14:anchorId="5A352D17" wp14:editId="0435C15B">
+            <wp:extent cx="6343650" cy="8477250"/>
+            <wp:effectExtent l="0" t="0" r="0" b="0"/>
+            <wp:docPr id="192" name="Picture 192"/>
+            <wp:cNvGraphicFramePr>
+              <a:graphicFrameLocks xmlns:a="http://schemas.openxmlformats.org/drawingml/2006/main" noChangeAspect="1"/>
+            </wp:cNvGraphicFramePr>
+            <a:graphic xmlns:a="http://schemas.openxmlformats.org/drawingml/2006/main">
+              <a:graphicData uri="http://schemas.openxmlformats.org/drawingml/2006/picture">
+                <pic:pic xmlns:pic="http://schemas.openxmlformats.org/drawingml/2006/picture">
+                  <pic:nvPicPr>
+                    <pic:cNvPr id="1" name=""/>
+                    <pic:cNvPicPr/>
+                  </pic:nvPicPr>
+                  <pic:blipFill>
+                    <a:blip r:embed="rId125"/>
+                    <a:stretch>
+                      <a:fillRect/>
+                    </a:stretch>
+                  </pic:blipFill>
+                  <pic:spPr>
+                    <a:xfrm>
+                      <a:off x="0" y="0"/>
+                      <a:ext cx="6343650" cy="8477250"/>
+                    </a:xfrm>
+                    <a:prstGeom prst="rect">
+                      <a:avLst/>
+                    </a:prstGeom>
+                  </pic:spPr>
+                </pic:pic>
+              </a:graphicData>
+            </a:graphic>
+          </wp:inline>
+        </w:drawing>
+      </w:r>
+    </w:p>
+    <w:p>
+      <w:pPr>
+        <w:rPr>
+          <w:color w:val="FF0000"/>
+          <w:sz w:val="32"/>
+          <w:szCs w:val="20"/>
+        </w:rPr>
+      </w:pPr>
+    </w:p>
+    <w:p>
+      <w:pPr>
+        <w:rPr>
+          <w:color w:val="FF0000"/>
+          <w:sz w:val="32"/>
+          <w:szCs w:val="20"/>
+        </w:rPr>
+      </w:pPr>
+    </w:p>
+    <w:p>
+      <w:pPr>
+        <w:rPr>
+          <w:color w:val="FF0000"/>
+          <w:sz w:val="32"/>
+          <w:szCs w:val="20"/>
+        </w:rPr>
+      </w:pPr>
+      <w:r>
+        <w:rPr>
+          <w:noProof/>
+          <w:lang w:eastAsia="en-AU"/>
+        </w:rPr>
+        <w:lastRenderedPageBreak/>
+        <w:drawing>
+          <wp:inline distT="0" distB="0" distL="0" distR="0" wp14:anchorId="228B90AC" wp14:editId="2B3241AE">
+            <wp:extent cx="6410325" cy="8429625"/>
+            <wp:effectExtent l="0" t="0" r="9525" b="9525"/>
+            <wp:docPr id="193" name="Picture 193"/>
+            <wp:cNvGraphicFramePr>
+              <a:graphicFrameLocks xmlns:a="http://schemas.openxmlformats.org/drawingml/2006/main" noChangeAspect="1"/>
+            </wp:cNvGraphicFramePr>
+            <a:graphic xmlns:a="http://schemas.openxmlformats.org/drawingml/2006/main">
+              <a:graphicData uri="http://schemas.openxmlformats.org/drawingml/2006/picture">
+                <pic:pic xmlns:pic="http://schemas.openxmlformats.org/drawingml/2006/picture">
+                  <pic:nvPicPr>
+                    <pic:cNvPr id="1" name=""/>
+                    <pic:cNvPicPr/>
+                  </pic:nvPicPr>
+                  <pic:blipFill>
+                    <a:blip r:embed="rId126"/>
+                    <a:stretch>
+                      <a:fillRect/>
+                    </a:stretch>
+                  </pic:blipFill>
+                  <pic:spPr>
+                    <a:xfrm>
+                      <a:off x="0" y="0"/>
+                      <a:ext cx="6410325" cy="8429625"/>
+                    </a:xfrm>
+                    <a:prstGeom prst="rect">
+                      <a:avLst/>
+                    </a:prstGeom>
+                  </pic:spPr>
+                </pic:pic>
+              </a:graphicData>
+            </a:graphic>
+          </wp:inline>
+        </w:drawing>
+      </w:r>
+    </w:p>
+    <w:p>
+      <w:pPr>
+        <w:rPr>
+          <w:color w:val="FF0000"/>
+          <w:sz w:val="32"/>
+          <w:szCs w:val="20"/>
+        </w:rPr>
+      </w:pPr>
+    </w:p>
+    <w:p>
+      <w:pPr>
+        <w:rPr>
+          <w:color w:val="FF0000"/>
+          <w:sz w:val="32"/>
+          <w:szCs w:val="20"/>
+        </w:rPr>
+      </w:pPr>
+      <w:r>
+        <w:rPr>
+          <w:noProof/>
+          <w:lang w:eastAsia="en-AU"/>
+        </w:rPr>
+        <w:lastRenderedPageBreak/>
+        <w:drawing>
+          <wp:inline distT="0" distB="0" distL="0" distR="0" wp14:anchorId="7EE12057" wp14:editId="0225D54C">
+            <wp:extent cx="6362700" cy="8439150"/>
+            <wp:effectExtent l="0" t="0" r="0" b="0"/>
+            <wp:docPr id="194" name="Picture 194"/>
+            <wp:cNvGraphicFramePr>
+              <a:graphicFrameLocks xmlns:a="http://schemas.openxmlformats.org/drawingml/2006/main" noChangeAspect="1"/>
+            </wp:cNvGraphicFramePr>
+            <a:graphic xmlns:a="http://schemas.openxmlformats.org/drawingml/2006/main">
+              <a:graphicData uri="http://schemas.openxmlformats.org/drawingml/2006/picture">
+                <pic:pic xmlns:pic="http://schemas.openxmlformats.org/drawingml/2006/picture">
+                  <pic:nvPicPr>
+                    <pic:cNvPr id="1" name=""/>
+                    <pic:cNvPicPr/>
+                  </pic:nvPicPr>
+                  <pic:blipFill>
+                    <a:blip r:embed="rId127"/>
+                    <a:stretch>
+                      <a:fillRect/>
+                    </a:stretch>
+                  </pic:blipFill>
+                  <pic:spPr>
+                    <a:xfrm>
+                      <a:off x="0" y="0"/>
+                      <a:ext cx="6362700" cy="8439150"/>
+                    </a:xfrm>
+                    <a:prstGeom prst="rect">
+                      <a:avLst/>
+                    </a:prstGeom>
+                  </pic:spPr>
+                </pic:pic>
+              </a:graphicData>
+            </a:graphic>
+          </wp:inline>
+        </w:drawing>
+      </w:r>
+    </w:p>
+    <w:p>
+      <w:pPr>
+        <w:rPr>
+          <w:color w:val="FF0000"/>
+          <w:sz w:val="32"/>
+          <w:szCs w:val="20"/>
+        </w:rPr>
+      </w:pPr>
+    </w:p>
+    <w:p>
+      <w:pPr>
+        <w:rPr>
+          <w:color w:val="FF0000"/>
+          <w:sz w:val="32"/>
+          <w:szCs w:val="20"/>
+        </w:rPr>
+      </w:pPr>
+      <w:r>
+        <w:rPr>
+          <w:noProof/>
+          <w:lang w:eastAsia="en-AU"/>
+        </w:rPr>
+        <w:lastRenderedPageBreak/>
+        <w:drawing>
+          <wp:inline distT="0" distB="0" distL="0" distR="0" wp14:anchorId="57210A28" wp14:editId="003F6139">
+            <wp:extent cx="6343650" cy="8515350"/>
+            <wp:effectExtent l="0" t="0" r="0" b="0"/>
+            <wp:docPr id="195" name="Picture 195"/>
+            <wp:cNvGraphicFramePr>
+              <a:graphicFrameLocks xmlns:a="http://schemas.openxmlformats.org/drawingml/2006/main" noChangeAspect="1"/>
+            </wp:cNvGraphicFramePr>
+            <a:graphic xmlns:a="http://schemas.openxmlformats.org/drawingml/2006/main">
+              <a:graphicData uri="http://schemas.openxmlformats.org/drawingml/2006/picture">
+                <pic:pic xmlns:pic="http://schemas.openxmlformats.org/drawingml/2006/picture">
+                  <pic:nvPicPr>
+                    <pic:cNvPr id="1" name=""/>
+                    <pic:cNvPicPr/>
+                  </pic:nvPicPr>
+                  <pic:blipFill>
+                    <a:blip r:embed="rId128"/>
+                    <a:stretch>
+                      <a:fillRect/>
+                    </a:stretch>
+                  </pic:blipFill>
+                  <pic:spPr>
+                    <a:xfrm>
+                      <a:off x="0" y="0"/>
+                      <a:ext cx="6343650" cy="8515350"/>
+                    </a:xfrm>
+                    <a:prstGeom prst="rect">
+                      <a:avLst/>
+                    </a:prstGeom>
+                  </pic:spPr>
+                </pic:pic>
+              </a:graphicData>
+            </a:graphic>
+          </wp:inline>
+        </w:drawing>
+      </w:r>
+    </w:p>
+    <w:p>
+      <w:pPr>
+        <w:rPr>
+          <w:color w:val="FF0000"/>
+          <w:sz w:val="32"/>
+          <w:szCs w:val="20"/>
+        </w:rPr>
+      </w:pPr>
+    </w:p>
+    <w:p>
+      <w:pPr>
+        <w:rPr>
+          <w:color w:val="FF0000"/>
+          <w:sz w:val="32"/>
+          <w:szCs w:val="20"/>
+        </w:rPr>
+      </w:pPr>
+    </w:p>
+    <w:p>
+      <w:pPr>
+        <w:rPr>
+          <w:color w:val="FF0000"/>
+          <w:sz w:val="32"/>
+          <w:szCs w:val="20"/>
+        </w:rPr>
+      </w:pPr>
+      <w:r>
+        <w:rPr>
+          <w:color w:val="FF0000"/>
+          <w:sz w:val="32"/>
+          <w:szCs w:val="20"/>
+        </w:rPr>
+        <w:lastRenderedPageBreak/>
+        <w:t>--</w:t>
+      </w:r>
+    </w:p>
+    <w:p>
+      <w:pPr>
+        <w:rPr>
+          <w:color w:val="FF0000"/>
+          <w:sz w:val="32"/>
+          <w:szCs w:val="20"/>
+        </w:rPr>
+      </w:pPr>
+      <w:bookmarkStart w:id="1" w:name="_GoBack"/>
+      <w:bookmarkEnd w:id="1"/>
     </w:p>
     <w:sectPr>
-      <w:headerReference w:type="even" r:id="rId114"/>
-      <w:headerReference w:type="default" r:id="rId115"/>
-      <w:footerReference w:type="even" r:id="rId116"/>
-      <w:footerReference w:type="default" r:id="rId117"/>
-      <w:headerReference w:type="first" r:id="rId118"/>
-      <w:footerReference w:type="first" r:id="rId119"/>
+      <w:headerReference w:type="even" r:id="rId129"/>
+      <w:headerReference w:type="default" r:id="rId130"/>
+      <w:footerReference w:type="even" r:id="rId131"/>
+      <w:footerReference w:type="default" r:id="rId132"/>
+      <w:headerReference w:type="first" r:id="rId133"/>
+      <w:footerReference w:type="first" r:id="rId134"/>
       <w:pgSz w:w="11906" w:h="16838"/>
       <w:pgMar w:top="568" w:right="566" w:bottom="426" w:left="851" w:header="708" w:footer="708" w:gutter="0"/>
       <w:cols w:space="708"/>
@@ -19125,7 +18830,7 @@
                 <w:bCs/>
                 <w:noProof/>
               </w:rPr>
-              <w:t>3</w:t>
+              <w:t>78</w:t>
             </w:r>
             <w:r>
               <w:rPr>
@@ -19170,7 +18875,7 @@
                 <w:bCs/>
                 <w:noProof/>
               </w:rPr>
-              <w:t>61</w:t>
+              <w:t>78</w:t>
             </w:r>
             <w:r>
               <w:rPr>

</xml_diff>